<commit_message>
corrected minor mistake in dotx
</commit_message>
<xml_diff>
--- a/lsp-template-MS.docx
+++ b/lsp-template-MS.docx
@@ -7,8 +7,6 @@
       <w:pPr>
         <w:pStyle w:val="Titel"/>
       </w:pPr>
-      <w:bookmarkStart w:id="0" w:name="_GoBack"/>
-      <w:bookmarkEnd w:id="0"/>
       <w:r>
         <w:t>Guidelines for a chapter with Language Science Press</w:t>
       </w:r>
@@ -34,7 +32,15 @@
         <w:pStyle w:val="Textkrper"/>
       </w:pPr>
       <w:r>
-        <w:t xml:space="preserve">This template is for creating chapters for an edited volume to be submitted to Language Science Press. The final book will not look exactly like this document. Rather, a number of typographical adjustments will be made to fonts, page layout and so on. For  you as an author, it is important to concentrate on the content. Use as little direct formatting as possible and if you have to format something, rather use the styles (upper left corner of the user interface) than direct formatting as bold or italics.  </w:t>
+        <w:t xml:space="preserve">This template is for creating chapters for an edited volume to be submitted to Language Science Press. The final book will not look exactly like this document. Rather, a number of typographical adjustments will be made to fonts, page layout and so on. </w:t>
+      </w:r>
+      <w:proofErr w:type="gramStart"/>
+      <w:r>
+        <w:t>For  you</w:t>
+      </w:r>
+      <w:proofErr w:type="gramEnd"/>
+      <w:r>
+        <w:t xml:space="preserve"> as an author, it is important to concentrate on the content. Use as little direct formatting as possible and if you have to format something, rather use the styles (upper left corner of the user interface) than direct formatting as bold or italics.  </w:t>
       </w:r>
     </w:p>
     <w:p>
@@ -59,7 +65,23 @@
         <w:footnoteReference w:id="1"/>
       </w:r>
       <w:r>
-        <w:t xml:space="preserve"> Do not use endnotes. Cross references should include the words “Table“ or “Figure“, or the section sign §. There is no special category for maps. Use “Figure“ for maps as well. </w:t>
+        <w:t xml:space="preserve"> Do not use endnotes. Cross references should include the words “Table</w:t>
+      </w:r>
+      <w:proofErr w:type="gramStart"/>
+      <w:r>
+        <w:t>“ or</w:t>
+      </w:r>
+      <w:proofErr w:type="gramEnd"/>
+      <w:r>
+        <w:t xml:space="preserve"> “Figure“, or the section sign §. There is no special category for maps. Use “Figure</w:t>
+      </w:r>
+      <w:proofErr w:type="gramStart"/>
+      <w:r>
+        <w:t>“ for</w:t>
+      </w:r>
+      <w:proofErr w:type="gramEnd"/>
+      <w:r>
+        <w:t xml:space="preserve"> maps as well. </w:t>
       </w:r>
     </w:p>
     <w:p>
@@ -67,7 +89,23 @@
         <w:pStyle w:val="Textkrper"/>
       </w:pPr>
       <w:r>
-        <w:t xml:space="preserve">References to the literature are given according to the Unified Style sheet for linguistics. If you use a bibliography manager like Zotero or EndNote, get in touch with the editors to see in how far there are possiibilities for conversion. </w:t>
+        <w:t xml:space="preserve">References to the literature are given according to the Unified Style sheet for linguistics. If you use a bibliography manager like </w:t>
+      </w:r>
+      <w:proofErr w:type="spellStart"/>
+      <w:r>
+        <w:t>Zotero</w:t>
+      </w:r>
+      <w:proofErr w:type="spellEnd"/>
+      <w:r>
+        <w:t xml:space="preserve"> or EndNote, get in touch with the editors to see in how far there are </w:t>
+      </w:r>
+      <w:proofErr w:type="spellStart"/>
+      <w:r>
+        <w:t>possiibilities</w:t>
+      </w:r>
+      <w:proofErr w:type="spellEnd"/>
+      <w:r>
+        <w:t xml:space="preserve"> for conversion. </w:t>
       </w:r>
     </w:p>
     <w:p>
@@ -75,7 +113,15 @@
         <w:pStyle w:val="Textkrper"/>
       </w:pPr>
       <w:r>
-        <w:t>You will be required to submit a full list of references in Bibtex-format, so it might be a good idea to think about that already during the creation of the manuscript.</w:t>
+        <w:t xml:space="preserve">You will be required to submit a full list of references in </w:t>
+      </w:r>
+      <w:proofErr w:type="spellStart"/>
+      <w:r>
+        <w:t>Bibtex</w:t>
+      </w:r>
+      <w:proofErr w:type="spellEnd"/>
+      <w:r>
+        <w:t>-format, so it might be a good idea to think about that already during the creation of the manuscript.</w:t>
       </w:r>
     </w:p>
     <w:p>
@@ -401,7 +447,15 @@
     </w:p>
     <w:p>
       <w:r>
-        <w:t>What has been said for tables is true for graphics as well. All graphics are labelled „Figure“ regardless of whether they are drawings, photographs or maps. Figures must have copyright clearance, and the appropriate license must be given in the caption (see Figure 1)</w:t>
+        <w:t>What has been said for tables is true for graphics as well. All graphics are labelled „Figure</w:t>
+      </w:r>
+      <w:proofErr w:type="gramStart"/>
+      <w:r>
+        <w:t>“ regardless</w:t>
+      </w:r>
+      <w:proofErr w:type="gramEnd"/>
+      <w:r>
+        <w:t xml:space="preserve"> of whether they are drawings, photographs or maps. Figures must have copyright clearance, and the appropriate license must be given in the caption (see Figure 1)</w:t>
       </w:r>
     </w:p>
     <w:p/>
@@ -546,7 +600,23 @@
                               <w:fldChar w:fldCharType="end"/>
                             </w:r>
                             <w:r>
-                              <w:t>: All figures must have a caption. Include licensing information in the caption (CC-BY-SA Raúl Ruano Ruiz. Original source http://upload.wikimedia.org/wikipedia/commons/e/ef/Icono_Normativa.png)</w:t>
+                              <w:t xml:space="preserve">: All figures must have a caption. Include licensing information in the caption (CC-BY-SA </w:t>
+                            </w:r>
+                            <w:proofErr w:type="spellStart"/>
+                            <w:r>
+                              <w:t>Raúl</w:t>
+                            </w:r>
+                            <w:proofErr w:type="spellEnd"/>
+                            <w:r>
+                              <w:t xml:space="preserve"> </w:t>
+                            </w:r>
+                            <w:proofErr w:type="spellStart"/>
+                            <w:r>
+                              <w:t>Ruano</w:t>
+                            </w:r>
+                            <w:proofErr w:type="spellEnd"/>
+                            <w:r>
+                              <w:t xml:space="preserve"> Ruiz. Original source http://upload.wikimedia.org/wikipedia/commons/e/ef/Icono_Normativa.png)</w:t>
                             </w:r>
                           </w:p>
                         </w:txbxContent>
@@ -602,7 +672,7 @@
                                     </pic:cNvPicPr>
                                   </pic:nvPicPr>
                                   <pic:blipFill>
-                                    <a:blip r:embed="rId7">
+                                    <a:blip r:embed="rId8">
                                       <a:extLst>
                                         <a:ext uri="{28A0092B-C50C-407E-A947-70E740481C1C}">
                                           <a14:useLocalDpi xmlns:a14="http://schemas.microsoft.com/office/drawing/2010/main" val="0"/>
@@ -703,7 +773,15 @@
     </w:p>
     <w:p>
       <w:r>
-        <w:t>Examples have a running number enclosed in parentheses. If you have subexamples, use a lower case letter followed by a period.</w:t>
+        <w:t xml:space="preserve">Examples have a running number enclosed in parentheses. If you have </w:t>
+      </w:r>
+      <w:proofErr w:type="spellStart"/>
+      <w:r>
+        <w:t>subexamples</w:t>
+      </w:r>
+      <w:proofErr w:type="spellEnd"/>
+      <w:r>
+        <w:t>, use a lower case letter followed by a period.</w:t>
       </w:r>
     </w:p>
     <w:p>
@@ -745,23 +823,56 @@
       <w:pPr>
         <w:pStyle w:val="LangSciExample"/>
       </w:pPr>
-      <w:r>
-        <w:t>Ceci n'est pas une pomme</w:t>
-      </w:r>
+      <w:proofErr w:type="spellStart"/>
+      <w:r>
+        <w:t>Ceci</w:t>
+      </w:r>
+      <w:proofErr w:type="spellEnd"/>
+      <w:r>
+        <w:t xml:space="preserve"> </w:t>
+      </w:r>
+      <w:proofErr w:type="spellStart"/>
+      <w:r>
+        <w:t>n'est</w:t>
+      </w:r>
+      <w:proofErr w:type="spellEnd"/>
+      <w:r>
+        <w:t xml:space="preserve"> pas </w:t>
+      </w:r>
+      <w:proofErr w:type="spellStart"/>
+      <w:r>
+        <w:t>une</w:t>
+      </w:r>
+      <w:proofErr w:type="spellEnd"/>
+      <w:r>
+        <w:t xml:space="preserve"> </w:t>
+      </w:r>
+      <w:proofErr w:type="spellStart"/>
+      <w:r>
+        <w:t>pomme</w:t>
+      </w:r>
+      <w:proofErr w:type="spellEnd"/>
     </w:p>
     <w:p>
       <w:pPr>
         <w:pStyle w:val="LangSciIMT"/>
       </w:pPr>
-      <w:r>
-        <w:t xml:space="preserve">this </w:t>
-      </w:r>
+      <w:proofErr w:type="gramStart"/>
+      <w:r>
+        <w:t>this</w:t>
+      </w:r>
+      <w:proofErr w:type="gramEnd"/>
+      <w:r>
+        <w:t xml:space="preserve"> </w:t>
+      </w:r>
+      <w:proofErr w:type="spellStart"/>
       <w:r>
         <w:rPr>
           <w:rStyle w:val="LangSciCategory"/>
         </w:rPr>
         <w:t>neg</w:t>
       </w:r>
+      <w:proofErr w:type="spellEnd"/>
       <w:r>
         <w:t xml:space="preserve"> </w:t>
       </w:r>
@@ -792,15 +903,18 @@
       <w:r>
         <w:t xml:space="preserve">  </w:t>
       </w:r>
+      <w:proofErr w:type="spellStart"/>
       <w:r>
         <w:rPr>
           <w:rStyle w:val="LangSciCategory"/>
         </w:rPr>
         <w:t>neg</w:t>
       </w:r>
+      <w:proofErr w:type="spellEnd"/>
       <w:r>
         <w:t xml:space="preserve">  </w:t>
       </w:r>
+      <w:proofErr w:type="spellStart"/>
       <w:r>
         <w:rPr>
           <w:rStyle w:val="LangSciCategory"/>
@@ -816,6 +930,7 @@
         </w:rPr>
         <w:t>f</w:t>
       </w:r>
+      <w:proofErr w:type="spellEnd"/>
       <w:r>
         <w:t xml:space="preserve"> apple</w:t>
       </w:r>
@@ -844,9 +959,37 @@
       <w:pPr>
         <w:pStyle w:val="LangSciExample"/>
       </w:pPr>
-      <w:r>
-        <w:t>Ceci est une pomme</w:t>
-      </w:r>
+      <w:proofErr w:type="spellStart"/>
+      <w:r>
+        <w:t>Ceci</w:t>
+      </w:r>
+      <w:proofErr w:type="spellEnd"/>
+      <w:r>
+        <w:t xml:space="preserve"> </w:t>
+      </w:r>
+      <w:proofErr w:type="spellStart"/>
+      <w:proofErr w:type="gramStart"/>
+      <w:r>
+        <w:t>est</w:t>
+      </w:r>
+      <w:proofErr w:type="spellEnd"/>
+      <w:proofErr w:type="gramEnd"/>
+      <w:r>
+        <w:t xml:space="preserve"> </w:t>
+      </w:r>
+      <w:proofErr w:type="spellStart"/>
+      <w:r>
+        <w:t>une</w:t>
+      </w:r>
+      <w:proofErr w:type="spellEnd"/>
+      <w:r>
+        <w:t xml:space="preserve"> </w:t>
+      </w:r>
+      <w:proofErr w:type="spellStart"/>
+      <w:r>
+        <w:t>pomme</w:t>
+      </w:r>
+      <w:proofErr w:type="spellEnd"/>
     </w:p>
     <w:p>
       <w:pPr>
@@ -880,9 +1023,35 @@
       <w:pPr>
         <w:pStyle w:val="LangSciExample"/>
       </w:pPr>
-      <w:r>
-        <w:t>Ceci es unse pomme</w:t>
-      </w:r>
+      <w:proofErr w:type="spellStart"/>
+      <w:r>
+        <w:t>Ceci</w:t>
+      </w:r>
+      <w:proofErr w:type="spellEnd"/>
+      <w:r>
+        <w:t xml:space="preserve"> </w:t>
+      </w:r>
+      <w:proofErr w:type="spellStart"/>
+      <w:r>
+        <w:t>es</w:t>
+      </w:r>
+      <w:proofErr w:type="spellEnd"/>
+      <w:r>
+        <w:t xml:space="preserve"> </w:t>
+      </w:r>
+      <w:proofErr w:type="spellStart"/>
+      <w:r>
+        <w:t>unse</w:t>
+      </w:r>
+      <w:proofErr w:type="spellEnd"/>
+      <w:r>
+        <w:t xml:space="preserve"> </w:t>
+      </w:r>
+      <w:proofErr w:type="spellStart"/>
+      <w:r>
+        <w:t>pomme</w:t>
+      </w:r>
+      <w:proofErr w:type="spellEnd"/>
     </w:p>
     <w:p>
       <w:pPr>
@@ -942,13 +1111,70 @@
         <w:rPr>
           <w:lang w:val="de-DE"/>
         </w:rPr>
-        <w:t xml:space="preserve"> terre  est                    bleu-e  comme  une      orange</w:t>
+        <w:t xml:space="preserve"> </w:t>
+      </w:r>
+      <w:proofErr w:type="spellStart"/>
+      <w:r>
+        <w:rPr>
+          <w:lang w:val="de-DE"/>
+        </w:rPr>
+        <w:t>terre</w:t>
+      </w:r>
+      <w:proofErr w:type="spellEnd"/>
+      <w:r>
+        <w:rPr>
+          <w:lang w:val="de-DE"/>
+        </w:rPr>
+        <w:t xml:space="preserve">  </w:t>
+      </w:r>
+      <w:proofErr w:type="spellStart"/>
+      <w:r>
+        <w:rPr>
+          <w:lang w:val="de-DE"/>
+        </w:rPr>
+        <w:t>est</w:t>
+      </w:r>
+      <w:proofErr w:type="spellEnd"/>
+      <w:r>
+        <w:rPr>
+          <w:lang w:val="de-DE"/>
+        </w:rPr>
+        <w:t xml:space="preserve">                    bleu-e  </w:t>
+      </w:r>
+      <w:proofErr w:type="spellStart"/>
+      <w:r>
+        <w:rPr>
+          <w:lang w:val="de-DE"/>
+        </w:rPr>
+        <w:t>comme</w:t>
+      </w:r>
+      <w:proofErr w:type="spellEnd"/>
+      <w:r>
+        <w:rPr>
+          <w:lang w:val="de-DE"/>
+        </w:rPr>
+        <w:t xml:space="preserve">  </w:t>
+      </w:r>
+      <w:proofErr w:type="spellStart"/>
+      <w:r>
+        <w:rPr>
+          <w:lang w:val="de-DE"/>
+        </w:rPr>
+        <w:t>une</w:t>
+      </w:r>
+      <w:proofErr w:type="spellEnd"/>
+      <w:r>
+        <w:rPr>
+          <w:lang w:val="de-DE"/>
+        </w:rPr>
+        <w:t xml:space="preserve">      orange</w:t>
       </w:r>
     </w:p>
     <w:p>
       <w:pPr>
         <w:pStyle w:val="LangSciIMT"/>
       </w:pPr>
+      <w:proofErr w:type="spellStart"/>
       <w:r>
         <w:rPr>
           <w:rStyle w:val="LangSciCategory"/>
@@ -964,6 +1190,7 @@
         </w:rPr>
         <w:t>f</w:t>
       </w:r>
+      <w:proofErr w:type="spellEnd"/>
       <w:r>
         <w:t xml:space="preserve"> earth </w:t>
       </w:r>
@@ -1009,6 +1236,7 @@
       <w:r>
         <w:t xml:space="preserve">   like       </w:t>
       </w:r>
+      <w:proofErr w:type="spellStart"/>
       <w:r>
         <w:rPr>
           <w:rStyle w:val="LangSciCategory"/>
@@ -1024,6 +1252,7 @@
         </w:rPr>
         <w:t>f</w:t>
       </w:r>
+      <w:proofErr w:type="spellEnd"/>
       <w:r>
         <w:t xml:space="preserve"> orange</w:t>
       </w:r>
@@ -1058,11 +1287,119 @@
           <w:sz w:val="20"/>
         </w:rPr>
       </w:pPr>
+      <w:proofErr w:type="spellStart"/>
       <w:r>
         <w:rPr>
           <w:sz w:val="20"/>
         </w:rPr>
-        <w:t>Ceci n'    est                   pas   une   pomme et    la       terre  est                  bleu-e  comme une      orange</w:t>
+        <w:t>Ceci</w:t>
+      </w:r>
+      <w:proofErr w:type="spellEnd"/>
+      <w:r>
+        <w:rPr>
+          <w:sz w:val="20"/>
+        </w:rPr>
+        <w:t xml:space="preserve"> n'    </w:t>
+      </w:r>
+      <w:proofErr w:type="spellStart"/>
+      <w:r>
+        <w:rPr>
+          <w:sz w:val="20"/>
+        </w:rPr>
+        <w:t>est</w:t>
+      </w:r>
+      <w:proofErr w:type="spellEnd"/>
+      <w:r>
+        <w:rPr>
+          <w:sz w:val="20"/>
+        </w:rPr>
+        <w:t xml:space="preserve">                   pas   </w:t>
+      </w:r>
+      <w:proofErr w:type="spellStart"/>
+      <w:r>
+        <w:rPr>
+          <w:sz w:val="20"/>
+        </w:rPr>
+        <w:t>une</w:t>
+      </w:r>
+      <w:proofErr w:type="spellEnd"/>
+      <w:r>
+        <w:rPr>
+          <w:sz w:val="20"/>
+        </w:rPr>
+        <w:t xml:space="preserve">   </w:t>
+      </w:r>
+      <w:proofErr w:type="spellStart"/>
+      <w:r>
+        <w:rPr>
+          <w:sz w:val="20"/>
+        </w:rPr>
+        <w:t>pomme</w:t>
+      </w:r>
+      <w:proofErr w:type="spellEnd"/>
+      <w:r>
+        <w:rPr>
+          <w:sz w:val="20"/>
+        </w:rPr>
+        <w:t xml:space="preserve"> et    la       </w:t>
+      </w:r>
+      <w:proofErr w:type="spellStart"/>
+      <w:proofErr w:type="gramStart"/>
+      <w:r>
+        <w:rPr>
+          <w:sz w:val="20"/>
+        </w:rPr>
+        <w:t>terre</w:t>
+      </w:r>
+      <w:proofErr w:type="spellEnd"/>
+      <w:r>
+        <w:rPr>
+          <w:sz w:val="20"/>
+        </w:rPr>
+        <w:t xml:space="preserve">  </w:t>
+      </w:r>
+      <w:proofErr w:type="spellStart"/>
+      <w:r>
+        <w:rPr>
+          <w:sz w:val="20"/>
+        </w:rPr>
+        <w:t>est</w:t>
+      </w:r>
+      <w:proofErr w:type="spellEnd"/>
+      <w:proofErr w:type="gramEnd"/>
+      <w:r>
+        <w:rPr>
+          <w:sz w:val="20"/>
+        </w:rPr>
+        <w:t xml:space="preserve">                  bleu-e  </w:t>
+      </w:r>
+      <w:proofErr w:type="spellStart"/>
+      <w:r>
+        <w:rPr>
+          <w:sz w:val="20"/>
+        </w:rPr>
+        <w:t>comme</w:t>
+      </w:r>
+      <w:proofErr w:type="spellEnd"/>
+      <w:r>
+        <w:rPr>
+          <w:sz w:val="20"/>
+        </w:rPr>
+        <w:t xml:space="preserve"> </w:t>
+      </w:r>
+      <w:proofErr w:type="spellStart"/>
+      <w:r>
+        <w:rPr>
+          <w:sz w:val="20"/>
+        </w:rPr>
+        <w:t>une</w:t>
+      </w:r>
+      <w:proofErr w:type="spellEnd"/>
+      <w:r>
+        <w:rPr>
+          <w:sz w:val="20"/>
+        </w:rPr>
+        <w:t xml:space="preserve">      orange</w:t>
       </w:r>
     </w:p>
     <w:p>
@@ -1072,146 +1409,186 @@
           <w:sz w:val="20"/>
         </w:rPr>
       </w:pPr>
+      <w:proofErr w:type="gramStart"/>
       <w:r>
         <w:rPr>
           <w:sz w:val="20"/>
         </w:rPr>
         <w:t xml:space="preserve">this  </w:t>
       </w:r>
+      <w:proofErr w:type="spellStart"/>
       <w:r>
         <w:rPr>
           <w:smallCaps/>
           <w:sz w:val="20"/>
         </w:rPr>
-        <w:t>neg cop</w:t>
-      </w:r>
-      <w:r>
-        <w:rPr>
-          <w:sz w:val="20"/>
-        </w:rPr>
-        <w:t>.3</w:t>
-      </w:r>
+        <w:t>neg</w:t>
+      </w:r>
+      <w:proofErr w:type="spellEnd"/>
+      <w:proofErr w:type="gramEnd"/>
       <w:r>
         <w:rPr>
           <w:smallCaps/>
           <w:sz w:val="20"/>
         </w:rPr>
-        <w:t>sg.pres</w:t>
+        <w:t xml:space="preserve"> cop</w:t>
       </w:r>
       <w:r>
         <w:rPr>
           <w:sz w:val="20"/>
         </w:rPr>
-        <w:t xml:space="preserve">  </w:t>
+        <w:t>.3</w:t>
       </w:r>
       <w:r>
         <w:rPr>
           <w:smallCaps/>
           <w:sz w:val="20"/>
         </w:rPr>
-        <w:t>neg det.f</w:t>
+        <w:t>sg.pres</w:t>
       </w:r>
       <w:r>
         <w:rPr>
           <w:sz w:val="20"/>
         </w:rPr>
-        <w:t xml:space="preserve"> </w:t>
-      </w:r>
-      <w:r>
-        <w:rPr>
-          <w:sz w:val="20"/>
-        </w:rPr>
-        <w:t xml:space="preserve"> </w:t>
-      </w:r>
-      <w:r>
-        <w:rPr>
-          <w:sz w:val="20"/>
-        </w:rPr>
-        <w:t xml:space="preserve">apple  </w:t>
-      </w:r>
-      <w:r>
-        <w:rPr>
-          <w:sz w:val="20"/>
-        </w:rPr>
-        <w:t xml:space="preserve"> </w:t>
-      </w:r>
-      <w:r>
-        <w:rPr>
-          <w:sz w:val="20"/>
-        </w:rPr>
-        <w:t xml:space="preserve"> and </w:t>
-      </w:r>
+        <w:t xml:space="preserve">  </w:t>
+      </w:r>
+      <w:proofErr w:type="spellStart"/>
       <w:r>
         <w:rPr>
           <w:smallCaps/>
           <w:sz w:val="20"/>
         </w:rPr>
-        <w:t>dem.f</w:t>
-      </w:r>
-      <w:r>
-        <w:rPr>
-          <w:sz w:val="20"/>
-        </w:rPr>
-        <w:t xml:space="preserve"> earth</w:t>
-      </w:r>
+        <w:t>neg</w:t>
+      </w:r>
+      <w:proofErr w:type="spellEnd"/>
       <w:r>
         <w:rPr>
           <w:smallCaps/>
           <w:sz w:val="20"/>
         </w:rPr>
-        <w:t xml:space="preserve"> cop.3sg.pres</w:t>
-      </w:r>
-      <w:r>
-        <w:rPr>
-          <w:sz w:val="20"/>
-        </w:rPr>
-        <w:t xml:space="preserve"> </w:t>
-      </w:r>
-      <w:r>
-        <w:rPr>
-          <w:sz w:val="20"/>
-        </w:rPr>
-        <w:t xml:space="preserve"> </w:t>
-      </w:r>
-      <w:r>
-        <w:rPr>
-          <w:sz w:val="20"/>
-        </w:rPr>
-        <w:t>blue-</w:t>
-      </w:r>
+        <w:t xml:space="preserve"> </w:t>
+      </w:r>
+      <w:proofErr w:type="spellStart"/>
       <w:r>
         <w:rPr>
           <w:smallCaps/>
           <w:sz w:val="20"/>
         </w:rPr>
-        <w:t>f</w:t>
-      </w:r>
+        <w:t>det.f</w:t>
+      </w:r>
+      <w:proofErr w:type="spellEnd"/>
+      <w:r>
+        <w:rPr>
+          <w:sz w:val="20"/>
+        </w:rPr>
+        <w:t xml:space="preserve"> </w:t>
+      </w:r>
+      <w:r>
+        <w:rPr>
+          <w:sz w:val="20"/>
+        </w:rPr>
+        <w:t xml:space="preserve"> </w:t>
+      </w:r>
+      <w:r>
+        <w:rPr>
+          <w:sz w:val="20"/>
+        </w:rPr>
+        <w:t xml:space="preserve">apple  </w:t>
+      </w:r>
+      <w:r>
+        <w:rPr>
+          <w:sz w:val="20"/>
+        </w:rPr>
+        <w:t xml:space="preserve"> </w:t>
+      </w:r>
+      <w:r>
+        <w:rPr>
+          <w:sz w:val="20"/>
+        </w:rPr>
+        <w:t xml:space="preserve"> and </w:t>
+      </w:r>
+      <w:proofErr w:type="spellStart"/>
       <w:r>
         <w:rPr>
           <w:smallCaps/>
           <w:sz w:val="20"/>
         </w:rPr>
-        <w:t xml:space="preserve"> </w:t>
+        <w:t>dem.f</w:t>
+      </w:r>
+      <w:proofErr w:type="spellEnd"/>
+      <w:r>
+        <w:rPr>
+          <w:sz w:val="20"/>
+        </w:rPr>
+        <w:t xml:space="preserve"> earth</w:t>
       </w:r>
       <w:r>
         <w:rPr>
           <w:smallCaps/>
           <w:sz w:val="20"/>
         </w:rPr>
-        <w:t xml:space="preserve"> </w:t>
+        <w:t xml:space="preserve"> cop.3sg.pres</w:t>
       </w:r>
       <w:r>
         <w:rPr>
           <w:sz w:val="20"/>
         </w:rPr>
-        <w:t xml:space="preserve">like       </w:t>
+        <w:t xml:space="preserve"> </w:t>
+      </w:r>
+      <w:r>
+        <w:rPr>
+          <w:sz w:val="20"/>
+        </w:rPr>
+        <w:t xml:space="preserve"> </w:t>
+      </w:r>
+      <w:r>
+        <w:rPr>
+          <w:sz w:val="20"/>
+        </w:rPr>
+        <w:t>blue-</w:t>
       </w:r>
       <w:r>
         <w:rPr>
           <w:smallCaps/>
           <w:sz w:val="20"/>
         </w:rPr>
-        <w:t xml:space="preserve">indef.f </w:t>
+        <w:t>f</w:t>
+      </w:r>
+      <w:r>
+        <w:rPr>
+          <w:smallCaps/>
+          <w:sz w:val="20"/>
+        </w:rPr>
+        <w:t xml:space="preserve"> </w:t>
+      </w:r>
+      <w:r>
+        <w:rPr>
+          <w:smallCaps/>
+          <w:sz w:val="20"/>
+        </w:rPr>
+        <w:t xml:space="preserve"> </w:t>
+      </w:r>
+      <w:r>
+        <w:rPr>
+          <w:sz w:val="20"/>
+        </w:rPr>
+        <w:t xml:space="preserve">like       </w:t>
+      </w:r>
+      <w:proofErr w:type="spellStart"/>
+      <w:r>
+        <w:rPr>
+          <w:smallCaps/>
+          <w:sz w:val="20"/>
+        </w:rPr>
+        <w:t>indef.f</w:t>
+      </w:r>
+      <w:proofErr w:type="spellEnd"/>
+      <w:r>
+        <w:rPr>
+          <w:smallCaps/>
+          <w:sz w:val="20"/>
+        </w:rPr>
+        <w:t xml:space="preserve"> </w:t>
       </w:r>
       <w:r>
         <w:rPr>
@@ -1239,8 +1616,37 @@
       <w:pPr>
         <w:pStyle w:val="LangSciExample"/>
       </w:pPr>
-      <w:r>
-        <w:t>Hier gibt es schlauen Text</w:t>
+      <w:proofErr w:type="spellStart"/>
+      <w:r>
+        <w:t>Hier</w:t>
+      </w:r>
+      <w:proofErr w:type="spellEnd"/>
+      <w:r>
+        <w:t xml:space="preserve"> </w:t>
+      </w:r>
+      <w:proofErr w:type="spellStart"/>
+      <w:r>
+        <w:t>gibt</w:t>
+      </w:r>
+      <w:proofErr w:type="spellEnd"/>
+      <w:r>
+        <w:t xml:space="preserve"> </w:t>
+      </w:r>
+      <w:proofErr w:type="spellStart"/>
+      <w:r>
+        <w:t>es</w:t>
+      </w:r>
+      <w:proofErr w:type="spellEnd"/>
+      <w:r>
+        <w:t xml:space="preserve"> </w:t>
+      </w:r>
+      <w:proofErr w:type="spellStart"/>
+      <w:r>
+        <w:t>schlauen</w:t>
+      </w:r>
+      <w:proofErr w:type="spellEnd"/>
+      <w:r>
+        <w:t xml:space="preserve"> Text</w:t>
       </w:r>
     </w:p>
     <w:p>
@@ -1254,7 +1660,43 @@
         <w:rPr>
           <w:rStyle w:val="LangSciCategory"/>
         </w:rPr>
-        <w:t xml:space="preserve">Cat cat cat </w:t>
+        <w:t xml:space="preserve">Cat </w:t>
+      </w:r>
+      <w:proofErr w:type="spellStart"/>
+      <w:r>
+        <w:rPr>
+          <w:rStyle w:val="LangSciCategory"/>
+        </w:rPr>
+        <w:t>c</w:t>
+      </w:r>
+      <w:bookmarkStart w:id="0" w:name="_GoBack"/>
+      <w:bookmarkEnd w:id="0"/>
+      <w:r>
+        <w:rPr>
+          <w:rStyle w:val="LangSciCategory"/>
+        </w:rPr>
+        <w:t>at</w:t>
+      </w:r>
+      <w:proofErr w:type="spellEnd"/>
+      <w:r>
+        <w:rPr>
+          <w:rStyle w:val="LangSciCategory"/>
+        </w:rPr>
+        <w:t xml:space="preserve"> </w:t>
+      </w:r>
+      <w:proofErr w:type="spellStart"/>
+      <w:r>
+        <w:rPr>
+          <w:rStyle w:val="LangSciCategory"/>
+        </w:rPr>
+        <w:t>cat</w:t>
+      </w:r>
+      <w:proofErr w:type="spellEnd"/>
+      <w:r>
+        <w:rPr>
+          <w:rStyle w:val="LangSciCategory"/>
+        </w:rPr>
+        <w:t xml:space="preserve"> </w:t>
       </w:r>
     </w:p>
     <w:p>
@@ -1279,7 +1721,15 @@
         <w:pStyle w:val="Textkrper"/>
       </w:pPr>
       <w:r>
-        <w:t>Conversation transcripts are a special form of examples. They are typeset in a monospace font in order to make alignment across several stretches of text easier.   The numbering in this example is also in monospace; in the final book, it will be typeset in the normal font, just like the other example numbers. Do use ALLCAPS for glosses in conversation transcripts, do not use smallcaps.</w:t>
+        <w:t xml:space="preserve">Conversation transcripts are a special form of examples. They are typeset in a monospace font in order to make alignment across several stretches of text easier.   The numbering in this example is also in monospace; in the final book, it will be typeset in the normal font, just like the other example numbers. Do use ALLCAPS for glosses in conversation transcripts, do not use </w:t>
+      </w:r>
+      <w:proofErr w:type="spellStart"/>
+      <w:r>
+        <w:t>smallcaps</w:t>
+      </w:r>
+      <w:proofErr w:type="spellEnd"/>
+      <w:r>
+        <w:t>.</w:t>
       </w:r>
     </w:p>
     <w:p>
@@ -1295,44 +1745,151 @@
       </w:r>
       <w:r>
         <w:br/>
-        <w:t>1 A    daira ñaa inu tina ka' eede</w:t>
-      </w:r>
+        <w:t xml:space="preserve">1 A    </w:t>
+      </w:r>
+      <w:proofErr w:type="spellStart"/>
+      <w:r>
+        <w:t>daira</w:t>
+      </w:r>
+      <w:proofErr w:type="spellEnd"/>
+      <w:r>
+        <w:t xml:space="preserve"> </w:t>
+      </w:r>
+      <w:proofErr w:type="spellStart"/>
+      <w:r>
+        <w:t>ñaa</w:t>
+      </w:r>
+      <w:proofErr w:type="spellEnd"/>
+      <w:r>
+        <w:t xml:space="preserve"> </w:t>
+      </w:r>
+      <w:proofErr w:type="spellStart"/>
+      <w:r>
+        <w:t>inu</w:t>
+      </w:r>
+      <w:proofErr w:type="spellEnd"/>
+      <w:r>
+        <w:t xml:space="preserve"> </w:t>
+      </w:r>
+      <w:proofErr w:type="spellStart"/>
+      <w:r>
+        <w:t>tina</w:t>
+      </w:r>
+      <w:proofErr w:type="spellEnd"/>
+      <w:r>
+        <w:t xml:space="preserve"> </w:t>
+      </w:r>
+      <w:proofErr w:type="spellStart"/>
+      <w:r>
+        <w:t>ka</w:t>
+      </w:r>
+      <w:proofErr w:type="spellEnd"/>
+      <w:r>
+        <w:t xml:space="preserve">' </w:t>
+      </w:r>
+      <w:proofErr w:type="spellStart"/>
+      <w:r>
+        <w:t>eede</w:t>
+      </w:r>
+      <w:proofErr w:type="spellEnd"/>
       <w:r>
         <w:tab/>
         <w:t xml:space="preserve">                         M1</w:t>
       </w:r>
       <w:r>
         <w:br/>
-        <w:t xml:space="preserve">       daira ñu-ya   i-nu    tina ka-tu   ere-de</w:t>
+        <w:t xml:space="preserve">       </w:t>
+      </w:r>
+      <w:proofErr w:type="spellStart"/>
+      <w:r>
+        <w:t>daira</w:t>
+      </w:r>
+      <w:proofErr w:type="spellEnd"/>
+      <w:r>
+        <w:t xml:space="preserve"> </w:t>
+      </w:r>
+      <w:proofErr w:type="spellStart"/>
+      <w:r>
+        <w:t>ñu-ya</w:t>
+      </w:r>
+      <w:proofErr w:type="spellEnd"/>
+      <w:r>
+        <w:t xml:space="preserve">   </w:t>
+      </w:r>
+      <w:proofErr w:type="spellStart"/>
+      <w:r>
+        <w:t>i</w:t>
+      </w:r>
+      <w:proofErr w:type="spellEnd"/>
+      <w:r>
+        <w:t xml:space="preserve">-nu    </w:t>
+      </w:r>
+      <w:proofErr w:type="spellStart"/>
+      <w:r>
+        <w:t>tina</w:t>
+      </w:r>
+      <w:proofErr w:type="spellEnd"/>
+      <w:r>
+        <w:t xml:space="preserve"> </w:t>
+      </w:r>
+      <w:proofErr w:type="spellStart"/>
+      <w:r>
+        <w:t>ka-tu</w:t>
+      </w:r>
+      <w:proofErr w:type="spellEnd"/>
+      <w:r>
+        <w:t xml:space="preserve">   ere-de</w:t>
       </w:r>
       <w:r>
         <w:br/>
-        <w:t xml:space="preserve">       Daira 2 </w:t>
-      </w:r>
+        <w:t xml:space="preserve">       </w:t>
+      </w:r>
+      <w:proofErr w:type="spellStart"/>
+      <w:r>
+        <w:t>Daira</w:t>
+      </w:r>
+      <w:proofErr w:type="spellEnd"/>
+      <w:r>
+        <w:t xml:space="preserve"> 2 </w:t>
+      </w:r>
+      <w:proofErr w:type="spellStart"/>
       <w:r>
         <w:rPr>
           <w:smallCaps/>
         </w:rPr>
         <w:t>sg-foc</w:t>
       </w:r>
+      <w:proofErr w:type="spellEnd"/>
       <w:r>
         <w:t xml:space="preserve"> 1 </w:t>
       </w:r>
+      <w:proofErr w:type="spellStart"/>
       <w:r>
         <w:rPr>
           <w:smallCaps/>
         </w:rPr>
         <w:t>sg-acc</w:t>
       </w:r>
-      <w:r>
-        <w:t xml:space="preserve"> tub  grab-</w:t>
-      </w:r>
+      <w:proofErr w:type="spellEnd"/>
+      <w:r>
+        <w:t xml:space="preserve"> </w:t>
+      </w:r>
+      <w:proofErr w:type="gramStart"/>
+      <w:r>
+        <w:t>tub  grab</w:t>
+      </w:r>
+      <w:proofErr w:type="gramEnd"/>
+      <w:r>
+        <w:t>-</w:t>
+      </w:r>
+      <w:proofErr w:type="spellStart"/>
       <w:r>
         <w:rPr>
           <w:smallCaps/>
         </w:rPr>
         <w:t>sr</w:t>
       </w:r>
+      <w:proofErr w:type="spellEnd"/>
       <w:r>
         <w:t xml:space="preserve">  pass-</w:t>
       </w:r>
@@ -1344,14 +1901,38 @@
       </w:r>
       <w:r>
         <w:br/>
-        <w:t xml:space="preserve">       Daira you pass me the tub</w:t>
+        <w:t xml:space="preserve">       </w:t>
+      </w:r>
+      <w:proofErr w:type="spellStart"/>
+      <w:r>
+        <w:t>Daira</w:t>
+      </w:r>
+      <w:proofErr w:type="spellEnd"/>
+      <w:r>
+        <w:t xml:space="preserve"> you pass me the tub</w:t>
       </w:r>
       <w:r>
         <w:br/>
       </w:r>
       <w:r>
         <w:br/>
-        <w:t>2 B   enstaa? ((pointing at tub))</w:t>
+        <w:t xml:space="preserve">2 B   </w:t>
+      </w:r>
+      <w:proofErr w:type="spellStart"/>
+      <w:r>
+        <w:t>enstaa</w:t>
+      </w:r>
+      <w:proofErr w:type="spellEnd"/>
+      <w:r>
+        <w:t>? ((</w:t>
+      </w:r>
+      <w:proofErr w:type="gramStart"/>
+      <w:r>
+        <w:t>pointing</w:t>
+      </w:r>
+      <w:proofErr w:type="gramEnd"/>
+      <w:r>
+        <w:t xml:space="preserve"> at tub))</w:t>
       </w:r>
       <w:r>
         <w:tab/>
@@ -1359,7 +1940,15 @@
       </w:r>
       <w:r>
         <w:br/>
-        <w:t xml:space="preserve">      ensta-a</w:t>
+        <w:t xml:space="preserve">      </w:t>
+      </w:r>
+      <w:proofErr w:type="spellStart"/>
+      <w:r>
+        <w:t>ensta</w:t>
+      </w:r>
+      <w:proofErr w:type="spellEnd"/>
+      <w:r>
+        <w:t>-a</w:t>
       </w:r>
       <w:r>
         <w:br/>
@@ -1380,26 +1969,79 @@
       </w:r>
       <w:r>
         <w:br/>
-        <w:t>3 A   jee tsadekee</w:t>
-      </w:r>
+        <w:t xml:space="preserve">3 A   </w:t>
+      </w:r>
+      <w:proofErr w:type="spellStart"/>
+      <w:r>
+        <w:t>jee</w:t>
+      </w:r>
+      <w:proofErr w:type="spellEnd"/>
+      <w:r>
+        <w:t xml:space="preserve"> </w:t>
+      </w:r>
+      <w:proofErr w:type="spellStart"/>
+      <w:r>
+        <w:t>tsadekee</w:t>
+      </w:r>
+      <w:proofErr w:type="spellEnd"/>
       <w:r>
         <w:tab/>
         <w:t xml:space="preserve">                                        M1</w:t>
       </w:r>
       <w:r>
         <w:br/>
-        <w:t xml:space="preserve">      jee tsa-de-ke-e</w:t>
+        <w:t xml:space="preserve">      </w:t>
+      </w:r>
+      <w:proofErr w:type="spellStart"/>
+      <w:r>
+        <w:t>jee</w:t>
+      </w:r>
+      <w:proofErr w:type="spellEnd"/>
+      <w:r>
+        <w:t xml:space="preserve"> </w:t>
+      </w:r>
+      <w:proofErr w:type="spellStart"/>
+      <w:r>
+        <w:t>tsa</w:t>
+      </w:r>
+      <w:proofErr w:type="spellEnd"/>
+      <w:r>
+        <w:t>-de-</w:t>
+      </w:r>
+      <w:proofErr w:type="spellStart"/>
+      <w:r>
+        <w:t>ke</w:t>
+      </w:r>
+      <w:proofErr w:type="spellEnd"/>
+      <w:r>
+        <w:t>-e</w:t>
       </w:r>
       <w:r>
         <w:br/>
         <w:t xml:space="preserve">      yes </w:t>
       </w:r>
+      <w:proofErr w:type="spellStart"/>
       <w:r>
         <w:rPr>
           <w:smallCaps/>
         </w:rPr>
-        <w:t>sem-pl</w:t>
-      </w:r>
+        <w:t>sem</w:t>
+      </w:r>
+      <w:proofErr w:type="spellEnd"/>
+      <w:r>
+        <w:rPr>
+          <w:smallCaps/>
+        </w:rPr>
+        <w:t>-</w:t>
+      </w:r>
+      <w:proofErr w:type="spellStart"/>
+      <w:r>
+        <w:rPr>
+          <w:smallCaps/>
+        </w:rPr>
+        <w:t>pl</w:t>
+      </w:r>
+      <w:proofErr w:type="spellEnd"/>
       <w:r>
         <w:t>-do-</w:t>
       </w:r>
@@ -1476,7 +2118,543 @@
       </w:r>
       <w:r>
         <w:br/>
-        <w:t>Lorem ipsum dolor sit amet, consetetur sadipscing elitr, sed diam nonumy eirmod tempor invidunt ut labore et dolore magna aliquyam erat, sed diam voluptua. At vero eos et accusam et justo duo dolores et ea rebum. Stet clita kasd gubergren, no sea takimata sanctus est Lorem ipsum dolor sit amet. Lorem ipsum dolor sit amet, consetetur sadipscing elitr, sed diam nonumy eirmod tempor invidunt ut labore et dolore magna aliquyam erat, sed diam voluptua. At vero eos et accusam et justo duo dolores et ea rebum. Stet clita kasd gubergren, no sea takimata sanctus est Lorem ipsum dolor sit amet.</w:t>
+        <w:t xml:space="preserve">Lorem ipsum dolor sit </w:t>
+      </w:r>
+      <w:proofErr w:type="spellStart"/>
+      <w:r>
+        <w:t>amet</w:t>
+      </w:r>
+      <w:proofErr w:type="spellEnd"/>
+      <w:r>
+        <w:t xml:space="preserve">, </w:t>
+      </w:r>
+      <w:proofErr w:type="spellStart"/>
+      <w:r>
+        <w:t>consetetur</w:t>
+      </w:r>
+      <w:proofErr w:type="spellEnd"/>
+      <w:r>
+        <w:t xml:space="preserve"> </w:t>
+      </w:r>
+      <w:proofErr w:type="spellStart"/>
+      <w:r>
+        <w:t>sadipscing</w:t>
+      </w:r>
+      <w:proofErr w:type="spellEnd"/>
+      <w:r>
+        <w:t xml:space="preserve"> </w:t>
+      </w:r>
+      <w:proofErr w:type="spellStart"/>
+      <w:r>
+        <w:t>elitr</w:t>
+      </w:r>
+      <w:proofErr w:type="spellEnd"/>
+      <w:r>
+        <w:t xml:space="preserve">, </w:t>
+      </w:r>
+      <w:proofErr w:type="spellStart"/>
+      <w:r>
+        <w:t>sed</w:t>
+      </w:r>
+      <w:proofErr w:type="spellEnd"/>
+      <w:r>
+        <w:t xml:space="preserve"> </w:t>
+      </w:r>
+      <w:proofErr w:type="spellStart"/>
+      <w:r>
+        <w:t>diam</w:t>
+      </w:r>
+      <w:proofErr w:type="spellEnd"/>
+      <w:r>
+        <w:t xml:space="preserve"> </w:t>
+      </w:r>
+      <w:proofErr w:type="spellStart"/>
+      <w:r>
+        <w:t>nonumy</w:t>
+      </w:r>
+      <w:proofErr w:type="spellEnd"/>
+      <w:r>
+        <w:t xml:space="preserve"> </w:t>
+      </w:r>
+      <w:proofErr w:type="spellStart"/>
+      <w:r>
+        <w:t>eirmod</w:t>
+      </w:r>
+      <w:proofErr w:type="spellEnd"/>
+      <w:r>
+        <w:t xml:space="preserve"> </w:t>
+      </w:r>
+      <w:proofErr w:type="spellStart"/>
+      <w:r>
+        <w:t>tempor</w:t>
+      </w:r>
+      <w:proofErr w:type="spellEnd"/>
+      <w:r>
+        <w:t xml:space="preserve"> </w:t>
+      </w:r>
+      <w:proofErr w:type="spellStart"/>
+      <w:r>
+        <w:t>invidunt</w:t>
+      </w:r>
+      <w:proofErr w:type="spellEnd"/>
+      <w:r>
+        <w:t xml:space="preserve"> </w:t>
+      </w:r>
+      <w:proofErr w:type="spellStart"/>
+      <w:r>
+        <w:t>ut</w:t>
+      </w:r>
+      <w:proofErr w:type="spellEnd"/>
+      <w:r>
+        <w:t xml:space="preserve"> </w:t>
+      </w:r>
+      <w:proofErr w:type="spellStart"/>
+      <w:r>
+        <w:t>labore</w:t>
+      </w:r>
+      <w:proofErr w:type="spellEnd"/>
+      <w:r>
+        <w:t xml:space="preserve"> </w:t>
+      </w:r>
+      <w:proofErr w:type="gramStart"/>
+      <w:r>
+        <w:t>et</w:t>
+      </w:r>
+      <w:proofErr w:type="gramEnd"/>
+      <w:r>
+        <w:t xml:space="preserve"> </w:t>
+      </w:r>
+      <w:proofErr w:type="spellStart"/>
+      <w:r>
+        <w:t>dolore</w:t>
+      </w:r>
+      <w:proofErr w:type="spellEnd"/>
+      <w:r>
+        <w:t xml:space="preserve"> magna </w:t>
+      </w:r>
+      <w:proofErr w:type="spellStart"/>
+      <w:r>
+        <w:t>aliquyam</w:t>
+      </w:r>
+      <w:proofErr w:type="spellEnd"/>
+      <w:r>
+        <w:t xml:space="preserve"> </w:t>
+      </w:r>
+      <w:proofErr w:type="spellStart"/>
+      <w:r>
+        <w:t>erat</w:t>
+      </w:r>
+      <w:proofErr w:type="spellEnd"/>
+      <w:r>
+        <w:t xml:space="preserve">, </w:t>
+      </w:r>
+      <w:proofErr w:type="spellStart"/>
+      <w:r>
+        <w:t>sed</w:t>
+      </w:r>
+      <w:proofErr w:type="spellEnd"/>
+      <w:r>
+        <w:t xml:space="preserve"> </w:t>
+      </w:r>
+      <w:proofErr w:type="spellStart"/>
+      <w:r>
+        <w:t>diam</w:t>
+      </w:r>
+      <w:proofErr w:type="spellEnd"/>
+      <w:r>
+        <w:t xml:space="preserve"> </w:t>
+      </w:r>
+      <w:proofErr w:type="spellStart"/>
+      <w:r>
+        <w:t>voluptua</w:t>
+      </w:r>
+      <w:proofErr w:type="spellEnd"/>
+      <w:r>
+        <w:t xml:space="preserve">. At </w:t>
+      </w:r>
+      <w:proofErr w:type="spellStart"/>
+      <w:r>
+        <w:t>vero</w:t>
+      </w:r>
+      <w:proofErr w:type="spellEnd"/>
+      <w:r>
+        <w:t xml:space="preserve"> </w:t>
+      </w:r>
+      <w:proofErr w:type="spellStart"/>
+      <w:proofErr w:type="gramStart"/>
+      <w:r>
+        <w:t>eos</w:t>
+      </w:r>
+      <w:proofErr w:type="spellEnd"/>
+      <w:proofErr w:type="gramEnd"/>
+      <w:r>
+        <w:t xml:space="preserve"> et </w:t>
+      </w:r>
+      <w:proofErr w:type="spellStart"/>
+      <w:r>
+        <w:t>accusam</w:t>
+      </w:r>
+      <w:proofErr w:type="spellEnd"/>
+      <w:r>
+        <w:t xml:space="preserve"> et </w:t>
+      </w:r>
+      <w:proofErr w:type="spellStart"/>
+      <w:r>
+        <w:t>justo</w:t>
+      </w:r>
+      <w:proofErr w:type="spellEnd"/>
+      <w:r>
+        <w:t xml:space="preserve"> duo </w:t>
+      </w:r>
+      <w:proofErr w:type="spellStart"/>
+      <w:r>
+        <w:t>dolores</w:t>
+      </w:r>
+      <w:proofErr w:type="spellEnd"/>
+      <w:r>
+        <w:t xml:space="preserve"> et </w:t>
+      </w:r>
+      <w:proofErr w:type="spellStart"/>
+      <w:r>
+        <w:t>ea</w:t>
+      </w:r>
+      <w:proofErr w:type="spellEnd"/>
+      <w:r>
+        <w:t xml:space="preserve"> </w:t>
+      </w:r>
+      <w:proofErr w:type="spellStart"/>
+      <w:r>
+        <w:t>rebum</w:t>
+      </w:r>
+      <w:proofErr w:type="spellEnd"/>
+      <w:r>
+        <w:t xml:space="preserve">. Stet </w:t>
+      </w:r>
+      <w:proofErr w:type="spellStart"/>
+      <w:r>
+        <w:t>clita</w:t>
+      </w:r>
+      <w:proofErr w:type="spellEnd"/>
+      <w:r>
+        <w:t xml:space="preserve"> </w:t>
+      </w:r>
+      <w:proofErr w:type="spellStart"/>
+      <w:r>
+        <w:t>kasd</w:t>
+      </w:r>
+      <w:proofErr w:type="spellEnd"/>
+      <w:r>
+        <w:t xml:space="preserve"> </w:t>
+      </w:r>
+      <w:proofErr w:type="spellStart"/>
+      <w:r>
+        <w:t>gubergren</w:t>
+      </w:r>
+      <w:proofErr w:type="spellEnd"/>
+      <w:r>
+        <w:t xml:space="preserve">, no sea </w:t>
+      </w:r>
+      <w:proofErr w:type="spellStart"/>
+      <w:r>
+        <w:t>takimata</w:t>
+      </w:r>
+      <w:proofErr w:type="spellEnd"/>
+      <w:r>
+        <w:t xml:space="preserve"> </w:t>
+      </w:r>
+      <w:proofErr w:type="spellStart"/>
+      <w:proofErr w:type="gramStart"/>
+      <w:r>
+        <w:t>sanctus</w:t>
+      </w:r>
+      <w:proofErr w:type="spellEnd"/>
+      <w:proofErr w:type="gramEnd"/>
+      <w:r>
+        <w:t xml:space="preserve"> </w:t>
+      </w:r>
+      <w:proofErr w:type="spellStart"/>
+      <w:r>
+        <w:t>est</w:t>
+      </w:r>
+      <w:proofErr w:type="spellEnd"/>
+      <w:r>
+        <w:t xml:space="preserve"> Lorem ipsum dolor sit </w:t>
+      </w:r>
+      <w:proofErr w:type="spellStart"/>
+      <w:r>
+        <w:t>amet</w:t>
+      </w:r>
+      <w:proofErr w:type="spellEnd"/>
+      <w:r>
+        <w:t xml:space="preserve">. Lorem ipsum dolor sit </w:t>
+      </w:r>
+      <w:proofErr w:type="spellStart"/>
+      <w:r>
+        <w:t>amet</w:t>
+      </w:r>
+      <w:proofErr w:type="spellEnd"/>
+      <w:r>
+        <w:t xml:space="preserve">, </w:t>
+      </w:r>
+      <w:proofErr w:type="spellStart"/>
+      <w:r>
+        <w:t>consetetur</w:t>
+      </w:r>
+      <w:proofErr w:type="spellEnd"/>
+      <w:r>
+        <w:t xml:space="preserve"> </w:t>
+      </w:r>
+      <w:proofErr w:type="spellStart"/>
+      <w:r>
+        <w:t>sadipscing</w:t>
+      </w:r>
+      <w:proofErr w:type="spellEnd"/>
+      <w:r>
+        <w:t xml:space="preserve"> </w:t>
+      </w:r>
+      <w:proofErr w:type="spellStart"/>
+      <w:r>
+        <w:t>elitr</w:t>
+      </w:r>
+      <w:proofErr w:type="spellEnd"/>
+      <w:r>
+        <w:t xml:space="preserve">, </w:t>
+      </w:r>
+      <w:proofErr w:type="spellStart"/>
+      <w:r>
+        <w:t>sed</w:t>
+      </w:r>
+      <w:proofErr w:type="spellEnd"/>
+      <w:r>
+        <w:t xml:space="preserve"> </w:t>
+      </w:r>
+      <w:proofErr w:type="spellStart"/>
+      <w:r>
+        <w:t>diam</w:t>
+      </w:r>
+      <w:proofErr w:type="spellEnd"/>
+      <w:r>
+        <w:t xml:space="preserve"> </w:t>
+      </w:r>
+      <w:proofErr w:type="spellStart"/>
+      <w:r>
+        <w:t>nonumy</w:t>
+      </w:r>
+      <w:proofErr w:type="spellEnd"/>
+      <w:r>
+        <w:t xml:space="preserve"> </w:t>
+      </w:r>
+      <w:proofErr w:type="spellStart"/>
+      <w:r>
+        <w:t>eirmod</w:t>
+      </w:r>
+      <w:proofErr w:type="spellEnd"/>
+      <w:r>
+        <w:t xml:space="preserve"> </w:t>
+      </w:r>
+      <w:proofErr w:type="spellStart"/>
+      <w:r>
+        <w:t>tempor</w:t>
+      </w:r>
+      <w:proofErr w:type="spellEnd"/>
+      <w:r>
+        <w:t xml:space="preserve"> </w:t>
+      </w:r>
+      <w:proofErr w:type="spellStart"/>
+      <w:r>
+        <w:t>invidunt</w:t>
+      </w:r>
+      <w:proofErr w:type="spellEnd"/>
+      <w:r>
+        <w:t xml:space="preserve"> </w:t>
+      </w:r>
+      <w:proofErr w:type="spellStart"/>
+      <w:r>
+        <w:t>ut</w:t>
+      </w:r>
+      <w:proofErr w:type="spellEnd"/>
+      <w:r>
+        <w:t xml:space="preserve"> </w:t>
+      </w:r>
+      <w:proofErr w:type="spellStart"/>
+      <w:r>
+        <w:t>labore</w:t>
+      </w:r>
+      <w:proofErr w:type="spellEnd"/>
+      <w:r>
+        <w:t xml:space="preserve"> </w:t>
+      </w:r>
+      <w:proofErr w:type="gramStart"/>
+      <w:r>
+        <w:t>et</w:t>
+      </w:r>
+      <w:proofErr w:type="gramEnd"/>
+      <w:r>
+        <w:t xml:space="preserve"> </w:t>
+      </w:r>
+      <w:proofErr w:type="spellStart"/>
+      <w:r>
+        <w:t>dolore</w:t>
+      </w:r>
+      <w:proofErr w:type="spellEnd"/>
+      <w:r>
+        <w:t xml:space="preserve"> magna </w:t>
+      </w:r>
+      <w:proofErr w:type="spellStart"/>
+      <w:r>
+        <w:t>aliquyam</w:t>
+      </w:r>
+      <w:proofErr w:type="spellEnd"/>
+      <w:r>
+        <w:t xml:space="preserve"> </w:t>
+      </w:r>
+      <w:proofErr w:type="spellStart"/>
+      <w:r>
+        <w:t>erat</w:t>
+      </w:r>
+      <w:proofErr w:type="spellEnd"/>
+      <w:r>
+        <w:t xml:space="preserve">, </w:t>
+      </w:r>
+      <w:proofErr w:type="spellStart"/>
+      <w:r>
+        <w:t>sed</w:t>
+      </w:r>
+      <w:proofErr w:type="spellEnd"/>
+      <w:r>
+        <w:t xml:space="preserve"> </w:t>
+      </w:r>
+      <w:proofErr w:type="spellStart"/>
+      <w:r>
+        <w:t>diam</w:t>
+      </w:r>
+      <w:proofErr w:type="spellEnd"/>
+      <w:r>
+        <w:t xml:space="preserve"> </w:t>
+      </w:r>
+      <w:proofErr w:type="spellStart"/>
+      <w:r>
+        <w:t>voluptua</w:t>
+      </w:r>
+      <w:proofErr w:type="spellEnd"/>
+      <w:r>
+        <w:t xml:space="preserve">. At </w:t>
+      </w:r>
+      <w:proofErr w:type="spellStart"/>
+      <w:r>
+        <w:t>vero</w:t>
+      </w:r>
+      <w:proofErr w:type="spellEnd"/>
+      <w:r>
+        <w:t xml:space="preserve"> </w:t>
+      </w:r>
+      <w:proofErr w:type="spellStart"/>
+      <w:proofErr w:type="gramStart"/>
+      <w:r>
+        <w:t>eos</w:t>
+      </w:r>
+      <w:proofErr w:type="spellEnd"/>
+      <w:proofErr w:type="gramEnd"/>
+      <w:r>
+        <w:t xml:space="preserve"> et </w:t>
+      </w:r>
+      <w:proofErr w:type="spellStart"/>
+      <w:r>
+        <w:t>accusam</w:t>
+      </w:r>
+      <w:proofErr w:type="spellEnd"/>
+      <w:r>
+        <w:t xml:space="preserve"> et </w:t>
+      </w:r>
+      <w:proofErr w:type="spellStart"/>
+      <w:r>
+        <w:t>justo</w:t>
+      </w:r>
+      <w:proofErr w:type="spellEnd"/>
+      <w:r>
+        <w:t xml:space="preserve"> duo </w:t>
+      </w:r>
+      <w:proofErr w:type="spellStart"/>
+      <w:r>
+        <w:t>dolores</w:t>
+      </w:r>
+      <w:proofErr w:type="spellEnd"/>
+      <w:r>
+        <w:t xml:space="preserve"> et </w:t>
+      </w:r>
+      <w:proofErr w:type="spellStart"/>
+      <w:r>
+        <w:t>ea</w:t>
+      </w:r>
+      <w:proofErr w:type="spellEnd"/>
+      <w:r>
+        <w:t xml:space="preserve"> </w:t>
+      </w:r>
+      <w:proofErr w:type="spellStart"/>
+      <w:r>
+        <w:t>rebum</w:t>
+      </w:r>
+      <w:proofErr w:type="spellEnd"/>
+      <w:r>
+        <w:t xml:space="preserve">. Stet </w:t>
+      </w:r>
+      <w:proofErr w:type="spellStart"/>
+      <w:r>
+        <w:t>clita</w:t>
+      </w:r>
+      <w:proofErr w:type="spellEnd"/>
+      <w:r>
+        <w:t xml:space="preserve"> </w:t>
+      </w:r>
+      <w:proofErr w:type="spellStart"/>
+      <w:r>
+        <w:t>kasd</w:t>
+      </w:r>
+      <w:proofErr w:type="spellEnd"/>
+      <w:r>
+        <w:t xml:space="preserve"> </w:t>
+      </w:r>
+      <w:proofErr w:type="spellStart"/>
+      <w:r>
+        <w:t>gubergren</w:t>
+      </w:r>
+      <w:proofErr w:type="spellEnd"/>
+      <w:r>
+        <w:t xml:space="preserve">, no sea </w:t>
+      </w:r>
+      <w:proofErr w:type="spellStart"/>
+      <w:r>
+        <w:t>takimata</w:t>
+      </w:r>
+      <w:proofErr w:type="spellEnd"/>
+      <w:r>
+        <w:t xml:space="preserve"> </w:t>
+      </w:r>
+      <w:proofErr w:type="spellStart"/>
+      <w:proofErr w:type="gramStart"/>
+      <w:r>
+        <w:t>sanctus</w:t>
+      </w:r>
+      <w:proofErr w:type="spellEnd"/>
+      <w:proofErr w:type="gramEnd"/>
+      <w:r>
+        <w:t xml:space="preserve"> </w:t>
+      </w:r>
+      <w:proofErr w:type="spellStart"/>
+      <w:r>
+        <w:t>est</w:t>
+      </w:r>
+      <w:proofErr w:type="spellEnd"/>
+      <w:r>
+        <w:t xml:space="preserve"> Lorem ipsum dolor sit </w:t>
+      </w:r>
+      <w:proofErr w:type="spellStart"/>
+      <w:r>
+        <w:t>amet</w:t>
+      </w:r>
+      <w:proofErr w:type="spellEnd"/>
+      <w:r>
+        <w:t>.</w:t>
       </w:r>
     </w:p>
     <w:p>
@@ -1485,17 +2663,1071 @@
       </w:pPr>
     </w:p>
     <w:p>
-      <w:pPr>
-        <w:rPr>
-          <w:lang w:val="de-DE"/>
-        </w:rPr>
-      </w:pPr>
-      <w:r>
-        <w:t xml:space="preserve">Lorem ipsum dolor sit amet, consetetur sadipscing elitr, sed diam nonumy eirmod tempor invidunt ut labore et dolore magna aliquyam erat, sed diam voluptua. At vero eos et accusam et justo duo dolores et ea rebum. Stet clita kasd gubergren, no sea takimata sanctus est Lorem ipsum dolor sit amet. Lorem ipsum dolor sit amet, consetetur sadipscing elitr, sed diam nonumy eirmod tempor invidunt ut labore et dolore magna aliquyam erat, sed diam voluptua. At vero eos et accusam et </w:t>
-      </w:r>
+      <w:r>
+        <w:t xml:space="preserve">Lorem ipsum dolor sit </w:t>
+      </w:r>
+      <w:proofErr w:type="spellStart"/>
+      <w:r>
+        <w:t>amet</w:t>
+      </w:r>
+      <w:proofErr w:type="spellEnd"/>
+      <w:r>
+        <w:t xml:space="preserve">, </w:t>
+      </w:r>
+      <w:proofErr w:type="spellStart"/>
+      <w:r>
+        <w:t>consetetur</w:t>
+      </w:r>
+      <w:proofErr w:type="spellEnd"/>
+      <w:r>
+        <w:t xml:space="preserve"> </w:t>
+      </w:r>
+      <w:proofErr w:type="spellStart"/>
+      <w:r>
+        <w:t>sadipscing</w:t>
+      </w:r>
+      <w:proofErr w:type="spellEnd"/>
+      <w:r>
+        <w:t xml:space="preserve"> </w:t>
+      </w:r>
+      <w:proofErr w:type="spellStart"/>
+      <w:r>
+        <w:t>elitr</w:t>
+      </w:r>
+      <w:proofErr w:type="spellEnd"/>
+      <w:r>
+        <w:t xml:space="preserve">, </w:t>
+      </w:r>
+      <w:proofErr w:type="spellStart"/>
+      <w:r>
+        <w:t>sed</w:t>
+      </w:r>
+      <w:proofErr w:type="spellEnd"/>
+      <w:r>
+        <w:t xml:space="preserve"> </w:t>
+      </w:r>
+      <w:proofErr w:type="spellStart"/>
+      <w:r>
+        <w:t>diam</w:t>
+      </w:r>
+      <w:proofErr w:type="spellEnd"/>
+      <w:r>
+        <w:t xml:space="preserve"> </w:t>
+      </w:r>
+      <w:proofErr w:type="spellStart"/>
+      <w:r>
+        <w:t>nonumy</w:t>
+      </w:r>
+      <w:proofErr w:type="spellEnd"/>
+      <w:r>
+        <w:t xml:space="preserve"> </w:t>
+      </w:r>
+      <w:proofErr w:type="spellStart"/>
+      <w:r>
+        <w:t>eirmod</w:t>
+      </w:r>
+      <w:proofErr w:type="spellEnd"/>
+      <w:r>
+        <w:t xml:space="preserve"> </w:t>
+      </w:r>
+      <w:proofErr w:type="spellStart"/>
+      <w:r>
+        <w:t>tempor</w:t>
+      </w:r>
+      <w:proofErr w:type="spellEnd"/>
+      <w:r>
+        <w:t xml:space="preserve"> </w:t>
+      </w:r>
+      <w:proofErr w:type="spellStart"/>
+      <w:r>
+        <w:t>invidunt</w:t>
+      </w:r>
+      <w:proofErr w:type="spellEnd"/>
+      <w:r>
+        <w:t xml:space="preserve"> </w:t>
+      </w:r>
+      <w:proofErr w:type="spellStart"/>
+      <w:r>
+        <w:t>ut</w:t>
+      </w:r>
+      <w:proofErr w:type="spellEnd"/>
+      <w:r>
+        <w:t xml:space="preserve"> </w:t>
+      </w:r>
+      <w:proofErr w:type="spellStart"/>
+      <w:r>
+        <w:t>labore</w:t>
+      </w:r>
+      <w:proofErr w:type="spellEnd"/>
+      <w:r>
+        <w:t xml:space="preserve"> </w:t>
+      </w:r>
+      <w:proofErr w:type="gramStart"/>
+      <w:r>
+        <w:t>et</w:t>
+      </w:r>
+      <w:proofErr w:type="gramEnd"/>
+      <w:r>
+        <w:t xml:space="preserve"> </w:t>
+      </w:r>
+      <w:proofErr w:type="spellStart"/>
+      <w:r>
+        <w:t>dolore</w:t>
+      </w:r>
+      <w:proofErr w:type="spellEnd"/>
+      <w:r>
+        <w:t xml:space="preserve"> magna </w:t>
+      </w:r>
+      <w:proofErr w:type="spellStart"/>
+      <w:r>
+        <w:t>aliquyam</w:t>
+      </w:r>
+      <w:proofErr w:type="spellEnd"/>
+      <w:r>
+        <w:t xml:space="preserve"> </w:t>
+      </w:r>
+      <w:proofErr w:type="spellStart"/>
+      <w:r>
+        <w:t>erat</w:t>
+      </w:r>
+      <w:proofErr w:type="spellEnd"/>
+      <w:r>
+        <w:t xml:space="preserve">, </w:t>
+      </w:r>
+      <w:proofErr w:type="spellStart"/>
+      <w:r>
+        <w:t>sed</w:t>
+      </w:r>
+      <w:proofErr w:type="spellEnd"/>
+      <w:r>
+        <w:t xml:space="preserve"> </w:t>
+      </w:r>
+      <w:proofErr w:type="spellStart"/>
+      <w:r>
+        <w:t>diam</w:t>
+      </w:r>
+      <w:proofErr w:type="spellEnd"/>
+      <w:r>
+        <w:t xml:space="preserve"> </w:t>
+      </w:r>
+      <w:proofErr w:type="spellStart"/>
+      <w:r>
+        <w:t>voluptua</w:t>
+      </w:r>
+      <w:proofErr w:type="spellEnd"/>
+      <w:r>
+        <w:t xml:space="preserve">. At </w:t>
+      </w:r>
+      <w:proofErr w:type="spellStart"/>
+      <w:r>
+        <w:t>vero</w:t>
+      </w:r>
+      <w:proofErr w:type="spellEnd"/>
+      <w:r>
+        <w:t xml:space="preserve"> </w:t>
+      </w:r>
+      <w:proofErr w:type="spellStart"/>
+      <w:proofErr w:type="gramStart"/>
+      <w:r>
+        <w:t>eos</w:t>
+      </w:r>
+      <w:proofErr w:type="spellEnd"/>
+      <w:proofErr w:type="gramEnd"/>
+      <w:r>
+        <w:t xml:space="preserve"> et </w:t>
+      </w:r>
+      <w:proofErr w:type="spellStart"/>
+      <w:r>
+        <w:t>accusam</w:t>
+      </w:r>
+      <w:proofErr w:type="spellEnd"/>
+      <w:r>
+        <w:t xml:space="preserve"> et </w:t>
+      </w:r>
+      <w:proofErr w:type="spellStart"/>
+      <w:r>
+        <w:t>justo</w:t>
+      </w:r>
+      <w:proofErr w:type="spellEnd"/>
+      <w:r>
+        <w:t xml:space="preserve"> duo </w:t>
+      </w:r>
+      <w:proofErr w:type="spellStart"/>
+      <w:r>
+        <w:t>dolores</w:t>
+      </w:r>
+      <w:proofErr w:type="spellEnd"/>
+      <w:r>
+        <w:t xml:space="preserve"> et </w:t>
+      </w:r>
+      <w:proofErr w:type="spellStart"/>
+      <w:r>
+        <w:t>ea</w:t>
+      </w:r>
+      <w:proofErr w:type="spellEnd"/>
+      <w:r>
+        <w:t xml:space="preserve"> </w:t>
+      </w:r>
+      <w:proofErr w:type="spellStart"/>
+      <w:r>
+        <w:t>rebum</w:t>
+      </w:r>
+      <w:proofErr w:type="spellEnd"/>
+      <w:r>
+        <w:t xml:space="preserve">. Stet </w:t>
+      </w:r>
+      <w:proofErr w:type="spellStart"/>
+      <w:r>
+        <w:t>clita</w:t>
+      </w:r>
+      <w:proofErr w:type="spellEnd"/>
+      <w:r>
+        <w:t xml:space="preserve"> </w:t>
+      </w:r>
+      <w:proofErr w:type="spellStart"/>
+      <w:r>
+        <w:t>kasd</w:t>
+      </w:r>
+      <w:proofErr w:type="spellEnd"/>
+      <w:r>
+        <w:t xml:space="preserve"> </w:t>
+      </w:r>
+      <w:proofErr w:type="spellStart"/>
+      <w:r>
+        <w:t>gubergren</w:t>
+      </w:r>
+      <w:proofErr w:type="spellEnd"/>
+      <w:r>
+        <w:t xml:space="preserve">, no sea </w:t>
+      </w:r>
+      <w:proofErr w:type="spellStart"/>
+      <w:r>
+        <w:t>takimata</w:t>
+      </w:r>
+      <w:proofErr w:type="spellEnd"/>
+      <w:r>
+        <w:t xml:space="preserve"> </w:t>
+      </w:r>
+      <w:proofErr w:type="spellStart"/>
+      <w:proofErr w:type="gramStart"/>
+      <w:r>
+        <w:t>sanctus</w:t>
+      </w:r>
+      <w:proofErr w:type="spellEnd"/>
+      <w:proofErr w:type="gramEnd"/>
+      <w:r>
+        <w:t xml:space="preserve"> </w:t>
+      </w:r>
+      <w:proofErr w:type="spellStart"/>
+      <w:r>
+        <w:t>est</w:t>
+      </w:r>
+      <w:proofErr w:type="spellEnd"/>
+      <w:r>
+        <w:t xml:space="preserve"> Lorem ipsum dolor sit </w:t>
+      </w:r>
+      <w:proofErr w:type="spellStart"/>
+      <w:r>
+        <w:t>amet</w:t>
+      </w:r>
+      <w:proofErr w:type="spellEnd"/>
+      <w:r>
+        <w:t xml:space="preserve">. Lorem ipsum dolor sit </w:t>
+      </w:r>
+      <w:proofErr w:type="spellStart"/>
+      <w:r>
+        <w:t>amet</w:t>
+      </w:r>
+      <w:proofErr w:type="spellEnd"/>
+      <w:r>
+        <w:t xml:space="preserve">, </w:t>
+      </w:r>
+      <w:proofErr w:type="spellStart"/>
+      <w:r>
+        <w:t>consetetur</w:t>
+      </w:r>
+      <w:proofErr w:type="spellEnd"/>
+      <w:r>
+        <w:t xml:space="preserve"> </w:t>
+      </w:r>
+      <w:proofErr w:type="spellStart"/>
+      <w:r>
+        <w:t>sadipscing</w:t>
+      </w:r>
+      <w:proofErr w:type="spellEnd"/>
+      <w:r>
+        <w:t xml:space="preserve"> </w:t>
+      </w:r>
+      <w:proofErr w:type="spellStart"/>
+      <w:r>
+        <w:t>elitr</w:t>
+      </w:r>
+      <w:proofErr w:type="spellEnd"/>
+      <w:r>
+        <w:t xml:space="preserve">, </w:t>
+      </w:r>
+      <w:proofErr w:type="spellStart"/>
+      <w:r>
+        <w:t>sed</w:t>
+      </w:r>
+      <w:proofErr w:type="spellEnd"/>
+      <w:r>
+        <w:t xml:space="preserve"> </w:t>
+      </w:r>
+      <w:proofErr w:type="spellStart"/>
+      <w:r>
+        <w:t>diam</w:t>
+      </w:r>
+      <w:proofErr w:type="spellEnd"/>
+      <w:r>
+        <w:t xml:space="preserve"> </w:t>
+      </w:r>
+      <w:proofErr w:type="spellStart"/>
+      <w:r>
+        <w:t>nonumy</w:t>
+      </w:r>
+      <w:proofErr w:type="spellEnd"/>
+      <w:r>
+        <w:t xml:space="preserve"> </w:t>
+      </w:r>
+      <w:proofErr w:type="spellStart"/>
+      <w:r>
+        <w:t>eirmod</w:t>
+      </w:r>
+      <w:proofErr w:type="spellEnd"/>
+      <w:r>
+        <w:t xml:space="preserve"> </w:t>
+      </w:r>
+      <w:proofErr w:type="spellStart"/>
+      <w:r>
+        <w:t>tempor</w:t>
+      </w:r>
+      <w:proofErr w:type="spellEnd"/>
+      <w:r>
+        <w:t xml:space="preserve"> </w:t>
+      </w:r>
+      <w:proofErr w:type="spellStart"/>
+      <w:r>
+        <w:t>invidunt</w:t>
+      </w:r>
+      <w:proofErr w:type="spellEnd"/>
+      <w:r>
+        <w:t xml:space="preserve"> </w:t>
+      </w:r>
+      <w:proofErr w:type="spellStart"/>
+      <w:r>
+        <w:t>ut</w:t>
+      </w:r>
+      <w:proofErr w:type="spellEnd"/>
+      <w:r>
+        <w:t xml:space="preserve"> </w:t>
+      </w:r>
+      <w:proofErr w:type="spellStart"/>
+      <w:r>
+        <w:t>labore</w:t>
+      </w:r>
+      <w:proofErr w:type="spellEnd"/>
+      <w:r>
+        <w:t xml:space="preserve"> </w:t>
+      </w:r>
+      <w:proofErr w:type="gramStart"/>
+      <w:r>
+        <w:t>et</w:t>
+      </w:r>
+      <w:proofErr w:type="gramEnd"/>
+      <w:r>
+        <w:t xml:space="preserve"> </w:t>
+      </w:r>
+      <w:proofErr w:type="spellStart"/>
+      <w:r>
+        <w:t>dolore</w:t>
+      </w:r>
+      <w:proofErr w:type="spellEnd"/>
+      <w:r>
+        <w:t xml:space="preserve"> magna </w:t>
+      </w:r>
+      <w:proofErr w:type="spellStart"/>
+      <w:r>
+        <w:t>aliquyam</w:t>
+      </w:r>
+      <w:proofErr w:type="spellEnd"/>
+      <w:r>
+        <w:t xml:space="preserve"> </w:t>
+      </w:r>
+      <w:proofErr w:type="spellStart"/>
+      <w:r>
+        <w:t>erat</w:t>
+      </w:r>
+      <w:proofErr w:type="spellEnd"/>
+      <w:r>
+        <w:t xml:space="preserve">, </w:t>
+      </w:r>
+      <w:proofErr w:type="spellStart"/>
+      <w:r>
+        <w:t>sed</w:t>
+      </w:r>
+      <w:proofErr w:type="spellEnd"/>
+      <w:r>
+        <w:t xml:space="preserve"> </w:t>
+      </w:r>
+      <w:proofErr w:type="spellStart"/>
+      <w:r>
+        <w:t>diam</w:t>
+      </w:r>
+      <w:proofErr w:type="spellEnd"/>
+      <w:r>
+        <w:t xml:space="preserve"> </w:t>
+      </w:r>
+      <w:proofErr w:type="spellStart"/>
+      <w:r>
+        <w:t>voluptua</w:t>
+      </w:r>
+      <w:proofErr w:type="spellEnd"/>
+      <w:r>
+        <w:t xml:space="preserve">. At </w:t>
+      </w:r>
+      <w:proofErr w:type="spellStart"/>
+      <w:r>
+        <w:t>vero</w:t>
+      </w:r>
+      <w:proofErr w:type="spellEnd"/>
+      <w:r>
+        <w:t xml:space="preserve"> </w:t>
+      </w:r>
+      <w:proofErr w:type="spellStart"/>
+      <w:proofErr w:type="gramStart"/>
+      <w:r>
+        <w:t>eos</w:t>
+      </w:r>
+      <w:proofErr w:type="spellEnd"/>
+      <w:proofErr w:type="gramEnd"/>
+      <w:r>
+        <w:t xml:space="preserve"> et </w:t>
+      </w:r>
+      <w:proofErr w:type="spellStart"/>
+      <w:r>
+        <w:t>accusam</w:t>
+      </w:r>
+      <w:proofErr w:type="spellEnd"/>
+      <w:r>
+        <w:t xml:space="preserve"> et </w:t>
+      </w:r>
+      <w:proofErr w:type="spellStart"/>
       <w:r>
         <w:lastRenderedPageBreak/>
-        <w:t>justo duo dolores et ea rebum. Stet clita kasd gubergren, no sea takimata sanctus est Lorem ipsum dolor sit amet.Lorem ipsum dolor sit amet, consetetur sadipscing elitr, sed diam nonumy eirmod tempor invidunt ut labore et dolore magna aliquyam erat, sed diam voluptua. At vero eos et accusam et justo duo dolores et ea rebum. Stet clita kasd gubergren, no sea takimata sanctus est Lorem ipsum dolor sit amet. Lorem ipsum dolor sit amet, consetetur sadipscing elitr, sed diam nonumy eirmod tempor invidunt ut labore et dolore magna aliquyam erat, sed diam voluptua. At vero eos et accusam et justo duo dolores et ea rebum. Stet clita kasd gubergren, no sea takimata sanctus est Lorem ipsum dolor sit amet.</w:t>
+        <w:t>justo</w:t>
+      </w:r>
+      <w:proofErr w:type="spellEnd"/>
+      <w:r>
+        <w:t xml:space="preserve"> duo </w:t>
+      </w:r>
+      <w:proofErr w:type="spellStart"/>
+      <w:r>
+        <w:t>dolores</w:t>
+      </w:r>
+      <w:proofErr w:type="spellEnd"/>
+      <w:r>
+        <w:t xml:space="preserve"> et </w:t>
+      </w:r>
+      <w:proofErr w:type="spellStart"/>
+      <w:r>
+        <w:t>ea</w:t>
+      </w:r>
+      <w:proofErr w:type="spellEnd"/>
+      <w:r>
+        <w:t xml:space="preserve"> </w:t>
+      </w:r>
+      <w:proofErr w:type="spellStart"/>
+      <w:r>
+        <w:t>rebum</w:t>
+      </w:r>
+      <w:proofErr w:type="spellEnd"/>
+      <w:r>
+        <w:t xml:space="preserve">. Stet </w:t>
+      </w:r>
+      <w:proofErr w:type="spellStart"/>
+      <w:r>
+        <w:t>clita</w:t>
+      </w:r>
+      <w:proofErr w:type="spellEnd"/>
+      <w:r>
+        <w:t xml:space="preserve"> </w:t>
+      </w:r>
+      <w:proofErr w:type="spellStart"/>
+      <w:r>
+        <w:t>kasd</w:t>
+      </w:r>
+      <w:proofErr w:type="spellEnd"/>
+      <w:r>
+        <w:t xml:space="preserve"> </w:t>
+      </w:r>
+      <w:proofErr w:type="spellStart"/>
+      <w:r>
+        <w:t>gubergren</w:t>
+      </w:r>
+      <w:proofErr w:type="spellEnd"/>
+      <w:r>
+        <w:t xml:space="preserve">, no sea </w:t>
+      </w:r>
+      <w:proofErr w:type="spellStart"/>
+      <w:r>
+        <w:t>takimata</w:t>
+      </w:r>
+      <w:proofErr w:type="spellEnd"/>
+      <w:r>
+        <w:t xml:space="preserve"> </w:t>
+      </w:r>
+      <w:proofErr w:type="spellStart"/>
+      <w:r>
+        <w:t>sanctus</w:t>
+      </w:r>
+      <w:proofErr w:type="spellEnd"/>
+      <w:r>
+        <w:t xml:space="preserve"> </w:t>
+      </w:r>
+      <w:proofErr w:type="spellStart"/>
+      <w:r>
+        <w:t>est</w:t>
+      </w:r>
+      <w:proofErr w:type="spellEnd"/>
+      <w:r>
+        <w:t xml:space="preserve"> Lorem ipsum dolor sit </w:t>
+      </w:r>
+      <w:proofErr w:type="spellStart"/>
+      <w:r>
+        <w:t>amet.Lorem</w:t>
+      </w:r>
+      <w:proofErr w:type="spellEnd"/>
+      <w:r>
+        <w:t xml:space="preserve"> ipsum dolor sit </w:t>
+      </w:r>
+      <w:proofErr w:type="spellStart"/>
+      <w:r>
+        <w:t>amet</w:t>
+      </w:r>
+      <w:proofErr w:type="spellEnd"/>
+      <w:r>
+        <w:t xml:space="preserve">, </w:t>
+      </w:r>
+      <w:proofErr w:type="spellStart"/>
+      <w:r>
+        <w:t>consetetur</w:t>
+      </w:r>
+      <w:proofErr w:type="spellEnd"/>
+      <w:r>
+        <w:t xml:space="preserve"> </w:t>
+      </w:r>
+      <w:proofErr w:type="spellStart"/>
+      <w:r>
+        <w:t>sadipscing</w:t>
+      </w:r>
+      <w:proofErr w:type="spellEnd"/>
+      <w:r>
+        <w:t xml:space="preserve"> </w:t>
+      </w:r>
+      <w:proofErr w:type="spellStart"/>
+      <w:r>
+        <w:t>elitr</w:t>
+      </w:r>
+      <w:proofErr w:type="spellEnd"/>
+      <w:r>
+        <w:t xml:space="preserve">, </w:t>
+      </w:r>
+      <w:proofErr w:type="spellStart"/>
+      <w:r>
+        <w:t>sed</w:t>
+      </w:r>
+      <w:proofErr w:type="spellEnd"/>
+      <w:r>
+        <w:t xml:space="preserve"> </w:t>
+      </w:r>
+      <w:proofErr w:type="spellStart"/>
+      <w:r>
+        <w:t>diam</w:t>
+      </w:r>
+      <w:proofErr w:type="spellEnd"/>
+      <w:r>
+        <w:t xml:space="preserve"> </w:t>
+      </w:r>
+      <w:proofErr w:type="spellStart"/>
+      <w:r>
+        <w:t>nonumy</w:t>
+      </w:r>
+      <w:proofErr w:type="spellEnd"/>
+      <w:r>
+        <w:t xml:space="preserve"> </w:t>
+      </w:r>
+      <w:proofErr w:type="spellStart"/>
+      <w:r>
+        <w:t>eirmod</w:t>
+      </w:r>
+      <w:proofErr w:type="spellEnd"/>
+      <w:r>
+        <w:t xml:space="preserve"> </w:t>
+      </w:r>
+      <w:proofErr w:type="spellStart"/>
+      <w:r>
+        <w:t>tempor</w:t>
+      </w:r>
+      <w:proofErr w:type="spellEnd"/>
+      <w:r>
+        <w:t xml:space="preserve"> </w:t>
+      </w:r>
+      <w:proofErr w:type="spellStart"/>
+      <w:r>
+        <w:t>invidunt</w:t>
+      </w:r>
+      <w:proofErr w:type="spellEnd"/>
+      <w:r>
+        <w:t xml:space="preserve"> </w:t>
+      </w:r>
+      <w:proofErr w:type="spellStart"/>
+      <w:r>
+        <w:t>ut</w:t>
+      </w:r>
+      <w:proofErr w:type="spellEnd"/>
+      <w:r>
+        <w:t xml:space="preserve"> </w:t>
+      </w:r>
+      <w:proofErr w:type="spellStart"/>
+      <w:r>
+        <w:t>labore</w:t>
+      </w:r>
+      <w:proofErr w:type="spellEnd"/>
+      <w:r>
+        <w:t xml:space="preserve"> et </w:t>
+      </w:r>
+      <w:proofErr w:type="spellStart"/>
+      <w:r>
+        <w:t>dolore</w:t>
+      </w:r>
+      <w:proofErr w:type="spellEnd"/>
+      <w:r>
+        <w:t xml:space="preserve"> magna </w:t>
+      </w:r>
+      <w:proofErr w:type="spellStart"/>
+      <w:r>
+        <w:t>aliquyam</w:t>
+      </w:r>
+      <w:proofErr w:type="spellEnd"/>
+      <w:r>
+        <w:t xml:space="preserve"> </w:t>
+      </w:r>
+      <w:proofErr w:type="spellStart"/>
+      <w:r>
+        <w:t>erat</w:t>
+      </w:r>
+      <w:proofErr w:type="spellEnd"/>
+      <w:r>
+        <w:t xml:space="preserve">, </w:t>
+      </w:r>
+      <w:proofErr w:type="spellStart"/>
+      <w:r>
+        <w:t>sed</w:t>
+      </w:r>
+      <w:proofErr w:type="spellEnd"/>
+      <w:r>
+        <w:t xml:space="preserve"> </w:t>
+      </w:r>
+      <w:proofErr w:type="spellStart"/>
+      <w:r>
+        <w:t>diam</w:t>
+      </w:r>
+      <w:proofErr w:type="spellEnd"/>
+      <w:r>
+        <w:t xml:space="preserve"> </w:t>
+      </w:r>
+      <w:proofErr w:type="spellStart"/>
+      <w:r>
+        <w:t>voluptua</w:t>
+      </w:r>
+      <w:proofErr w:type="spellEnd"/>
+      <w:r>
+        <w:t xml:space="preserve">. At </w:t>
+      </w:r>
+      <w:proofErr w:type="spellStart"/>
+      <w:r>
+        <w:t>vero</w:t>
+      </w:r>
+      <w:proofErr w:type="spellEnd"/>
+      <w:r>
+        <w:t xml:space="preserve"> </w:t>
+      </w:r>
+      <w:proofErr w:type="spellStart"/>
+      <w:proofErr w:type="gramStart"/>
+      <w:r>
+        <w:t>eos</w:t>
+      </w:r>
+      <w:proofErr w:type="spellEnd"/>
+      <w:proofErr w:type="gramEnd"/>
+      <w:r>
+        <w:t xml:space="preserve"> et </w:t>
+      </w:r>
+      <w:proofErr w:type="spellStart"/>
+      <w:r>
+        <w:t>accusam</w:t>
+      </w:r>
+      <w:proofErr w:type="spellEnd"/>
+      <w:r>
+        <w:t xml:space="preserve"> et </w:t>
+      </w:r>
+      <w:proofErr w:type="spellStart"/>
+      <w:r>
+        <w:t>justo</w:t>
+      </w:r>
+      <w:proofErr w:type="spellEnd"/>
+      <w:r>
+        <w:t xml:space="preserve"> duo </w:t>
+      </w:r>
+      <w:proofErr w:type="spellStart"/>
+      <w:r>
+        <w:t>dolores</w:t>
+      </w:r>
+      <w:proofErr w:type="spellEnd"/>
+      <w:r>
+        <w:t xml:space="preserve"> et </w:t>
+      </w:r>
+      <w:proofErr w:type="spellStart"/>
+      <w:r>
+        <w:t>ea</w:t>
+      </w:r>
+      <w:proofErr w:type="spellEnd"/>
+      <w:r>
+        <w:t xml:space="preserve"> </w:t>
+      </w:r>
+      <w:proofErr w:type="spellStart"/>
+      <w:r>
+        <w:t>rebum</w:t>
+      </w:r>
+      <w:proofErr w:type="spellEnd"/>
+      <w:r>
+        <w:t xml:space="preserve">. Stet </w:t>
+      </w:r>
+      <w:proofErr w:type="spellStart"/>
+      <w:r>
+        <w:t>clita</w:t>
+      </w:r>
+      <w:proofErr w:type="spellEnd"/>
+      <w:r>
+        <w:t xml:space="preserve"> </w:t>
+      </w:r>
+      <w:proofErr w:type="spellStart"/>
+      <w:r>
+        <w:t>kasd</w:t>
+      </w:r>
+      <w:proofErr w:type="spellEnd"/>
+      <w:r>
+        <w:t xml:space="preserve"> </w:t>
+      </w:r>
+      <w:proofErr w:type="spellStart"/>
+      <w:r>
+        <w:t>gubergren</w:t>
+      </w:r>
+      <w:proofErr w:type="spellEnd"/>
+      <w:r>
+        <w:t xml:space="preserve">, no sea </w:t>
+      </w:r>
+      <w:proofErr w:type="spellStart"/>
+      <w:r>
+        <w:t>takimata</w:t>
+      </w:r>
+      <w:proofErr w:type="spellEnd"/>
+      <w:r>
+        <w:t xml:space="preserve"> </w:t>
+      </w:r>
+      <w:proofErr w:type="spellStart"/>
+      <w:proofErr w:type="gramStart"/>
+      <w:r>
+        <w:t>sanctus</w:t>
+      </w:r>
+      <w:proofErr w:type="spellEnd"/>
+      <w:proofErr w:type="gramEnd"/>
+      <w:r>
+        <w:t xml:space="preserve"> </w:t>
+      </w:r>
+      <w:proofErr w:type="spellStart"/>
+      <w:r>
+        <w:t>est</w:t>
+      </w:r>
+      <w:proofErr w:type="spellEnd"/>
+      <w:r>
+        <w:t xml:space="preserve"> Lorem ipsum dolor sit </w:t>
+      </w:r>
+      <w:proofErr w:type="spellStart"/>
+      <w:r>
+        <w:t>amet</w:t>
+      </w:r>
+      <w:proofErr w:type="spellEnd"/>
+      <w:r>
+        <w:t xml:space="preserve">. Lorem ipsum dolor sit </w:t>
+      </w:r>
+      <w:proofErr w:type="spellStart"/>
+      <w:r>
+        <w:t>amet</w:t>
+      </w:r>
+      <w:proofErr w:type="spellEnd"/>
+      <w:r>
+        <w:t xml:space="preserve">, </w:t>
+      </w:r>
+      <w:proofErr w:type="spellStart"/>
+      <w:r>
+        <w:t>consetetur</w:t>
+      </w:r>
+      <w:proofErr w:type="spellEnd"/>
+      <w:r>
+        <w:t xml:space="preserve"> </w:t>
+      </w:r>
+      <w:proofErr w:type="spellStart"/>
+      <w:r>
+        <w:t>sadipscing</w:t>
+      </w:r>
+      <w:proofErr w:type="spellEnd"/>
+      <w:r>
+        <w:t xml:space="preserve"> </w:t>
+      </w:r>
+      <w:proofErr w:type="spellStart"/>
+      <w:r>
+        <w:t>elitr</w:t>
+      </w:r>
+      <w:proofErr w:type="spellEnd"/>
+      <w:r>
+        <w:t xml:space="preserve">, </w:t>
+      </w:r>
+      <w:proofErr w:type="spellStart"/>
+      <w:r>
+        <w:t>sed</w:t>
+      </w:r>
+      <w:proofErr w:type="spellEnd"/>
+      <w:r>
+        <w:t xml:space="preserve"> </w:t>
+      </w:r>
+      <w:proofErr w:type="spellStart"/>
+      <w:r>
+        <w:t>diam</w:t>
+      </w:r>
+      <w:proofErr w:type="spellEnd"/>
+      <w:r>
+        <w:t xml:space="preserve"> </w:t>
+      </w:r>
+      <w:proofErr w:type="spellStart"/>
+      <w:r>
+        <w:t>nonumy</w:t>
+      </w:r>
+      <w:proofErr w:type="spellEnd"/>
+      <w:r>
+        <w:t xml:space="preserve"> </w:t>
+      </w:r>
+      <w:proofErr w:type="spellStart"/>
+      <w:r>
+        <w:t>eirmod</w:t>
+      </w:r>
+      <w:proofErr w:type="spellEnd"/>
+      <w:r>
+        <w:t xml:space="preserve"> </w:t>
+      </w:r>
+      <w:proofErr w:type="spellStart"/>
+      <w:r>
+        <w:t>tempor</w:t>
+      </w:r>
+      <w:proofErr w:type="spellEnd"/>
+      <w:r>
+        <w:t xml:space="preserve"> </w:t>
+      </w:r>
+      <w:proofErr w:type="spellStart"/>
+      <w:r>
+        <w:t>invidunt</w:t>
+      </w:r>
+      <w:proofErr w:type="spellEnd"/>
+      <w:r>
+        <w:t xml:space="preserve"> </w:t>
+      </w:r>
+      <w:proofErr w:type="spellStart"/>
+      <w:r>
+        <w:t>ut</w:t>
+      </w:r>
+      <w:proofErr w:type="spellEnd"/>
+      <w:r>
+        <w:t xml:space="preserve"> </w:t>
+      </w:r>
+      <w:proofErr w:type="spellStart"/>
+      <w:r>
+        <w:t>labore</w:t>
+      </w:r>
+      <w:proofErr w:type="spellEnd"/>
+      <w:r>
+        <w:t xml:space="preserve"> </w:t>
+      </w:r>
+      <w:proofErr w:type="gramStart"/>
+      <w:r>
+        <w:t>et</w:t>
+      </w:r>
+      <w:proofErr w:type="gramEnd"/>
+      <w:r>
+        <w:t xml:space="preserve"> </w:t>
+      </w:r>
+      <w:proofErr w:type="spellStart"/>
+      <w:r>
+        <w:t>dolore</w:t>
+      </w:r>
+      <w:proofErr w:type="spellEnd"/>
+      <w:r>
+        <w:t xml:space="preserve"> magna </w:t>
+      </w:r>
+      <w:proofErr w:type="spellStart"/>
+      <w:r>
+        <w:t>aliquyam</w:t>
+      </w:r>
+      <w:proofErr w:type="spellEnd"/>
+      <w:r>
+        <w:t xml:space="preserve"> </w:t>
+      </w:r>
+      <w:proofErr w:type="spellStart"/>
+      <w:r>
+        <w:t>erat</w:t>
+      </w:r>
+      <w:proofErr w:type="spellEnd"/>
+      <w:r>
+        <w:t xml:space="preserve">, </w:t>
+      </w:r>
+      <w:proofErr w:type="spellStart"/>
+      <w:r>
+        <w:t>sed</w:t>
+      </w:r>
+      <w:proofErr w:type="spellEnd"/>
+      <w:r>
+        <w:t xml:space="preserve"> </w:t>
+      </w:r>
+      <w:proofErr w:type="spellStart"/>
+      <w:r>
+        <w:t>diam</w:t>
+      </w:r>
+      <w:proofErr w:type="spellEnd"/>
+      <w:r>
+        <w:t xml:space="preserve"> </w:t>
+      </w:r>
+      <w:proofErr w:type="spellStart"/>
+      <w:r>
+        <w:t>voluptua</w:t>
+      </w:r>
+      <w:proofErr w:type="spellEnd"/>
+      <w:r>
+        <w:t xml:space="preserve">. At </w:t>
+      </w:r>
+      <w:proofErr w:type="spellStart"/>
+      <w:r>
+        <w:t>vero</w:t>
+      </w:r>
+      <w:proofErr w:type="spellEnd"/>
+      <w:r>
+        <w:t xml:space="preserve"> </w:t>
+      </w:r>
+      <w:proofErr w:type="spellStart"/>
+      <w:proofErr w:type="gramStart"/>
+      <w:r>
+        <w:t>eos</w:t>
+      </w:r>
+      <w:proofErr w:type="spellEnd"/>
+      <w:proofErr w:type="gramEnd"/>
+      <w:r>
+        <w:t xml:space="preserve"> et </w:t>
+      </w:r>
+      <w:proofErr w:type="spellStart"/>
+      <w:r>
+        <w:t>accusam</w:t>
+      </w:r>
+      <w:proofErr w:type="spellEnd"/>
+      <w:r>
+        <w:t xml:space="preserve"> et </w:t>
+      </w:r>
+      <w:proofErr w:type="spellStart"/>
+      <w:r>
+        <w:t>justo</w:t>
+      </w:r>
+      <w:proofErr w:type="spellEnd"/>
+      <w:r>
+        <w:t xml:space="preserve"> duo </w:t>
+      </w:r>
+      <w:proofErr w:type="spellStart"/>
+      <w:r>
+        <w:t>dolores</w:t>
+      </w:r>
+      <w:proofErr w:type="spellEnd"/>
+      <w:r>
+        <w:t xml:space="preserve"> et </w:t>
+      </w:r>
+      <w:proofErr w:type="spellStart"/>
+      <w:r>
+        <w:t>ea</w:t>
+      </w:r>
+      <w:proofErr w:type="spellEnd"/>
+      <w:r>
+        <w:t xml:space="preserve"> </w:t>
+      </w:r>
+      <w:proofErr w:type="spellStart"/>
+      <w:r>
+        <w:t>rebum</w:t>
+      </w:r>
+      <w:proofErr w:type="spellEnd"/>
+      <w:r>
+        <w:t xml:space="preserve">. Stet </w:t>
+      </w:r>
+      <w:proofErr w:type="spellStart"/>
+      <w:r>
+        <w:t>clita</w:t>
+      </w:r>
+      <w:proofErr w:type="spellEnd"/>
+      <w:r>
+        <w:t xml:space="preserve"> </w:t>
+      </w:r>
+      <w:proofErr w:type="spellStart"/>
+      <w:r>
+        <w:t>kasd</w:t>
+      </w:r>
+      <w:proofErr w:type="spellEnd"/>
+      <w:r>
+        <w:t xml:space="preserve"> </w:t>
+      </w:r>
+      <w:proofErr w:type="spellStart"/>
+      <w:r>
+        <w:t>gubergren</w:t>
+      </w:r>
+      <w:proofErr w:type="spellEnd"/>
+      <w:r>
+        <w:t xml:space="preserve">, no sea </w:t>
+      </w:r>
+      <w:proofErr w:type="spellStart"/>
+      <w:r>
+        <w:t>takimata</w:t>
+      </w:r>
+      <w:proofErr w:type="spellEnd"/>
+      <w:r>
+        <w:t xml:space="preserve"> </w:t>
+      </w:r>
+      <w:proofErr w:type="spellStart"/>
+      <w:proofErr w:type="gramStart"/>
+      <w:r>
+        <w:t>sanctus</w:t>
+      </w:r>
+      <w:proofErr w:type="spellEnd"/>
+      <w:proofErr w:type="gramEnd"/>
+      <w:r>
+        <w:t xml:space="preserve"> </w:t>
+      </w:r>
+      <w:proofErr w:type="spellStart"/>
+      <w:r>
+        <w:t>est</w:t>
+      </w:r>
+      <w:proofErr w:type="spellEnd"/>
+      <w:r>
+        <w:t xml:space="preserve"> Lorem ipsum dolor sit </w:t>
+      </w:r>
+      <w:proofErr w:type="spellStart"/>
+      <w:r>
+        <w:t>amet</w:t>
+      </w:r>
+      <w:proofErr w:type="spellEnd"/>
+      <w:r>
+        <w:t>.</w:t>
       </w:r>
     </w:p>
     <w:p>
@@ -1532,13 +3764,546 @@
     </w:p>
     <w:p>
       <w:r>
-        <w:t>Lorem ipsum dolor sit amet, consetetur sadipscing elitr, sed diam nonumy eirmod tempor invidunt ut labore et dolore magna aliquyam erat, sed diam voluptua. At vero eos et accusam et justo duo dolores et ea rebum. Stet clita kasd g</w:t>
-      </w:r>
-      <w:r>
-        <w:t>ubergren, no sea takimata sanctus est Lorem ipsum dolor sit amet. Lorem ipsum dolor sit amet, consetetur</w:t>
-      </w:r>
-      <w:r>
-        <w:t xml:space="preserve"> sadipscing elitr, sed diam nonumy eirmod tempor invidunt ut labore et dolore magna aliquyam erat, sed diam voluptua. At vero eos et accusam et justo duo dolores et ea rebum. Stet clita kasd gubergren, no sea takimata sanctus est Lorem ipsum dolor sit amet.</w:t>
+        <w:t xml:space="preserve">Lorem ipsum dolor sit </w:t>
+      </w:r>
+      <w:proofErr w:type="spellStart"/>
+      <w:r>
+        <w:t>amet</w:t>
+      </w:r>
+      <w:proofErr w:type="spellEnd"/>
+      <w:r>
+        <w:t xml:space="preserve">, </w:t>
+      </w:r>
+      <w:proofErr w:type="spellStart"/>
+      <w:r>
+        <w:t>consetetur</w:t>
+      </w:r>
+      <w:proofErr w:type="spellEnd"/>
+      <w:r>
+        <w:t xml:space="preserve"> </w:t>
+      </w:r>
+      <w:proofErr w:type="spellStart"/>
+      <w:r>
+        <w:t>sadipscing</w:t>
+      </w:r>
+      <w:proofErr w:type="spellEnd"/>
+      <w:r>
+        <w:t xml:space="preserve"> </w:t>
+      </w:r>
+      <w:proofErr w:type="spellStart"/>
+      <w:r>
+        <w:t>elitr</w:t>
+      </w:r>
+      <w:proofErr w:type="spellEnd"/>
+      <w:r>
+        <w:t xml:space="preserve">, </w:t>
+      </w:r>
+      <w:proofErr w:type="spellStart"/>
+      <w:r>
+        <w:t>sed</w:t>
+      </w:r>
+      <w:proofErr w:type="spellEnd"/>
+      <w:r>
+        <w:t xml:space="preserve"> </w:t>
+      </w:r>
+      <w:proofErr w:type="spellStart"/>
+      <w:r>
+        <w:t>diam</w:t>
+      </w:r>
+      <w:proofErr w:type="spellEnd"/>
+      <w:r>
+        <w:t xml:space="preserve"> </w:t>
+      </w:r>
+      <w:proofErr w:type="spellStart"/>
+      <w:r>
+        <w:t>nonumy</w:t>
+      </w:r>
+      <w:proofErr w:type="spellEnd"/>
+      <w:r>
+        <w:t xml:space="preserve"> </w:t>
+      </w:r>
+      <w:proofErr w:type="spellStart"/>
+      <w:r>
+        <w:t>eirmod</w:t>
+      </w:r>
+      <w:proofErr w:type="spellEnd"/>
+      <w:r>
+        <w:t xml:space="preserve"> </w:t>
+      </w:r>
+      <w:proofErr w:type="spellStart"/>
+      <w:r>
+        <w:t>tempor</w:t>
+      </w:r>
+      <w:proofErr w:type="spellEnd"/>
+      <w:r>
+        <w:t xml:space="preserve"> </w:t>
+      </w:r>
+      <w:proofErr w:type="spellStart"/>
+      <w:r>
+        <w:t>invidunt</w:t>
+      </w:r>
+      <w:proofErr w:type="spellEnd"/>
+      <w:r>
+        <w:t xml:space="preserve"> </w:t>
+      </w:r>
+      <w:proofErr w:type="spellStart"/>
+      <w:r>
+        <w:t>ut</w:t>
+      </w:r>
+      <w:proofErr w:type="spellEnd"/>
+      <w:r>
+        <w:t xml:space="preserve"> </w:t>
+      </w:r>
+      <w:proofErr w:type="spellStart"/>
+      <w:r>
+        <w:t>labore</w:t>
+      </w:r>
+      <w:proofErr w:type="spellEnd"/>
+      <w:r>
+        <w:t xml:space="preserve"> </w:t>
+      </w:r>
+      <w:proofErr w:type="gramStart"/>
+      <w:r>
+        <w:t>et</w:t>
+      </w:r>
+      <w:proofErr w:type="gramEnd"/>
+      <w:r>
+        <w:t xml:space="preserve"> </w:t>
+      </w:r>
+      <w:proofErr w:type="spellStart"/>
+      <w:r>
+        <w:t>dolore</w:t>
+      </w:r>
+      <w:proofErr w:type="spellEnd"/>
+      <w:r>
+        <w:t xml:space="preserve"> magna </w:t>
+      </w:r>
+      <w:proofErr w:type="spellStart"/>
+      <w:r>
+        <w:t>aliquyam</w:t>
+      </w:r>
+      <w:proofErr w:type="spellEnd"/>
+      <w:r>
+        <w:t xml:space="preserve"> </w:t>
+      </w:r>
+      <w:proofErr w:type="spellStart"/>
+      <w:r>
+        <w:t>erat</w:t>
+      </w:r>
+      <w:proofErr w:type="spellEnd"/>
+      <w:r>
+        <w:t xml:space="preserve">, </w:t>
+      </w:r>
+      <w:proofErr w:type="spellStart"/>
+      <w:r>
+        <w:t>sed</w:t>
+      </w:r>
+      <w:proofErr w:type="spellEnd"/>
+      <w:r>
+        <w:t xml:space="preserve"> </w:t>
+      </w:r>
+      <w:proofErr w:type="spellStart"/>
+      <w:r>
+        <w:t>diam</w:t>
+      </w:r>
+      <w:proofErr w:type="spellEnd"/>
+      <w:r>
+        <w:t xml:space="preserve"> </w:t>
+      </w:r>
+      <w:proofErr w:type="spellStart"/>
+      <w:r>
+        <w:t>voluptua</w:t>
+      </w:r>
+      <w:proofErr w:type="spellEnd"/>
+      <w:r>
+        <w:t xml:space="preserve">. At </w:t>
+      </w:r>
+      <w:proofErr w:type="spellStart"/>
+      <w:r>
+        <w:t>vero</w:t>
+      </w:r>
+      <w:proofErr w:type="spellEnd"/>
+      <w:r>
+        <w:t xml:space="preserve"> </w:t>
+      </w:r>
+      <w:proofErr w:type="spellStart"/>
+      <w:proofErr w:type="gramStart"/>
+      <w:r>
+        <w:t>eos</w:t>
+      </w:r>
+      <w:proofErr w:type="spellEnd"/>
+      <w:proofErr w:type="gramEnd"/>
+      <w:r>
+        <w:t xml:space="preserve"> et </w:t>
+      </w:r>
+      <w:proofErr w:type="spellStart"/>
+      <w:r>
+        <w:t>accusam</w:t>
+      </w:r>
+      <w:proofErr w:type="spellEnd"/>
+      <w:r>
+        <w:t xml:space="preserve"> et </w:t>
+      </w:r>
+      <w:proofErr w:type="spellStart"/>
+      <w:r>
+        <w:t>justo</w:t>
+      </w:r>
+      <w:proofErr w:type="spellEnd"/>
+      <w:r>
+        <w:t xml:space="preserve"> duo </w:t>
+      </w:r>
+      <w:proofErr w:type="spellStart"/>
+      <w:r>
+        <w:t>dolores</w:t>
+      </w:r>
+      <w:proofErr w:type="spellEnd"/>
+      <w:r>
+        <w:t xml:space="preserve"> et </w:t>
+      </w:r>
+      <w:proofErr w:type="spellStart"/>
+      <w:r>
+        <w:t>ea</w:t>
+      </w:r>
+      <w:proofErr w:type="spellEnd"/>
+      <w:r>
+        <w:t xml:space="preserve"> </w:t>
+      </w:r>
+      <w:proofErr w:type="spellStart"/>
+      <w:r>
+        <w:t>rebum</w:t>
+      </w:r>
+      <w:proofErr w:type="spellEnd"/>
+      <w:r>
+        <w:t xml:space="preserve">. Stet </w:t>
+      </w:r>
+      <w:proofErr w:type="spellStart"/>
+      <w:r>
+        <w:t>clita</w:t>
+      </w:r>
+      <w:proofErr w:type="spellEnd"/>
+      <w:r>
+        <w:t xml:space="preserve"> </w:t>
+      </w:r>
+      <w:proofErr w:type="spellStart"/>
+      <w:r>
+        <w:t>kasd</w:t>
+      </w:r>
+      <w:proofErr w:type="spellEnd"/>
+      <w:r>
+        <w:t xml:space="preserve"> </w:t>
+      </w:r>
+      <w:proofErr w:type="spellStart"/>
+      <w:r>
+        <w:t>g</w:t>
+      </w:r>
+      <w:r>
+        <w:t>ubergren</w:t>
+      </w:r>
+      <w:proofErr w:type="spellEnd"/>
+      <w:r>
+        <w:t xml:space="preserve">, no sea </w:t>
+      </w:r>
+      <w:proofErr w:type="spellStart"/>
+      <w:r>
+        <w:t>takimata</w:t>
+      </w:r>
+      <w:proofErr w:type="spellEnd"/>
+      <w:r>
+        <w:t xml:space="preserve"> </w:t>
+      </w:r>
+      <w:proofErr w:type="spellStart"/>
+      <w:proofErr w:type="gramStart"/>
+      <w:r>
+        <w:t>sanctus</w:t>
+      </w:r>
+      <w:proofErr w:type="spellEnd"/>
+      <w:proofErr w:type="gramEnd"/>
+      <w:r>
+        <w:t xml:space="preserve"> </w:t>
+      </w:r>
+      <w:proofErr w:type="spellStart"/>
+      <w:r>
+        <w:t>est</w:t>
+      </w:r>
+      <w:proofErr w:type="spellEnd"/>
+      <w:r>
+        <w:t xml:space="preserve"> Lorem ipsum dolor sit </w:t>
+      </w:r>
+      <w:proofErr w:type="spellStart"/>
+      <w:r>
+        <w:t>amet</w:t>
+      </w:r>
+      <w:proofErr w:type="spellEnd"/>
+      <w:r>
+        <w:t xml:space="preserve">. Lorem ipsum dolor sit </w:t>
+      </w:r>
+      <w:proofErr w:type="spellStart"/>
+      <w:r>
+        <w:t>amet</w:t>
+      </w:r>
+      <w:proofErr w:type="spellEnd"/>
+      <w:r>
+        <w:t xml:space="preserve">, </w:t>
+      </w:r>
+      <w:proofErr w:type="spellStart"/>
+      <w:r>
+        <w:t>consetetur</w:t>
+      </w:r>
+      <w:proofErr w:type="spellEnd"/>
+      <w:r>
+        <w:t xml:space="preserve"> </w:t>
+      </w:r>
+      <w:proofErr w:type="spellStart"/>
+      <w:r>
+        <w:t>sadipscing</w:t>
+      </w:r>
+      <w:proofErr w:type="spellEnd"/>
+      <w:r>
+        <w:t xml:space="preserve"> </w:t>
+      </w:r>
+      <w:proofErr w:type="spellStart"/>
+      <w:r>
+        <w:t>elitr</w:t>
+      </w:r>
+      <w:proofErr w:type="spellEnd"/>
+      <w:r>
+        <w:t xml:space="preserve">, </w:t>
+      </w:r>
+      <w:proofErr w:type="spellStart"/>
+      <w:r>
+        <w:t>sed</w:t>
+      </w:r>
+      <w:proofErr w:type="spellEnd"/>
+      <w:r>
+        <w:t xml:space="preserve"> </w:t>
+      </w:r>
+      <w:proofErr w:type="spellStart"/>
+      <w:r>
+        <w:t>diam</w:t>
+      </w:r>
+      <w:proofErr w:type="spellEnd"/>
+      <w:r>
+        <w:t xml:space="preserve"> </w:t>
+      </w:r>
+      <w:proofErr w:type="spellStart"/>
+      <w:r>
+        <w:t>nonumy</w:t>
+      </w:r>
+      <w:proofErr w:type="spellEnd"/>
+      <w:r>
+        <w:t xml:space="preserve"> </w:t>
+      </w:r>
+      <w:proofErr w:type="spellStart"/>
+      <w:r>
+        <w:t>eirmod</w:t>
+      </w:r>
+      <w:proofErr w:type="spellEnd"/>
+      <w:r>
+        <w:t xml:space="preserve"> </w:t>
+      </w:r>
+      <w:proofErr w:type="spellStart"/>
+      <w:r>
+        <w:t>tempor</w:t>
+      </w:r>
+      <w:proofErr w:type="spellEnd"/>
+      <w:r>
+        <w:t xml:space="preserve"> </w:t>
+      </w:r>
+      <w:proofErr w:type="spellStart"/>
+      <w:r>
+        <w:t>invidunt</w:t>
+      </w:r>
+      <w:proofErr w:type="spellEnd"/>
+      <w:r>
+        <w:t xml:space="preserve"> </w:t>
+      </w:r>
+      <w:proofErr w:type="spellStart"/>
+      <w:r>
+        <w:t>ut</w:t>
+      </w:r>
+      <w:proofErr w:type="spellEnd"/>
+      <w:r>
+        <w:t xml:space="preserve"> </w:t>
+      </w:r>
+      <w:proofErr w:type="spellStart"/>
+      <w:r>
+        <w:t>labore</w:t>
+      </w:r>
+      <w:proofErr w:type="spellEnd"/>
+      <w:r>
+        <w:t xml:space="preserve"> </w:t>
+      </w:r>
+      <w:proofErr w:type="gramStart"/>
+      <w:r>
+        <w:t>et</w:t>
+      </w:r>
+      <w:proofErr w:type="gramEnd"/>
+      <w:r>
+        <w:t xml:space="preserve"> </w:t>
+      </w:r>
+      <w:proofErr w:type="spellStart"/>
+      <w:r>
+        <w:t>dolore</w:t>
+      </w:r>
+      <w:proofErr w:type="spellEnd"/>
+      <w:r>
+        <w:t xml:space="preserve"> magna </w:t>
+      </w:r>
+      <w:proofErr w:type="spellStart"/>
+      <w:r>
+        <w:t>aliquyam</w:t>
+      </w:r>
+      <w:proofErr w:type="spellEnd"/>
+      <w:r>
+        <w:t xml:space="preserve"> </w:t>
+      </w:r>
+      <w:proofErr w:type="spellStart"/>
+      <w:r>
+        <w:t>erat</w:t>
+      </w:r>
+      <w:proofErr w:type="spellEnd"/>
+      <w:r>
+        <w:t xml:space="preserve">, </w:t>
+      </w:r>
+      <w:proofErr w:type="spellStart"/>
+      <w:r>
+        <w:t>sed</w:t>
+      </w:r>
+      <w:proofErr w:type="spellEnd"/>
+      <w:r>
+        <w:t xml:space="preserve"> </w:t>
+      </w:r>
+      <w:proofErr w:type="spellStart"/>
+      <w:r>
+        <w:t>diam</w:t>
+      </w:r>
+      <w:proofErr w:type="spellEnd"/>
+      <w:r>
+        <w:t xml:space="preserve"> </w:t>
+      </w:r>
+      <w:proofErr w:type="spellStart"/>
+      <w:r>
+        <w:t>voluptua</w:t>
+      </w:r>
+      <w:proofErr w:type="spellEnd"/>
+      <w:r>
+        <w:t xml:space="preserve">. At </w:t>
+      </w:r>
+      <w:proofErr w:type="spellStart"/>
+      <w:r>
+        <w:t>vero</w:t>
+      </w:r>
+      <w:proofErr w:type="spellEnd"/>
+      <w:r>
+        <w:t xml:space="preserve"> </w:t>
+      </w:r>
+      <w:proofErr w:type="spellStart"/>
+      <w:proofErr w:type="gramStart"/>
+      <w:r>
+        <w:t>eos</w:t>
+      </w:r>
+      <w:proofErr w:type="spellEnd"/>
+      <w:proofErr w:type="gramEnd"/>
+      <w:r>
+        <w:t xml:space="preserve"> et </w:t>
+      </w:r>
+      <w:proofErr w:type="spellStart"/>
+      <w:r>
+        <w:t>accusam</w:t>
+      </w:r>
+      <w:proofErr w:type="spellEnd"/>
+      <w:r>
+        <w:t xml:space="preserve"> et </w:t>
+      </w:r>
+      <w:proofErr w:type="spellStart"/>
+      <w:r>
+        <w:t>justo</w:t>
+      </w:r>
+      <w:proofErr w:type="spellEnd"/>
+      <w:r>
+        <w:t xml:space="preserve"> duo </w:t>
+      </w:r>
+      <w:proofErr w:type="spellStart"/>
+      <w:r>
+        <w:t>dolores</w:t>
+      </w:r>
+      <w:proofErr w:type="spellEnd"/>
+      <w:r>
+        <w:t xml:space="preserve"> et </w:t>
+      </w:r>
+      <w:proofErr w:type="spellStart"/>
+      <w:r>
+        <w:t>ea</w:t>
+      </w:r>
+      <w:proofErr w:type="spellEnd"/>
+      <w:r>
+        <w:t xml:space="preserve"> </w:t>
+      </w:r>
+      <w:proofErr w:type="spellStart"/>
+      <w:r>
+        <w:t>rebum</w:t>
+      </w:r>
+      <w:proofErr w:type="spellEnd"/>
+      <w:r>
+        <w:t xml:space="preserve">. Stet </w:t>
+      </w:r>
+      <w:proofErr w:type="spellStart"/>
+      <w:r>
+        <w:t>clita</w:t>
+      </w:r>
+      <w:proofErr w:type="spellEnd"/>
+      <w:r>
+        <w:t xml:space="preserve"> </w:t>
+      </w:r>
+      <w:proofErr w:type="spellStart"/>
+      <w:r>
+        <w:t>kasd</w:t>
+      </w:r>
+      <w:proofErr w:type="spellEnd"/>
+      <w:r>
+        <w:t xml:space="preserve"> </w:t>
+      </w:r>
+      <w:proofErr w:type="spellStart"/>
+      <w:r>
+        <w:t>gubergren</w:t>
+      </w:r>
+      <w:proofErr w:type="spellEnd"/>
+      <w:r>
+        <w:t xml:space="preserve">, no sea </w:t>
+      </w:r>
+      <w:proofErr w:type="spellStart"/>
+      <w:r>
+        <w:t>takimata</w:t>
+      </w:r>
+      <w:proofErr w:type="spellEnd"/>
+      <w:r>
+        <w:t xml:space="preserve"> </w:t>
+      </w:r>
+      <w:proofErr w:type="spellStart"/>
+      <w:proofErr w:type="gramStart"/>
+      <w:r>
+        <w:t>sanctus</w:t>
+      </w:r>
+      <w:proofErr w:type="spellEnd"/>
+      <w:proofErr w:type="gramEnd"/>
+      <w:r>
+        <w:t xml:space="preserve"> </w:t>
+      </w:r>
+      <w:proofErr w:type="spellStart"/>
+      <w:r>
+        <w:t>est</w:t>
+      </w:r>
+      <w:proofErr w:type="spellEnd"/>
+      <w:r>
+        <w:t xml:space="preserve"> Lorem ipsum dolor sit </w:t>
+      </w:r>
+      <w:proofErr w:type="spellStart"/>
+      <w:r>
+        <w:t>amet</w:t>
+      </w:r>
+      <w:proofErr w:type="spellEnd"/>
+      <w:r>
+        <w:t>.</w:t>
       </w:r>
     </w:p>
     <w:sectPr>

</xml_diff>

<commit_message>
added new LangSci_Translation_SubExample template (2)
</commit_message>
<xml_diff>
--- a/lsp-template-MS.docx
+++ b/lsp-template-MS.docx
@@ -672,7 +672,7 @@
                                     </pic:cNvPicPr>
                                   </pic:nvPicPr>
                                   <pic:blipFill>
-                                    <a:blip r:embed="rId8">
+                                    <a:blip r:embed="rId7">
                                       <a:extLst>
                                         <a:ext uri="{28A0092B-C50C-407E-A947-70E740481C1C}">
                                           <a14:useLocalDpi xmlns:a14="http://schemas.microsoft.com/office/drawing/2010/main" val="0"/>
@@ -727,7 +727,23 @@
                         <w:fldChar w:fldCharType="end"/>
                       </w:r>
                       <w:r>
-                        <w:t>: All figures must have a caption. Include licensing information in the caption (CC-BY-SA Raúl Ruano Ruiz. Original source http://upload.wikimedia.org/wikipedia/commons/e/ef/Icono_Normativa.png)</w:t>
+                        <w:t xml:space="preserve">: All figures must have a caption. Include licensing information in the caption (CC-BY-SA </w:t>
+                      </w:r>
+                      <w:proofErr w:type="spellStart"/>
+                      <w:r>
+                        <w:t>Raúl</w:t>
+                      </w:r>
+                      <w:proofErr w:type="spellEnd"/>
+                      <w:r>
+                        <w:t xml:space="preserve"> </w:t>
+                      </w:r>
+                      <w:proofErr w:type="spellStart"/>
+                      <w:r>
+                        <w:t>Ruano</w:t>
+                      </w:r>
+                      <w:proofErr w:type="spellEnd"/>
+                      <w:r>
+                        <w:t xml:space="preserve"> Ruiz. Original source http://upload.wikimedia.org/wikipedia/commons/e/ef/Icono_Normativa.png)</w:t>
                       </w:r>
                     </w:p>
                   </w:txbxContent>
@@ -937,7 +953,7 @@
     </w:p>
     <w:p>
       <w:pPr>
-        <w:pStyle w:val="LangsciTranslation"/>
+        <w:pStyle w:val="LangsciTranslationSubexample"/>
       </w:pPr>
       <w:r>
         <w:t>„This is not an apple.</w:t>
@@ -1001,7 +1017,7 @@
     </w:p>
     <w:p>
       <w:pPr>
-        <w:pStyle w:val="LangsciTranslation"/>
+        <w:pStyle w:val="LangsciTranslationSubexample"/>
       </w:pPr>
       <w:r>
         <w:t>“This is an apple.”</w:t>
@@ -1058,1066 +1074,1525 @@
         <w:pStyle w:val="LangSciIMT"/>
       </w:pPr>
       <w:r>
-        <w:t>This is an apple</w:t>
+        <w:t>This is a</w:t>
+      </w:r>
+      <w:bookmarkStart w:id="0" w:name="_GoBack"/>
+      <w:bookmarkEnd w:id="0"/>
+      <w:r>
+        <w:t>n apple</w:t>
       </w:r>
     </w:p>
     <w:p>
       <w:pPr>
-        <w:pStyle w:val="LangsciTranslation"/>
+        <w:pStyle w:val="LangsciTranslationSubexample"/>
       </w:pPr>
       <w:r>
         <w:t>“This is an apple”</w:t>
-      </w:r>
-    </w:p>
-    <w:p>
-      <w:pPr>
-        <w:pStyle w:val="LangsciTranslation"/>
-      </w:pPr>
-    </w:p>
-    <w:p>
-      <w:pPr>
-        <w:pStyle w:val="LangSciLanginfo"/>
-        <w:rPr>
-          <w:lang w:val="de-DE"/>
-        </w:rPr>
-      </w:pPr>
-      <w:r>
-        <w:rPr>
-          <w:lang w:val="de-DE"/>
-        </w:rPr>
-        <w:t xml:space="preserve"> </w:t>
-      </w:r>
-    </w:p>
-    <w:p>
-      <w:pPr>
-        <w:pStyle w:val="LangSciExample"/>
-        <w:rPr>
-          <w:lang w:val="de-DE"/>
-        </w:rPr>
-      </w:pPr>
-      <w:r>
-        <w:rPr>
-          <w:lang w:val="de-DE"/>
-        </w:rPr>
-        <w:t xml:space="preserve">La    </w:t>
-      </w:r>
-      <w:r>
-        <w:rPr>
-          <w:lang w:val="de-DE"/>
-        </w:rPr>
-        <w:t xml:space="preserve">  </w:t>
-      </w:r>
-      <w:r>
-        <w:rPr>
-          <w:lang w:val="de-DE"/>
-        </w:rPr>
-        <w:t xml:space="preserve"> </w:t>
-      </w:r>
-      <w:proofErr w:type="spellStart"/>
-      <w:r>
-        <w:rPr>
-          <w:lang w:val="de-DE"/>
-        </w:rPr>
-        <w:t>terre</w:t>
-      </w:r>
-      <w:proofErr w:type="spellEnd"/>
-      <w:r>
-        <w:rPr>
-          <w:lang w:val="de-DE"/>
-        </w:rPr>
-        <w:t xml:space="preserve">  </w:t>
-      </w:r>
-      <w:proofErr w:type="spellStart"/>
-      <w:r>
-        <w:rPr>
-          <w:lang w:val="de-DE"/>
-        </w:rPr>
-        <w:t>est</w:t>
-      </w:r>
-      <w:proofErr w:type="spellEnd"/>
-      <w:r>
-        <w:rPr>
-          <w:lang w:val="de-DE"/>
-        </w:rPr>
-        <w:t xml:space="preserve">                    bleu-e  </w:t>
-      </w:r>
-      <w:proofErr w:type="spellStart"/>
-      <w:r>
-        <w:rPr>
-          <w:lang w:val="de-DE"/>
-        </w:rPr>
-        <w:t>comme</w:t>
-      </w:r>
-      <w:proofErr w:type="spellEnd"/>
-      <w:r>
-        <w:rPr>
-          <w:lang w:val="de-DE"/>
-        </w:rPr>
-        <w:t xml:space="preserve">  </w:t>
-      </w:r>
-      <w:proofErr w:type="spellStart"/>
-      <w:r>
-        <w:rPr>
-          <w:lang w:val="de-DE"/>
-        </w:rPr>
-        <w:t>une</w:t>
-      </w:r>
-      <w:proofErr w:type="spellEnd"/>
-      <w:r>
-        <w:rPr>
-          <w:lang w:val="de-DE"/>
-        </w:rPr>
-        <w:t xml:space="preserve">      orange</w:t>
-      </w:r>
-    </w:p>
-    <w:p>
-      <w:pPr>
-        <w:pStyle w:val="LangSciIMT"/>
-      </w:pPr>
-      <w:proofErr w:type="spellStart"/>
-      <w:r>
-        <w:rPr>
-          <w:rStyle w:val="LangSciCategory"/>
-        </w:rPr>
-        <w:t>dem</w:t>
-      </w:r>
-      <w:r>
-        <w:t>.</w:t>
-      </w:r>
-      <w:r>
-        <w:rPr>
-          <w:rStyle w:val="LangSciCategory"/>
-        </w:rPr>
-        <w:t>f</w:t>
-      </w:r>
-      <w:proofErr w:type="spellEnd"/>
-      <w:r>
-        <w:t xml:space="preserve"> earth </w:t>
-      </w:r>
-      <w:r>
-        <w:rPr>
-          <w:rStyle w:val="LangSciCategory"/>
-        </w:rPr>
-        <w:t>cop</w:t>
-      </w:r>
-      <w:r>
-        <w:t>.</w:t>
-      </w:r>
-      <w:r>
-        <w:rPr>
-          <w:rStyle w:val="LangSciCategory"/>
-        </w:rPr>
-        <w:t>3sg</w:t>
-      </w:r>
-      <w:r>
-        <w:t>.</w:t>
-      </w:r>
-      <w:r>
-        <w:rPr>
-          <w:rStyle w:val="LangSciCategory"/>
-        </w:rPr>
-        <w:t>pres</w:t>
-      </w:r>
-      <w:r>
-        <w:t xml:space="preserve"> </w:t>
-      </w:r>
-      <w:r>
-        <w:t xml:space="preserve">   </w:t>
-      </w:r>
-      <w:r>
-        <w:t>blue-</w:t>
-      </w:r>
-      <w:r>
-        <w:rPr>
-          <w:rStyle w:val="LangSciCategory"/>
-        </w:rPr>
-        <w:t>f</w:t>
-      </w:r>
-      <w:r>
-        <w:t xml:space="preserve">   like       </w:t>
-      </w:r>
-      <w:proofErr w:type="spellStart"/>
-      <w:r>
-        <w:rPr>
-          <w:rStyle w:val="LangSciCategory"/>
-        </w:rPr>
-        <w:t>indef</w:t>
-      </w:r>
-      <w:r>
-        <w:t>.</w:t>
-      </w:r>
-      <w:r>
-        <w:rPr>
-          <w:rStyle w:val="LangSciCategory"/>
-        </w:rPr>
-        <w:t>f</w:t>
-      </w:r>
-      <w:proofErr w:type="spellEnd"/>
-      <w:r>
-        <w:t xml:space="preserve"> orange</w:t>
-      </w:r>
-    </w:p>
-    <w:p>
-      <w:pPr>
-        <w:pStyle w:val="LangsciTranslation"/>
-      </w:pPr>
-      <w:r>
-        <w:t>„Earth is blue like an orange“</w:t>
       </w:r>
     </w:p>
     <w:p/>
     <w:p>
-      <w:r>
-        <w:t>If your example is very long and would span several lines, it is preferable to use a smaller font rather than several lines. The final book will use the standard font and break the lines automatically at the best position</w:t>
+      <w:pPr>
+        <w:pStyle w:val="LangSciLanginfo"/>
+        <w:rPr>
+          <w:lang w:val="de-DE"/>
+        </w:rPr>
+      </w:pPr>
+      <w:r>
+        <w:rPr>
+          <w:lang w:val="de-DE"/>
+        </w:rPr>
+        <w:t xml:space="preserve"> </w:t>
+      </w:r>
+      <w:r>
+        <w:rPr>
+          <w:lang w:val="de-DE"/>
+        </w:rPr>
+        <w:t xml:space="preserve">       French (personal </w:t>
+      </w:r>
+      <w:proofErr w:type="spellStart"/>
+      <w:r>
+        <w:rPr>
+          <w:lang w:val="de-DE"/>
+        </w:rPr>
+        <w:t>knowledge</w:t>
+      </w:r>
+      <w:proofErr w:type="spellEnd"/>
+      <w:r>
+        <w:rPr>
+          <w:lang w:val="de-DE"/>
+        </w:rPr>
+        <w:t>)</w:t>
+      </w:r>
+    </w:p>
+    <w:p>
+      <w:pPr>
+        <w:pStyle w:val="LangSciExample"/>
+        <w:rPr>
+          <w:lang w:val="de-DE"/>
+        </w:rPr>
+      </w:pPr>
+      <w:r>
+        <w:rPr>
+          <w:lang w:val="de-DE"/>
+        </w:rPr>
+        <w:t xml:space="preserve">La    </w:t>
+      </w:r>
+      <w:r>
+        <w:rPr>
+          <w:lang w:val="de-DE"/>
+        </w:rPr>
+        <w:t xml:space="preserve">  </w:t>
+      </w:r>
+      <w:r>
+        <w:rPr>
+          <w:lang w:val="de-DE"/>
+        </w:rPr>
+        <w:t xml:space="preserve"> </w:t>
+      </w:r>
+      <w:proofErr w:type="spellStart"/>
+      <w:r>
+        <w:rPr>
+          <w:lang w:val="de-DE"/>
+        </w:rPr>
+        <w:t>terre</w:t>
+      </w:r>
+      <w:proofErr w:type="spellEnd"/>
+      <w:r>
+        <w:rPr>
+          <w:lang w:val="de-DE"/>
+        </w:rPr>
+        <w:t xml:space="preserve">  </w:t>
+      </w:r>
+      <w:proofErr w:type="spellStart"/>
+      <w:r>
+        <w:rPr>
+          <w:lang w:val="de-DE"/>
+        </w:rPr>
+        <w:t>est</w:t>
+      </w:r>
+      <w:proofErr w:type="spellEnd"/>
+      <w:r>
+        <w:rPr>
+          <w:lang w:val="de-DE"/>
+        </w:rPr>
+        <w:t xml:space="preserve">                    bleu-e  </w:t>
+      </w:r>
+      <w:proofErr w:type="spellStart"/>
+      <w:r>
+        <w:rPr>
+          <w:lang w:val="de-DE"/>
+        </w:rPr>
+        <w:t>comme</w:t>
+      </w:r>
+      <w:proofErr w:type="spellEnd"/>
+      <w:r>
+        <w:rPr>
+          <w:lang w:val="de-DE"/>
+        </w:rPr>
+        <w:t xml:space="preserve">  </w:t>
+      </w:r>
+      <w:proofErr w:type="spellStart"/>
+      <w:r>
+        <w:rPr>
+          <w:lang w:val="de-DE"/>
+        </w:rPr>
+        <w:t>une</w:t>
+      </w:r>
+      <w:proofErr w:type="spellEnd"/>
+      <w:r>
+        <w:rPr>
+          <w:lang w:val="de-DE"/>
+        </w:rPr>
+        <w:t xml:space="preserve">      orange</w:t>
+      </w:r>
+    </w:p>
+    <w:p>
+      <w:pPr>
+        <w:pStyle w:val="LangSciIMT"/>
+      </w:pPr>
+      <w:proofErr w:type="spellStart"/>
+      <w:r>
+        <w:rPr>
+          <w:rStyle w:val="LangSciCategory"/>
+        </w:rPr>
+        <w:t>dem</w:t>
+      </w:r>
+      <w:r>
+        <w:t>.</w:t>
+      </w:r>
+      <w:r>
+        <w:rPr>
+          <w:rStyle w:val="LangSciCategory"/>
+        </w:rPr>
+        <w:t>f</w:t>
+      </w:r>
+      <w:proofErr w:type="spellEnd"/>
+      <w:r>
+        <w:t xml:space="preserve"> earth </w:t>
+      </w:r>
+      <w:r>
+        <w:rPr>
+          <w:rStyle w:val="LangSciCategory"/>
+        </w:rPr>
+        <w:t>cop</w:t>
+      </w:r>
+      <w:r>
+        <w:t>.</w:t>
+      </w:r>
+      <w:r>
+        <w:rPr>
+          <w:rStyle w:val="LangSciCategory"/>
+        </w:rPr>
+        <w:t>3sg</w:t>
+      </w:r>
+      <w:r>
+        <w:t>.</w:t>
+      </w:r>
+      <w:r>
+        <w:rPr>
+          <w:rStyle w:val="LangSciCategory"/>
+        </w:rPr>
+        <w:t>pres</w:t>
+      </w:r>
+      <w:r>
+        <w:t xml:space="preserve"> </w:t>
+      </w:r>
+      <w:r>
+        <w:t xml:space="preserve">   </w:t>
+      </w:r>
+      <w:r>
+        <w:t>blue-</w:t>
+      </w:r>
+      <w:r>
+        <w:rPr>
+          <w:rStyle w:val="LangSciCategory"/>
+        </w:rPr>
+        <w:t>f</w:t>
+      </w:r>
+      <w:r>
+        <w:t xml:space="preserve">   like       </w:t>
+      </w:r>
+      <w:proofErr w:type="spellStart"/>
+      <w:r>
+        <w:rPr>
+          <w:rStyle w:val="LangSciCategory"/>
+        </w:rPr>
+        <w:t>indef</w:t>
+      </w:r>
+      <w:r>
+        <w:t>.</w:t>
+      </w:r>
+      <w:r>
+        <w:rPr>
+          <w:rStyle w:val="LangSciCategory"/>
+        </w:rPr>
+        <w:t>f</w:t>
+      </w:r>
+      <w:proofErr w:type="spellEnd"/>
+      <w:r>
+        <w:t xml:space="preserve"> orange</w:t>
+      </w:r>
+    </w:p>
+    <w:p>
+      <w:pPr>
+        <w:pStyle w:val="LangsciTranslationSubexample"/>
+      </w:pPr>
+      <w:r>
+        <w:t>„Earth is blue like an orange“</w:t>
       </w:r>
     </w:p>
     <w:p/>
     <w:p>
-      <w:pPr>
-        <w:pStyle w:val="LangSciLanginfo"/>
-      </w:pPr>
-      <w:r>
-        <w:t>French</w:t>
-      </w:r>
-    </w:p>
-    <w:p>
-      <w:pPr>
-        <w:pStyle w:val="LangSciExample"/>
-        <w:rPr>
-          <w:sz w:val="20"/>
-        </w:rPr>
-      </w:pPr>
-      <w:proofErr w:type="spellStart"/>
-      <w:r>
-        <w:rPr>
-          <w:sz w:val="20"/>
-        </w:rPr>
-        <w:t>Ceci</w:t>
-      </w:r>
-      <w:proofErr w:type="spellEnd"/>
-      <w:r>
-        <w:rPr>
-          <w:sz w:val="20"/>
-        </w:rPr>
-        <w:t xml:space="preserve"> n'    </w:t>
-      </w:r>
-      <w:proofErr w:type="spellStart"/>
-      <w:r>
-        <w:rPr>
-          <w:sz w:val="20"/>
-        </w:rPr>
-        <w:t>est</w:t>
-      </w:r>
-      <w:proofErr w:type="spellEnd"/>
-      <w:r>
-        <w:rPr>
-          <w:sz w:val="20"/>
-        </w:rPr>
-        <w:t xml:space="preserve">                   pas   </w:t>
-      </w:r>
-      <w:proofErr w:type="spellStart"/>
-      <w:r>
-        <w:rPr>
-          <w:sz w:val="20"/>
-        </w:rPr>
-        <w:t>une</w:t>
-      </w:r>
-      <w:proofErr w:type="spellEnd"/>
-      <w:r>
-        <w:rPr>
-          <w:sz w:val="20"/>
-        </w:rPr>
-        <w:t xml:space="preserve">   </w:t>
-      </w:r>
-      <w:proofErr w:type="spellStart"/>
-      <w:r>
-        <w:rPr>
-          <w:sz w:val="20"/>
-        </w:rPr>
-        <w:t>pomme</w:t>
-      </w:r>
-      <w:proofErr w:type="spellEnd"/>
-      <w:r>
-        <w:rPr>
-          <w:sz w:val="20"/>
-        </w:rPr>
-        <w:t xml:space="preserve"> et    la       </w:t>
-      </w:r>
-      <w:proofErr w:type="spellStart"/>
-      <w:proofErr w:type="gramStart"/>
-      <w:r>
-        <w:rPr>
-          <w:sz w:val="20"/>
-        </w:rPr>
-        <w:t>terre</w:t>
-      </w:r>
-      <w:proofErr w:type="spellEnd"/>
-      <w:r>
-        <w:rPr>
-          <w:sz w:val="20"/>
-        </w:rPr>
-        <w:t xml:space="preserve">  </w:t>
-      </w:r>
-      <w:proofErr w:type="spellStart"/>
-      <w:r>
-        <w:rPr>
-          <w:sz w:val="20"/>
-        </w:rPr>
-        <w:t>est</w:t>
-      </w:r>
-      <w:proofErr w:type="spellEnd"/>
-      <w:proofErr w:type="gramEnd"/>
-      <w:r>
-        <w:rPr>
-          <w:sz w:val="20"/>
-        </w:rPr>
-        <w:t xml:space="preserve">                  bleu-e  </w:t>
-      </w:r>
-      <w:proofErr w:type="spellStart"/>
-      <w:r>
-        <w:rPr>
-          <w:sz w:val="20"/>
-        </w:rPr>
-        <w:t>comme</w:t>
-      </w:r>
-      <w:proofErr w:type="spellEnd"/>
-      <w:r>
-        <w:rPr>
-          <w:sz w:val="20"/>
-        </w:rPr>
-        <w:t xml:space="preserve"> </w:t>
-      </w:r>
-      <w:proofErr w:type="spellStart"/>
-      <w:r>
-        <w:rPr>
-          <w:sz w:val="20"/>
-        </w:rPr>
-        <w:t>une</w:t>
-      </w:r>
-      <w:proofErr w:type="spellEnd"/>
-      <w:r>
-        <w:rPr>
-          <w:sz w:val="20"/>
-        </w:rPr>
-        <w:t xml:space="preserve">      orange</w:t>
-      </w:r>
-    </w:p>
-    <w:p>
-      <w:pPr>
-        <w:pStyle w:val="LangSciIMT"/>
-        <w:rPr>
-          <w:sz w:val="20"/>
-        </w:rPr>
-      </w:pPr>
-      <w:proofErr w:type="gramStart"/>
-      <w:r>
-        <w:rPr>
-          <w:sz w:val="20"/>
-        </w:rPr>
-        <w:t xml:space="preserve">this  </w:t>
-      </w:r>
-      <w:proofErr w:type="spellStart"/>
-      <w:r>
-        <w:rPr>
-          <w:smallCaps/>
-          <w:sz w:val="20"/>
-        </w:rPr>
-        <w:t>neg</w:t>
-      </w:r>
-      <w:proofErr w:type="spellEnd"/>
-      <w:proofErr w:type="gramEnd"/>
-      <w:r>
-        <w:rPr>
-          <w:smallCaps/>
-          <w:sz w:val="20"/>
-        </w:rPr>
-        <w:t xml:space="preserve"> cop</w:t>
-      </w:r>
-      <w:r>
-        <w:rPr>
-          <w:sz w:val="20"/>
-        </w:rPr>
-        <w:t>.3</w:t>
-      </w:r>
-      <w:r>
-        <w:rPr>
-          <w:smallCaps/>
-          <w:sz w:val="20"/>
-        </w:rPr>
-        <w:t>sg.pres</w:t>
-      </w:r>
-      <w:r>
-        <w:rPr>
-          <w:sz w:val="20"/>
-        </w:rPr>
-        <w:t xml:space="preserve">  </w:t>
-      </w:r>
-      <w:proofErr w:type="spellStart"/>
-      <w:r>
-        <w:rPr>
-          <w:smallCaps/>
-          <w:sz w:val="20"/>
-        </w:rPr>
-        <w:t>neg</w:t>
-      </w:r>
-      <w:proofErr w:type="spellEnd"/>
-      <w:r>
-        <w:rPr>
-          <w:smallCaps/>
-          <w:sz w:val="20"/>
-        </w:rPr>
-        <w:t xml:space="preserve"> </w:t>
-      </w:r>
-      <w:proofErr w:type="spellStart"/>
-      <w:r>
-        <w:rPr>
-          <w:smallCaps/>
-          <w:sz w:val="20"/>
-        </w:rPr>
-        <w:t>det.f</w:t>
-      </w:r>
-      <w:proofErr w:type="spellEnd"/>
-      <w:r>
-        <w:rPr>
-          <w:sz w:val="20"/>
-        </w:rPr>
-        <w:t xml:space="preserve"> </w:t>
-      </w:r>
-      <w:r>
-        <w:rPr>
-          <w:sz w:val="20"/>
-        </w:rPr>
-        <w:t xml:space="preserve"> </w:t>
-      </w:r>
-      <w:r>
-        <w:rPr>
-          <w:sz w:val="20"/>
-        </w:rPr>
-        <w:t xml:space="preserve">apple  </w:t>
-      </w:r>
-      <w:r>
-        <w:rPr>
-          <w:sz w:val="20"/>
-        </w:rPr>
-        <w:t xml:space="preserve"> </w:t>
-      </w:r>
-      <w:r>
-        <w:rPr>
-          <w:sz w:val="20"/>
-        </w:rPr>
-        <w:t xml:space="preserve"> and </w:t>
-      </w:r>
-      <w:proofErr w:type="spellStart"/>
-      <w:r>
-        <w:rPr>
-          <w:smallCaps/>
-          <w:sz w:val="20"/>
-        </w:rPr>
-        <w:t>dem.f</w:t>
-      </w:r>
-      <w:proofErr w:type="spellEnd"/>
-      <w:r>
-        <w:rPr>
-          <w:sz w:val="20"/>
-        </w:rPr>
-        <w:t xml:space="preserve"> earth</w:t>
-      </w:r>
-      <w:r>
-        <w:rPr>
-          <w:smallCaps/>
-          <w:sz w:val="20"/>
-        </w:rPr>
-        <w:t xml:space="preserve"> cop.3sg.pres</w:t>
-      </w:r>
-      <w:r>
-        <w:rPr>
-          <w:sz w:val="20"/>
-        </w:rPr>
-        <w:t xml:space="preserve"> </w:t>
-      </w:r>
-      <w:r>
-        <w:rPr>
-          <w:sz w:val="20"/>
-        </w:rPr>
-        <w:t xml:space="preserve"> </w:t>
-      </w:r>
-      <w:r>
-        <w:rPr>
-          <w:sz w:val="20"/>
-        </w:rPr>
-        <w:t>blue-</w:t>
-      </w:r>
-      <w:r>
-        <w:rPr>
-          <w:smallCaps/>
-          <w:sz w:val="20"/>
-        </w:rPr>
-        <w:t>f</w:t>
-      </w:r>
-      <w:r>
-        <w:rPr>
-          <w:smallCaps/>
-          <w:sz w:val="20"/>
-        </w:rPr>
-        <w:t xml:space="preserve"> </w:t>
-      </w:r>
-      <w:r>
-        <w:rPr>
-          <w:smallCaps/>
-          <w:sz w:val="20"/>
-        </w:rPr>
-        <w:t xml:space="preserve"> </w:t>
-      </w:r>
-      <w:r>
-        <w:rPr>
-          <w:sz w:val="20"/>
-        </w:rPr>
-        <w:t xml:space="preserve">like       </w:t>
-      </w:r>
-      <w:proofErr w:type="spellStart"/>
-      <w:r>
-        <w:rPr>
-          <w:smallCaps/>
-          <w:sz w:val="20"/>
-        </w:rPr>
-        <w:t>indef.f</w:t>
-      </w:r>
-      <w:proofErr w:type="spellEnd"/>
-      <w:r>
-        <w:rPr>
-          <w:smallCaps/>
-          <w:sz w:val="20"/>
-        </w:rPr>
-        <w:t xml:space="preserve"> </w:t>
-      </w:r>
-      <w:r>
-        <w:rPr>
-          <w:sz w:val="20"/>
-        </w:rPr>
-        <w:t>orange</w:t>
+      <w:r>
+        <w:t>If your example is very long and would span several lines, it is preferable to use a smaller font rather than several lines. The final book will use the standard font and break the lines automatically at the best position</w:t>
       </w:r>
     </w:p>
     <w:p/>
     <w:p>
-      <w:r>
-        <w:t>Here smart text there is.</w:t>
+      <w:pPr>
+        <w:pStyle w:val="LangSciLanginfo"/>
+      </w:pPr>
+      <w:r>
+        <w:t>French</w:t>
+      </w:r>
+    </w:p>
+    <w:p>
+      <w:pPr>
+        <w:pStyle w:val="LangSciExample"/>
+        <w:rPr>
+          <w:sz w:val="20"/>
+        </w:rPr>
+      </w:pPr>
+      <w:proofErr w:type="spellStart"/>
+      <w:r>
+        <w:rPr>
+          <w:sz w:val="20"/>
+        </w:rPr>
+        <w:t>Ceci</w:t>
+      </w:r>
+      <w:proofErr w:type="spellEnd"/>
+      <w:r>
+        <w:rPr>
+          <w:sz w:val="20"/>
+        </w:rPr>
+        <w:t xml:space="preserve"> n'    </w:t>
+      </w:r>
+      <w:proofErr w:type="spellStart"/>
+      <w:r>
+        <w:rPr>
+          <w:sz w:val="20"/>
+        </w:rPr>
+        <w:t>est</w:t>
+      </w:r>
+      <w:proofErr w:type="spellEnd"/>
+      <w:r>
+        <w:rPr>
+          <w:sz w:val="20"/>
+        </w:rPr>
+        <w:t xml:space="preserve">                   pas   </w:t>
+      </w:r>
+      <w:proofErr w:type="spellStart"/>
+      <w:r>
+        <w:rPr>
+          <w:sz w:val="20"/>
+        </w:rPr>
+        <w:t>une</w:t>
+      </w:r>
+      <w:proofErr w:type="spellEnd"/>
+      <w:r>
+        <w:rPr>
+          <w:sz w:val="20"/>
+        </w:rPr>
+        <w:t xml:space="preserve">   </w:t>
+      </w:r>
+      <w:proofErr w:type="spellStart"/>
+      <w:r>
+        <w:rPr>
+          <w:sz w:val="20"/>
+        </w:rPr>
+        <w:t>pomme</w:t>
+      </w:r>
+      <w:proofErr w:type="spellEnd"/>
+      <w:r>
+        <w:rPr>
+          <w:sz w:val="20"/>
+        </w:rPr>
+        <w:t xml:space="preserve"> et    la       </w:t>
+      </w:r>
+      <w:proofErr w:type="spellStart"/>
+      <w:proofErr w:type="gramStart"/>
+      <w:r>
+        <w:rPr>
+          <w:sz w:val="20"/>
+        </w:rPr>
+        <w:t>terre</w:t>
+      </w:r>
+      <w:proofErr w:type="spellEnd"/>
+      <w:r>
+        <w:rPr>
+          <w:sz w:val="20"/>
+        </w:rPr>
+        <w:t xml:space="preserve">  </w:t>
+      </w:r>
+      <w:proofErr w:type="spellStart"/>
+      <w:r>
+        <w:rPr>
+          <w:sz w:val="20"/>
+        </w:rPr>
+        <w:t>est</w:t>
+      </w:r>
+      <w:proofErr w:type="spellEnd"/>
+      <w:proofErr w:type="gramEnd"/>
+      <w:r>
+        <w:rPr>
+          <w:sz w:val="20"/>
+        </w:rPr>
+        <w:t xml:space="preserve">                  bleu-e  </w:t>
+      </w:r>
+      <w:proofErr w:type="spellStart"/>
+      <w:r>
+        <w:rPr>
+          <w:sz w:val="20"/>
+        </w:rPr>
+        <w:t>comme</w:t>
+      </w:r>
+      <w:proofErr w:type="spellEnd"/>
+      <w:r>
+        <w:rPr>
+          <w:sz w:val="20"/>
+        </w:rPr>
+        <w:t xml:space="preserve"> </w:t>
+      </w:r>
+      <w:proofErr w:type="spellStart"/>
+      <w:r>
+        <w:rPr>
+          <w:sz w:val="20"/>
+        </w:rPr>
+        <w:t>une</w:t>
+      </w:r>
+      <w:proofErr w:type="spellEnd"/>
+      <w:r>
+        <w:rPr>
+          <w:sz w:val="20"/>
+        </w:rPr>
+        <w:t xml:space="preserve">      orange</w:t>
+      </w:r>
+    </w:p>
+    <w:p>
+      <w:pPr>
+        <w:pStyle w:val="LangSciIMT"/>
+        <w:rPr>
+          <w:sz w:val="20"/>
+        </w:rPr>
+      </w:pPr>
+      <w:proofErr w:type="gramStart"/>
+      <w:r>
+        <w:rPr>
+          <w:sz w:val="20"/>
+        </w:rPr>
+        <w:t xml:space="preserve">this  </w:t>
+      </w:r>
+      <w:proofErr w:type="spellStart"/>
+      <w:r>
+        <w:rPr>
+          <w:smallCaps/>
+          <w:sz w:val="20"/>
+        </w:rPr>
+        <w:t>neg</w:t>
+      </w:r>
+      <w:proofErr w:type="spellEnd"/>
+      <w:proofErr w:type="gramEnd"/>
+      <w:r>
+        <w:rPr>
+          <w:smallCaps/>
+          <w:sz w:val="20"/>
+        </w:rPr>
+        <w:t xml:space="preserve"> cop</w:t>
+      </w:r>
+      <w:r>
+        <w:rPr>
+          <w:sz w:val="20"/>
+        </w:rPr>
+        <w:t>.3</w:t>
+      </w:r>
+      <w:r>
+        <w:rPr>
+          <w:smallCaps/>
+          <w:sz w:val="20"/>
+        </w:rPr>
+        <w:t>sg.pres</w:t>
+      </w:r>
+      <w:r>
+        <w:rPr>
+          <w:sz w:val="20"/>
+        </w:rPr>
+        <w:t xml:space="preserve">  </w:t>
+      </w:r>
+      <w:proofErr w:type="spellStart"/>
+      <w:r>
+        <w:rPr>
+          <w:smallCaps/>
+          <w:sz w:val="20"/>
+        </w:rPr>
+        <w:t>neg</w:t>
+      </w:r>
+      <w:proofErr w:type="spellEnd"/>
+      <w:r>
+        <w:rPr>
+          <w:smallCaps/>
+          <w:sz w:val="20"/>
+        </w:rPr>
+        <w:t xml:space="preserve"> </w:t>
+      </w:r>
+      <w:proofErr w:type="spellStart"/>
+      <w:r>
+        <w:rPr>
+          <w:smallCaps/>
+          <w:sz w:val="20"/>
+        </w:rPr>
+        <w:t>det.f</w:t>
+      </w:r>
+      <w:proofErr w:type="spellEnd"/>
+      <w:r>
+        <w:rPr>
+          <w:sz w:val="20"/>
+        </w:rPr>
+        <w:t xml:space="preserve"> </w:t>
+      </w:r>
+      <w:r>
+        <w:rPr>
+          <w:sz w:val="20"/>
+        </w:rPr>
+        <w:t xml:space="preserve"> </w:t>
+      </w:r>
+      <w:r>
+        <w:rPr>
+          <w:sz w:val="20"/>
+        </w:rPr>
+        <w:t xml:space="preserve">apple  </w:t>
+      </w:r>
+      <w:r>
+        <w:rPr>
+          <w:sz w:val="20"/>
+        </w:rPr>
+        <w:t xml:space="preserve"> </w:t>
+      </w:r>
+      <w:r>
+        <w:rPr>
+          <w:sz w:val="20"/>
+        </w:rPr>
+        <w:t xml:space="preserve"> and </w:t>
+      </w:r>
+      <w:proofErr w:type="spellStart"/>
+      <w:r>
+        <w:rPr>
+          <w:smallCaps/>
+          <w:sz w:val="20"/>
+        </w:rPr>
+        <w:t>dem.f</w:t>
+      </w:r>
+      <w:proofErr w:type="spellEnd"/>
+      <w:r>
+        <w:rPr>
+          <w:sz w:val="20"/>
+        </w:rPr>
+        <w:t xml:space="preserve"> earth</w:t>
+      </w:r>
+      <w:r>
+        <w:rPr>
+          <w:smallCaps/>
+          <w:sz w:val="20"/>
+        </w:rPr>
+        <w:t xml:space="preserve"> cop.3sg.pres</w:t>
+      </w:r>
+      <w:r>
+        <w:rPr>
+          <w:sz w:val="20"/>
+        </w:rPr>
+        <w:t xml:space="preserve"> </w:t>
+      </w:r>
+      <w:r>
+        <w:rPr>
+          <w:sz w:val="20"/>
+        </w:rPr>
+        <w:t xml:space="preserve"> </w:t>
+      </w:r>
+      <w:r>
+        <w:rPr>
+          <w:sz w:val="20"/>
+        </w:rPr>
+        <w:t>blue-</w:t>
+      </w:r>
+      <w:r>
+        <w:rPr>
+          <w:smallCaps/>
+          <w:sz w:val="20"/>
+        </w:rPr>
+        <w:t>f</w:t>
+      </w:r>
+      <w:r>
+        <w:rPr>
+          <w:smallCaps/>
+          <w:sz w:val="20"/>
+        </w:rPr>
+        <w:t xml:space="preserve"> </w:t>
+      </w:r>
+      <w:r>
+        <w:rPr>
+          <w:smallCaps/>
+          <w:sz w:val="20"/>
+        </w:rPr>
+        <w:t xml:space="preserve"> </w:t>
+      </w:r>
+      <w:r>
+        <w:rPr>
+          <w:sz w:val="20"/>
+        </w:rPr>
+        <w:t xml:space="preserve">like       </w:t>
+      </w:r>
+      <w:proofErr w:type="spellStart"/>
+      <w:r>
+        <w:rPr>
+          <w:smallCaps/>
+          <w:sz w:val="20"/>
+        </w:rPr>
+        <w:t>indef.f</w:t>
+      </w:r>
+      <w:proofErr w:type="spellEnd"/>
+      <w:r>
+        <w:rPr>
+          <w:smallCaps/>
+          <w:sz w:val="20"/>
+        </w:rPr>
+        <w:t xml:space="preserve"> </w:t>
+      </w:r>
+      <w:r>
+        <w:rPr>
+          <w:sz w:val="20"/>
+        </w:rPr>
+        <w:t>orange</w:t>
       </w:r>
     </w:p>
     <w:p/>
     <w:p>
       <w:pPr>
-        <w:pStyle w:val="LangSciLanginfo"/>
-      </w:pPr>
-      <w:r>
-        <w:t>German</w:t>
+        <w:pStyle w:val="berschrift2"/>
+      </w:pPr>
+      <w:r>
+        <w:t>Conversation transcripts</w:t>
       </w:r>
     </w:p>
     <w:p>
       <w:pPr>
-        <w:pStyle w:val="LangSciExample"/>
-      </w:pPr>
-      <w:proofErr w:type="spellStart"/>
-      <w:r>
-        <w:t>Hier</w:t>
-      </w:r>
-      <w:proofErr w:type="spellEnd"/>
-      <w:r>
-        <w:t xml:space="preserve"> </w:t>
-      </w:r>
-      <w:proofErr w:type="spellStart"/>
-      <w:r>
-        <w:t>gibt</w:t>
-      </w:r>
-      <w:proofErr w:type="spellEnd"/>
-      <w:r>
-        <w:t xml:space="preserve"> </w:t>
-      </w:r>
-      <w:proofErr w:type="spellStart"/>
-      <w:r>
-        <w:t>es</w:t>
-      </w:r>
-      <w:proofErr w:type="spellEnd"/>
-      <w:r>
-        <w:t xml:space="preserve"> </w:t>
-      </w:r>
-      <w:proofErr w:type="spellStart"/>
-      <w:r>
-        <w:t>schlauen</w:t>
-      </w:r>
-      <w:proofErr w:type="spellEnd"/>
-      <w:r>
-        <w:t xml:space="preserve"> Text</w:t>
+        <w:pStyle w:val="Textkrper"/>
+      </w:pPr>
+      <w:r>
+        <w:t xml:space="preserve">Conversation transcripts are a special form of examples. They are typeset in a monospace font in order to make alignment across several stretches of text easier.   The numbering in this example is also in monospace; in the final book, it will be typeset in the normal font, just like the other example numbers. Do use ALLCAPS for glosses in conversation transcripts, do not use </w:t>
+      </w:r>
+      <w:proofErr w:type="spellStart"/>
+      <w:r>
+        <w:t>smallcaps</w:t>
+      </w:r>
+      <w:proofErr w:type="spellEnd"/>
+      <w:r>
+        <w:t>.</w:t>
       </w:r>
     </w:p>
     <w:p>
       <w:pPr>
-        <w:pStyle w:val="LangSciIMT"/>
-        <w:rPr>
-          <w:rStyle w:val="LangSciCategory"/>
-        </w:rPr>
-      </w:pPr>
-      <w:r>
-        <w:rPr>
-          <w:rStyle w:val="LangSciCategory"/>
-        </w:rPr>
-        <w:t xml:space="preserve">Cat </w:t>
-      </w:r>
-      <w:proofErr w:type="spellStart"/>
-      <w:r>
-        <w:rPr>
-          <w:rStyle w:val="LangSciCategory"/>
-        </w:rPr>
-        <w:t>c</w:t>
-      </w:r>
-      <w:bookmarkStart w:id="0" w:name="_GoBack"/>
-      <w:bookmarkEnd w:id="0"/>
-      <w:r>
-        <w:rPr>
-          <w:rStyle w:val="LangSciCategory"/>
-        </w:rPr>
-        <w:t>at</w:t>
-      </w:r>
-      <w:proofErr w:type="spellEnd"/>
-      <w:r>
-        <w:rPr>
-          <w:rStyle w:val="LangSciCategory"/>
-        </w:rPr>
-        <w:t xml:space="preserve"> </w:t>
-      </w:r>
-      <w:proofErr w:type="spellStart"/>
-      <w:r>
-        <w:rPr>
-          <w:rStyle w:val="LangSciCategory"/>
-        </w:rPr>
-        <w:t>cat</w:t>
-      </w:r>
-      <w:proofErr w:type="spellEnd"/>
-      <w:r>
-        <w:rPr>
-          <w:rStyle w:val="LangSciCategory"/>
-        </w:rPr>
-        <w:t xml:space="preserve"> </w:t>
+        <w:pStyle w:val="ConversationTranscript"/>
+      </w:pPr>
+      <w:r>
+        <w:t>(3)  CHSF_2012_08_04S4_1712020</w:t>
+      </w:r>
+      <w:r>
+        <w:br/>
+      </w:r>
+      <w:r>
+        <w:br/>
+        <w:t xml:space="preserve">1 A    </w:t>
+      </w:r>
+      <w:proofErr w:type="spellStart"/>
+      <w:r>
+        <w:t>daira</w:t>
+      </w:r>
+      <w:proofErr w:type="spellEnd"/>
+      <w:r>
+        <w:t xml:space="preserve"> </w:t>
+      </w:r>
+      <w:proofErr w:type="spellStart"/>
+      <w:r>
+        <w:t>ñaa</w:t>
+      </w:r>
+      <w:proofErr w:type="spellEnd"/>
+      <w:r>
+        <w:t xml:space="preserve"> </w:t>
+      </w:r>
+      <w:proofErr w:type="spellStart"/>
+      <w:r>
+        <w:t>inu</w:t>
+      </w:r>
+      <w:proofErr w:type="spellEnd"/>
+      <w:r>
+        <w:t xml:space="preserve"> </w:t>
+      </w:r>
+      <w:proofErr w:type="spellStart"/>
+      <w:r>
+        <w:t>tina</w:t>
+      </w:r>
+      <w:proofErr w:type="spellEnd"/>
+      <w:r>
+        <w:t xml:space="preserve"> </w:t>
+      </w:r>
+      <w:proofErr w:type="spellStart"/>
+      <w:r>
+        <w:t>ka</w:t>
+      </w:r>
+      <w:proofErr w:type="spellEnd"/>
+      <w:r>
+        <w:t xml:space="preserve">' </w:t>
+      </w:r>
+      <w:proofErr w:type="spellStart"/>
+      <w:r>
+        <w:t>eede</w:t>
+      </w:r>
+      <w:proofErr w:type="spellEnd"/>
+      <w:r>
+        <w:tab/>
+        <w:t xml:space="preserve">                         M1</w:t>
+      </w:r>
+      <w:r>
+        <w:br/>
+        <w:t xml:space="preserve">       </w:t>
+      </w:r>
+      <w:proofErr w:type="spellStart"/>
+      <w:r>
+        <w:t>daira</w:t>
+      </w:r>
+      <w:proofErr w:type="spellEnd"/>
+      <w:r>
+        <w:t xml:space="preserve"> </w:t>
+      </w:r>
+      <w:proofErr w:type="spellStart"/>
+      <w:r>
+        <w:t>ñu-ya</w:t>
+      </w:r>
+      <w:proofErr w:type="spellEnd"/>
+      <w:r>
+        <w:t xml:space="preserve">   </w:t>
+      </w:r>
+      <w:proofErr w:type="spellStart"/>
+      <w:r>
+        <w:t>i</w:t>
+      </w:r>
+      <w:proofErr w:type="spellEnd"/>
+      <w:r>
+        <w:t xml:space="preserve">-nu    </w:t>
+      </w:r>
+      <w:proofErr w:type="spellStart"/>
+      <w:r>
+        <w:t>tina</w:t>
+      </w:r>
+      <w:proofErr w:type="spellEnd"/>
+      <w:r>
+        <w:t xml:space="preserve"> </w:t>
+      </w:r>
+      <w:proofErr w:type="spellStart"/>
+      <w:r>
+        <w:t>ka-tu</w:t>
+      </w:r>
+      <w:proofErr w:type="spellEnd"/>
+      <w:r>
+        <w:t xml:space="preserve">   ere-de</w:t>
+      </w:r>
+      <w:r>
+        <w:br/>
+        <w:t xml:space="preserve">       </w:t>
+      </w:r>
+      <w:proofErr w:type="spellStart"/>
+      <w:r>
+        <w:t>Daira</w:t>
+      </w:r>
+      <w:proofErr w:type="spellEnd"/>
+      <w:r>
+        <w:t xml:space="preserve"> 2 </w:t>
+      </w:r>
+      <w:proofErr w:type="spellStart"/>
+      <w:r>
+        <w:rPr>
+          <w:smallCaps/>
+        </w:rPr>
+        <w:t>sg-foc</w:t>
+      </w:r>
+      <w:proofErr w:type="spellEnd"/>
+      <w:r>
+        <w:t xml:space="preserve"> 1 </w:t>
+      </w:r>
+      <w:proofErr w:type="spellStart"/>
+      <w:r>
+        <w:rPr>
+          <w:smallCaps/>
+        </w:rPr>
+        <w:t>sg-acc</w:t>
+      </w:r>
+      <w:proofErr w:type="spellEnd"/>
+      <w:r>
+        <w:t xml:space="preserve"> </w:t>
+      </w:r>
+      <w:proofErr w:type="gramStart"/>
+      <w:r>
+        <w:t>tub  grab</w:t>
+      </w:r>
+      <w:proofErr w:type="gramEnd"/>
+      <w:r>
+        <w:t>-</w:t>
+      </w:r>
+      <w:proofErr w:type="spellStart"/>
+      <w:r>
+        <w:rPr>
+          <w:smallCaps/>
+        </w:rPr>
+        <w:t>sr</w:t>
+      </w:r>
+      <w:proofErr w:type="spellEnd"/>
+      <w:r>
+        <w:t xml:space="preserve">  pass-</w:t>
+      </w:r>
+      <w:r>
+        <w:rPr>
+          <w:smallCaps/>
+        </w:rPr>
+        <w:t>imp</w:t>
+      </w:r>
+      <w:r>
+        <w:br/>
+      </w:r>
+      <w:r>
+        <w:lastRenderedPageBreak/>
+        <w:t xml:space="preserve">       </w:t>
+      </w:r>
+      <w:proofErr w:type="spellStart"/>
+      <w:r>
+        <w:t>Daira</w:t>
+      </w:r>
+      <w:proofErr w:type="spellEnd"/>
+      <w:r>
+        <w:t xml:space="preserve"> you pass me the tub</w:t>
+      </w:r>
+      <w:r>
+        <w:br/>
+      </w:r>
+      <w:r>
+        <w:br/>
+        <w:t xml:space="preserve">2 B   </w:t>
+      </w:r>
+      <w:proofErr w:type="spellStart"/>
+      <w:r>
+        <w:t>enstaa</w:t>
+      </w:r>
+      <w:proofErr w:type="spellEnd"/>
+      <w:r>
+        <w:t>? ((</w:t>
+      </w:r>
+      <w:proofErr w:type="gramStart"/>
+      <w:r>
+        <w:t>pointing</w:t>
+      </w:r>
+      <w:proofErr w:type="gramEnd"/>
+      <w:r>
+        <w:t xml:space="preserve"> at tub))</w:t>
+      </w:r>
+      <w:r>
+        <w:tab/>
+        <w:t xml:space="preserve">                         M2</w:t>
+      </w:r>
+      <w:r>
+        <w:br/>
+        <w:t xml:space="preserve">      </w:t>
+      </w:r>
+      <w:proofErr w:type="spellStart"/>
+      <w:r>
+        <w:t>ensta</w:t>
+      </w:r>
+      <w:proofErr w:type="spellEnd"/>
+      <w:r>
+        <w:t>-a</w:t>
+      </w:r>
+      <w:r>
+        <w:br/>
+        <w:t xml:space="preserve">      this-</w:t>
+      </w:r>
+      <w:r>
+        <w:rPr>
+          <w:smallCaps/>
+        </w:rPr>
+        <w:t>q</w:t>
+      </w:r>
+      <w:r>
+        <w:br/>
+        <w:t xml:space="preserve">      this one?</w:t>
+      </w:r>
+      <w:r>
+        <w:br/>
+      </w:r>
+      <w:r>
+        <w:br/>
+        <w:t xml:space="preserve">3 A   </w:t>
+      </w:r>
+      <w:proofErr w:type="spellStart"/>
+      <w:r>
+        <w:t>jee</w:t>
+      </w:r>
+      <w:proofErr w:type="spellEnd"/>
+      <w:r>
+        <w:t xml:space="preserve"> </w:t>
+      </w:r>
+      <w:proofErr w:type="spellStart"/>
+      <w:r>
+        <w:t>tsadekee</w:t>
+      </w:r>
+      <w:proofErr w:type="spellEnd"/>
+      <w:r>
+        <w:tab/>
+        <w:t xml:space="preserve">                                        M1</w:t>
+      </w:r>
+      <w:r>
+        <w:br/>
+        <w:t xml:space="preserve">      </w:t>
+      </w:r>
+      <w:proofErr w:type="spellStart"/>
+      <w:r>
+        <w:t>jee</w:t>
+      </w:r>
+      <w:proofErr w:type="spellEnd"/>
+      <w:r>
+        <w:t xml:space="preserve"> </w:t>
+      </w:r>
+      <w:proofErr w:type="spellStart"/>
+      <w:r>
+        <w:t>tsa</w:t>
+      </w:r>
+      <w:proofErr w:type="spellEnd"/>
+      <w:r>
+        <w:t>-de-</w:t>
+      </w:r>
+      <w:proofErr w:type="spellStart"/>
+      <w:r>
+        <w:t>ke</w:t>
+      </w:r>
+      <w:proofErr w:type="spellEnd"/>
+      <w:r>
+        <w:t>-e</w:t>
+      </w:r>
+      <w:r>
+        <w:br/>
+        <w:t xml:space="preserve">      yes </w:t>
+      </w:r>
+      <w:proofErr w:type="spellStart"/>
+      <w:r>
+        <w:rPr>
+          <w:smallCaps/>
+        </w:rPr>
+        <w:t>sem</w:t>
+      </w:r>
+      <w:proofErr w:type="spellEnd"/>
+      <w:r>
+        <w:rPr>
+          <w:smallCaps/>
+        </w:rPr>
+        <w:t>-</w:t>
+      </w:r>
+      <w:proofErr w:type="spellStart"/>
+      <w:r>
+        <w:rPr>
+          <w:smallCaps/>
+        </w:rPr>
+        <w:t>pl</w:t>
+      </w:r>
+      <w:proofErr w:type="spellEnd"/>
+      <w:r>
+        <w:t>-do-</w:t>
+      </w:r>
+      <w:r>
+        <w:rPr>
+          <w:smallCaps/>
+        </w:rPr>
+        <w:t>imp</w:t>
+      </w:r>
+      <w:r>
+        <w:br/>
+        <w:t xml:space="preserve">      yeah do that </w:t>
+      </w:r>
+      <w:r>
+        <w:br/>
+      </w:r>
+      <w:r>
+        <w:br/>
+        <w:t>4 B   ((throws tub to A))</w:t>
+      </w:r>
+      <w:r>
+        <w:tab/>
+        <w:t xml:space="preserve">                              M2</w:t>
       </w:r>
     </w:p>
     <w:p>
       <w:pPr>
-        <w:pStyle w:val="LangsciTranslation"/>
-      </w:pPr>
-      <w:r>
-        <w:t>“Here smart text there is.”</w:t>
-      </w:r>
-    </w:p>
-    <w:p/>
-    <w:p>
-      <w:pPr>
-        <w:pStyle w:val="berschrift2"/>
-      </w:pPr>
-      <w:r>
-        <w:t>Conversation transcripts</w:t>
-      </w:r>
+        <w:pStyle w:val="ConversationTranscript"/>
+      </w:pPr>
     </w:p>
     <w:p>
       <w:pPr>
-        <w:pStyle w:val="Textkrper"/>
-      </w:pPr>
-      <w:r>
-        <w:t xml:space="preserve">Conversation transcripts are a special form of examples. They are typeset in a monospace font in order to make alignment across several stretches of text easier.   The numbering in this example is also in monospace; in the final book, it will be typeset in the normal font, just like the other example numbers. Do use ALLCAPS for glosses in conversation transcripts, do not use </w:t>
-      </w:r>
-      <w:proofErr w:type="spellStart"/>
-      <w:r>
-        <w:t>smallcaps</w:t>
-      </w:r>
-      <w:proofErr w:type="spellEnd"/>
-      <w:r>
-        <w:t>.</w:t>
+        <w:pStyle w:val="berschrift2"/>
+      </w:pPr>
+      <w:r>
+        <w:t>Quotations</w:t>
       </w:r>
     </w:p>
     <w:p>
       <w:pPr>
-        <w:pStyle w:val="ConversationTranscript"/>
-      </w:pPr>
-      <w:r>
-        <w:lastRenderedPageBreak/>
-        <w:t>(3)  CHSF_2012_08_04S4_1712020</w:t>
-      </w:r>
-      <w:r>
-        <w:br/>
-      </w:r>
-      <w:r>
-        <w:br/>
-        <w:t xml:space="preserve">1 A    </w:t>
-      </w:r>
-      <w:proofErr w:type="spellStart"/>
-      <w:r>
-        <w:t>daira</w:t>
-      </w:r>
-      <w:proofErr w:type="spellEnd"/>
-      <w:r>
-        <w:t xml:space="preserve"> </w:t>
-      </w:r>
-      <w:proofErr w:type="spellStart"/>
-      <w:r>
-        <w:t>ñaa</w:t>
-      </w:r>
-      <w:proofErr w:type="spellEnd"/>
-      <w:r>
-        <w:t xml:space="preserve"> </w:t>
-      </w:r>
-      <w:proofErr w:type="spellStart"/>
-      <w:r>
-        <w:t>inu</w:t>
-      </w:r>
-      <w:proofErr w:type="spellEnd"/>
-      <w:r>
-        <w:t xml:space="preserve"> </w:t>
-      </w:r>
-      <w:proofErr w:type="spellStart"/>
-      <w:r>
-        <w:t>tina</w:t>
-      </w:r>
-      <w:proofErr w:type="spellEnd"/>
-      <w:r>
-        <w:t xml:space="preserve"> </w:t>
-      </w:r>
-      <w:proofErr w:type="spellStart"/>
-      <w:r>
-        <w:t>ka</w:t>
-      </w:r>
-      <w:proofErr w:type="spellEnd"/>
-      <w:r>
-        <w:t xml:space="preserve">' </w:t>
-      </w:r>
-      <w:proofErr w:type="spellStart"/>
-      <w:r>
-        <w:t>eede</w:t>
-      </w:r>
-      <w:proofErr w:type="spellEnd"/>
-      <w:r>
-        <w:tab/>
-        <w:t xml:space="preserve">                         M1</w:t>
-      </w:r>
-      <w:r>
-        <w:br/>
-        <w:t xml:space="preserve">       </w:t>
-      </w:r>
-      <w:proofErr w:type="spellStart"/>
-      <w:r>
-        <w:t>daira</w:t>
-      </w:r>
-      <w:proofErr w:type="spellEnd"/>
-      <w:r>
-        <w:t xml:space="preserve"> </w:t>
-      </w:r>
-      <w:proofErr w:type="spellStart"/>
-      <w:r>
-        <w:t>ñu-ya</w:t>
-      </w:r>
-      <w:proofErr w:type="spellEnd"/>
-      <w:r>
-        <w:t xml:space="preserve">   </w:t>
-      </w:r>
-      <w:proofErr w:type="spellStart"/>
-      <w:r>
-        <w:t>i</w:t>
-      </w:r>
-      <w:proofErr w:type="spellEnd"/>
-      <w:r>
-        <w:t xml:space="preserve">-nu    </w:t>
-      </w:r>
-      <w:proofErr w:type="spellStart"/>
-      <w:r>
-        <w:t>tina</w:t>
-      </w:r>
-      <w:proofErr w:type="spellEnd"/>
-      <w:r>
-        <w:t xml:space="preserve"> </w:t>
-      </w:r>
-      <w:proofErr w:type="spellStart"/>
-      <w:r>
-        <w:t>ka-tu</w:t>
-      </w:r>
-      <w:proofErr w:type="spellEnd"/>
-      <w:r>
-        <w:t xml:space="preserve">   ere-de</w:t>
-      </w:r>
-      <w:r>
-        <w:br/>
-        <w:t xml:space="preserve">       </w:t>
-      </w:r>
-      <w:proofErr w:type="spellStart"/>
-      <w:r>
-        <w:t>Daira</w:t>
-      </w:r>
-      <w:proofErr w:type="spellEnd"/>
-      <w:r>
-        <w:t xml:space="preserve"> 2 </w:t>
-      </w:r>
-      <w:proofErr w:type="spellStart"/>
-      <w:r>
-        <w:rPr>
-          <w:smallCaps/>
-        </w:rPr>
-        <w:t>sg-foc</w:t>
-      </w:r>
-      <w:proofErr w:type="spellEnd"/>
-      <w:r>
-        <w:t xml:space="preserve"> 1 </w:t>
-      </w:r>
-      <w:proofErr w:type="spellStart"/>
-      <w:r>
-        <w:rPr>
-          <w:smallCaps/>
-        </w:rPr>
-        <w:t>sg-acc</w:t>
-      </w:r>
-      <w:proofErr w:type="spellEnd"/>
-      <w:r>
-        <w:t xml:space="preserve"> </w:t>
-      </w:r>
-      <w:proofErr w:type="gramStart"/>
-      <w:r>
-        <w:t>tub  grab</w:t>
-      </w:r>
-      <w:proofErr w:type="gramEnd"/>
-      <w:r>
-        <w:t>-</w:t>
-      </w:r>
-      <w:proofErr w:type="spellStart"/>
-      <w:r>
-        <w:rPr>
-          <w:smallCaps/>
-        </w:rPr>
-        <w:t>sr</w:t>
-      </w:r>
-      <w:proofErr w:type="spellEnd"/>
-      <w:r>
-        <w:t xml:space="preserve">  pass-</w:t>
-      </w:r>
-      <w:r>
-        <w:rPr>
-          <w:smallCaps/>
-        </w:rPr>
-        <w:t>imp</w:t>
-      </w:r>
-      <w:r>
-        <w:br/>
-        <w:t xml:space="preserve">       </w:t>
-      </w:r>
-      <w:proofErr w:type="spellStart"/>
-      <w:r>
-        <w:t>Daira</w:t>
-      </w:r>
-      <w:proofErr w:type="spellEnd"/>
-      <w:r>
-        <w:t xml:space="preserve"> you pass me the tub</w:t>
-      </w:r>
-      <w:r>
-        <w:br/>
-      </w:r>
-      <w:r>
-        <w:br/>
-        <w:t xml:space="preserve">2 B   </w:t>
-      </w:r>
-      <w:proofErr w:type="spellStart"/>
-      <w:r>
-        <w:t>enstaa</w:t>
-      </w:r>
-      <w:proofErr w:type="spellEnd"/>
-      <w:r>
-        <w:t>? ((</w:t>
-      </w:r>
-      <w:proofErr w:type="gramStart"/>
-      <w:r>
-        <w:t>pointing</w:t>
-      </w:r>
-      <w:proofErr w:type="gramEnd"/>
-      <w:r>
-        <w:t xml:space="preserve"> at tub))</w:t>
-      </w:r>
-      <w:r>
-        <w:tab/>
-        <w:t xml:space="preserve">                         M2</w:t>
-      </w:r>
-      <w:r>
-        <w:br/>
-        <w:t xml:space="preserve">      </w:t>
-      </w:r>
-      <w:proofErr w:type="spellStart"/>
-      <w:r>
-        <w:t>ensta</w:t>
-      </w:r>
-      <w:proofErr w:type="spellEnd"/>
-      <w:r>
-        <w:t>-a</w:t>
-      </w:r>
-      <w:r>
-        <w:br/>
-        <w:t xml:space="preserve">      this-</w:t>
-      </w:r>
-      <w:r>
-        <w:rPr>
-          <w:smallCaps/>
-        </w:rPr>
-        <w:t>q</w:t>
-      </w:r>
-      <w:r>
-        <w:br/>
-        <w:t xml:space="preserve">      this one?</w:t>
-      </w:r>
-      <w:r>
-        <w:br/>
-      </w:r>
-      <w:r>
-        <w:br/>
-        <w:t xml:space="preserve">3 A   </w:t>
-      </w:r>
-      <w:proofErr w:type="spellStart"/>
-      <w:r>
-        <w:t>jee</w:t>
-      </w:r>
-      <w:proofErr w:type="spellEnd"/>
-      <w:r>
-        <w:t xml:space="preserve"> </w:t>
-      </w:r>
-      <w:proofErr w:type="spellStart"/>
-      <w:r>
-        <w:t>tsadekee</w:t>
-      </w:r>
-      <w:proofErr w:type="spellEnd"/>
-      <w:r>
-        <w:tab/>
-        <w:t xml:space="preserve">                                        M1</w:t>
-      </w:r>
-      <w:r>
-        <w:br/>
-        <w:t xml:space="preserve">      </w:t>
-      </w:r>
-      <w:proofErr w:type="spellStart"/>
-      <w:r>
-        <w:t>jee</w:t>
-      </w:r>
-      <w:proofErr w:type="spellEnd"/>
-      <w:r>
-        <w:t xml:space="preserve"> </w:t>
-      </w:r>
-      <w:proofErr w:type="spellStart"/>
-      <w:r>
-        <w:t>tsa</w:t>
-      </w:r>
-      <w:proofErr w:type="spellEnd"/>
-      <w:r>
-        <w:t>-de-</w:t>
-      </w:r>
-      <w:proofErr w:type="spellStart"/>
-      <w:r>
-        <w:t>ke</w:t>
-      </w:r>
-      <w:proofErr w:type="spellEnd"/>
-      <w:r>
-        <w:t>-e</w:t>
-      </w:r>
-      <w:r>
-        <w:br/>
-        <w:t xml:space="preserve">      yes </w:t>
-      </w:r>
-      <w:proofErr w:type="spellStart"/>
-      <w:r>
-        <w:rPr>
-          <w:smallCaps/>
-        </w:rPr>
-        <w:t>sem</w:t>
-      </w:r>
-      <w:proofErr w:type="spellEnd"/>
-      <w:r>
-        <w:rPr>
-          <w:smallCaps/>
-        </w:rPr>
-        <w:t>-</w:t>
-      </w:r>
-      <w:proofErr w:type="spellStart"/>
-      <w:r>
-        <w:rPr>
-          <w:smallCaps/>
-        </w:rPr>
-        <w:t>pl</w:t>
-      </w:r>
-      <w:proofErr w:type="spellEnd"/>
-      <w:r>
-        <w:t>-do-</w:t>
-      </w:r>
-      <w:r>
-        <w:rPr>
-          <w:smallCaps/>
-        </w:rPr>
-        <w:t>imp</w:t>
-      </w:r>
-      <w:r>
-        <w:br/>
-        <w:t xml:space="preserve">      yeah do that </w:t>
-      </w:r>
-      <w:r>
-        <w:br/>
-      </w:r>
-      <w:r>
-        <w:br/>
-        <w:t>4 B   ((throws tub to A))</w:t>
-      </w:r>
-      <w:r>
-        <w:tab/>
-        <w:t xml:space="preserve">                              M2</w:t>
+        <w:pStyle w:val="Textkrper"/>
+      </w:pPr>
+      <w:r>
+        <w:t xml:space="preserve">Quotations use the quotation environment. Do not use quotation marks. There is no need to italicize the quotation as it is already offset by indentation. </w:t>
       </w:r>
     </w:p>
     <w:p>
       <w:pPr>
-        <w:pStyle w:val="ConversationTranscript"/>
-      </w:pPr>
+        <w:pStyle w:val="Zitat"/>
+      </w:pPr>
+      <w:r>
+        <w:t xml:space="preserve">I believe that everything happens for a reason. People change so that you can learn to let go, things go wrong so that you appreciate them when they're right, you believe lies so you eventually learn to trust no one but yourself, and sometimes good things fall apart so better things can fall together. (Marilyn Monroe) </w:t>
+      </w:r>
     </w:p>
     <w:p>
       <w:pPr>
-        <w:pStyle w:val="berschrift2"/>
-      </w:pPr>
-      <w:r>
-        <w:t>Quotations</w:t>
+        <w:pStyle w:val="berschrift1"/>
+      </w:pPr>
+      <w:r>
+        <w:t>Another chapter with an abstract</w:t>
       </w:r>
     </w:p>
     <w:p>
       <w:pPr>
-        <w:pStyle w:val="Textkrper"/>
-      </w:pPr>
-      <w:r>
-        <w:t xml:space="preserve">Quotations use the quotation environment. Do not use quotation marks. There is no need to italicize the quotation as it is already offset by indentation. </w:t>
-      </w:r>
+        <w:pStyle w:val="Epigram"/>
+      </w:pPr>
     </w:p>
     <w:p>
       <w:pPr>
-        <w:pStyle w:val="Zitat"/>
-      </w:pPr>
-      <w:r>
-        <w:t xml:space="preserve">I believe that everything happens for a reason. People change so that you can learn to let go, things go wrong so that you appreciate them when they're right, you believe lies so you eventually learn to trust no one but yourself, and sometimes good things fall apart so better things can fall together. (Marilyn Monroe) </w:t>
+        <w:pStyle w:val="Abstract"/>
+      </w:pPr>
+      <w:r>
+        <w:t>All chapters of edited volumes should have an abstract. These abstracts should give an overview of the topics covered but should remain concise. Do use the abstract style.</w:t>
+      </w:r>
+      <w:r>
+        <w:br/>
+        <w:t xml:space="preserve">Lorem ipsum dolor sit </w:t>
+      </w:r>
+      <w:proofErr w:type="spellStart"/>
+      <w:r>
+        <w:t>amet</w:t>
+      </w:r>
+      <w:proofErr w:type="spellEnd"/>
+      <w:r>
+        <w:t xml:space="preserve">, </w:t>
+      </w:r>
+      <w:proofErr w:type="spellStart"/>
+      <w:r>
+        <w:t>consetetur</w:t>
+      </w:r>
+      <w:proofErr w:type="spellEnd"/>
+      <w:r>
+        <w:t xml:space="preserve"> </w:t>
+      </w:r>
+      <w:proofErr w:type="spellStart"/>
+      <w:r>
+        <w:t>sadipscing</w:t>
+      </w:r>
+      <w:proofErr w:type="spellEnd"/>
+      <w:r>
+        <w:t xml:space="preserve"> </w:t>
+      </w:r>
+      <w:proofErr w:type="spellStart"/>
+      <w:r>
+        <w:t>elitr</w:t>
+      </w:r>
+      <w:proofErr w:type="spellEnd"/>
+      <w:r>
+        <w:t xml:space="preserve">, </w:t>
+      </w:r>
+      <w:proofErr w:type="spellStart"/>
+      <w:r>
+        <w:t>sed</w:t>
+      </w:r>
+      <w:proofErr w:type="spellEnd"/>
+      <w:r>
+        <w:t xml:space="preserve"> </w:t>
+      </w:r>
+      <w:proofErr w:type="spellStart"/>
+      <w:r>
+        <w:t>diam</w:t>
+      </w:r>
+      <w:proofErr w:type="spellEnd"/>
+      <w:r>
+        <w:t xml:space="preserve"> </w:t>
+      </w:r>
+      <w:proofErr w:type="spellStart"/>
+      <w:r>
+        <w:t>nonumy</w:t>
+      </w:r>
+      <w:proofErr w:type="spellEnd"/>
+      <w:r>
+        <w:t xml:space="preserve"> </w:t>
+      </w:r>
+      <w:proofErr w:type="spellStart"/>
+      <w:r>
+        <w:t>eirmod</w:t>
+      </w:r>
+      <w:proofErr w:type="spellEnd"/>
+      <w:r>
+        <w:t xml:space="preserve"> </w:t>
+      </w:r>
+      <w:proofErr w:type="spellStart"/>
+      <w:r>
+        <w:t>tempor</w:t>
+      </w:r>
+      <w:proofErr w:type="spellEnd"/>
+      <w:r>
+        <w:t xml:space="preserve"> </w:t>
+      </w:r>
+      <w:proofErr w:type="spellStart"/>
+      <w:r>
+        <w:t>invidunt</w:t>
+      </w:r>
+      <w:proofErr w:type="spellEnd"/>
+      <w:r>
+        <w:t xml:space="preserve"> </w:t>
+      </w:r>
+      <w:proofErr w:type="spellStart"/>
+      <w:r>
+        <w:t>ut</w:t>
+      </w:r>
+      <w:proofErr w:type="spellEnd"/>
+      <w:r>
+        <w:t xml:space="preserve"> </w:t>
+      </w:r>
+      <w:proofErr w:type="spellStart"/>
+      <w:r>
+        <w:t>labore</w:t>
+      </w:r>
+      <w:proofErr w:type="spellEnd"/>
+      <w:r>
+        <w:t xml:space="preserve"> </w:t>
+      </w:r>
+      <w:proofErr w:type="gramStart"/>
+      <w:r>
+        <w:t>et</w:t>
+      </w:r>
+      <w:proofErr w:type="gramEnd"/>
+      <w:r>
+        <w:t xml:space="preserve"> </w:t>
+      </w:r>
+      <w:proofErr w:type="spellStart"/>
+      <w:r>
+        <w:t>dolore</w:t>
+      </w:r>
+      <w:proofErr w:type="spellEnd"/>
+      <w:r>
+        <w:t xml:space="preserve"> magna </w:t>
+      </w:r>
+      <w:proofErr w:type="spellStart"/>
+      <w:r>
+        <w:t>aliquyam</w:t>
+      </w:r>
+      <w:proofErr w:type="spellEnd"/>
+      <w:r>
+        <w:t xml:space="preserve"> </w:t>
+      </w:r>
+      <w:proofErr w:type="spellStart"/>
+      <w:r>
+        <w:t>erat</w:t>
+      </w:r>
+      <w:proofErr w:type="spellEnd"/>
+      <w:r>
+        <w:t xml:space="preserve">, </w:t>
+      </w:r>
+      <w:proofErr w:type="spellStart"/>
+      <w:r>
+        <w:t>sed</w:t>
+      </w:r>
+      <w:proofErr w:type="spellEnd"/>
+      <w:r>
+        <w:t xml:space="preserve"> </w:t>
+      </w:r>
+      <w:proofErr w:type="spellStart"/>
+      <w:r>
+        <w:t>diam</w:t>
+      </w:r>
+      <w:proofErr w:type="spellEnd"/>
+      <w:r>
+        <w:t xml:space="preserve"> </w:t>
+      </w:r>
+      <w:proofErr w:type="spellStart"/>
+      <w:r>
+        <w:t>voluptua</w:t>
+      </w:r>
+      <w:proofErr w:type="spellEnd"/>
+      <w:r>
+        <w:t xml:space="preserve">. At </w:t>
+      </w:r>
+      <w:proofErr w:type="spellStart"/>
+      <w:r>
+        <w:t>vero</w:t>
+      </w:r>
+      <w:proofErr w:type="spellEnd"/>
+      <w:r>
+        <w:t xml:space="preserve"> </w:t>
+      </w:r>
+      <w:proofErr w:type="spellStart"/>
+      <w:proofErr w:type="gramStart"/>
+      <w:r>
+        <w:t>eos</w:t>
+      </w:r>
+      <w:proofErr w:type="spellEnd"/>
+      <w:proofErr w:type="gramEnd"/>
+      <w:r>
+        <w:t xml:space="preserve"> et </w:t>
+      </w:r>
+      <w:proofErr w:type="spellStart"/>
+      <w:r>
+        <w:t>accusam</w:t>
+      </w:r>
+      <w:proofErr w:type="spellEnd"/>
+      <w:r>
+        <w:t xml:space="preserve"> et </w:t>
+      </w:r>
+      <w:proofErr w:type="spellStart"/>
+      <w:r>
+        <w:t>justo</w:t>
+      </w:r>
+      <w:proofErr w:type="spellEnd"/>
+      <w:r>
+        <w:t xml:space="preserve"> duo </w:t>
+      </w:r>
+      <w:proofErr w:type="spellStart"/>
+      <w:r>
+        <w:t>dolores</w:t>
+      </w:r>
+      <w:proofErr w:type="spellEnd"/>
+      <w:r>
+        <w:t xml:space="preserve"> et </w:t>
+      </w:r>
+      <w:proofErr w:type="spellStart"/>
+      <w:r>
+        <w:t>ea</w:t>
+      </w:r>
+      <w:proofErr w:type="spellEnd"/>
+      <w:r>
+        <w:t xml:space="preserve"> </w:t>
+      </w:r>
+      <w:proofErr w:type="spellStart"/>
+      <w:r>
+        <w:t>rebum</w:t>
+      </w:r>
+      <w:proofErr w:type="spellEnd"/>
+      <w:r>
+        <w:t xml:space="preserve">. Stet </w:t>
+      </w:r>
+      <w:proofErr w:type="spellStart"/>
+      <w:r>
+        <w:t>clita</w:t>
+      </w:r>
+      <w:proofErr w:type="spellEnd"/>
+      <w:r>
+        <w:t xml:space="preserve"> </w:t>
+      </w:r>
+      <w:proofErr w:type="spellStart"/>
+      <w:r>
+        <w:t>kasd</w:t>
+      </w:r>
+      <w:proofErr w:type="spellEnd"/>
+      <w:r>
+        <w:t xml:space="preserve"> </w:t>
+      </w:r>
+      <w:proofErr w:type="spellStart"/>
+      <w:r>
+        <w:t>gubergren</w:t>
+      </w:r>
+      <w:proofErr w:type="spellEnd"/>
+      <w:r>
+        <w:t xml:space="preserve">, no sea </w:t>
+      </w:r>
+      <w:proofErr w:type="spellStart"/>
+      <w:r>
+        <w:t>takimata</w:t>
+      </w:r>
+      <w:proofErr w:type="spellEnd"/>
+      <w:r>
+        <w:t xml:space="preserve"> </w:t>
+      </w:r>
+      <w:proofErr w:type="spellStart"/>
+      <w:proofErr w:type="gramStart"/>
+      <w:r>
+        <w:t>sanctus</w:t>
+      </w:r>
+      <w:proofErr w:type="spellEnd"/>
+      <w:proofErr w:type="gramEnd"/>
+      <w:r>
+        <w:t xml:space="preserve"> </w:t>
+      </w:r>
+      <w:proofErr w:type="spellStart"/>
+      <w:r>
+        <w:t>est</w:t>
+      </w:r>
+      <w:proofErr w:type="spellEnd"/>
+      <w:r>
+        <w:t xml:space="preserve"> Lorem ipsum dolor sit </w:t>
+      </w:r>
+      <w:proofErr w:type="spellStart"/>
+      <w:r>
+        <w:t>amet</w:t>
+      </w:r>
+      <w:proofErr w:type="spellEnd"/>
+      <w:r>
+        <w:t xml:space="preserve">. Lorem ipsum dolor sit </w:t>
+      </w:r>
+      <w:proofErr w:type="spellStart"/>
+      <w:r>
+        <w:t>amet</w:t>
+      </w:r>
+      <w:proofErr w:type="spellEnd"/>
+      <w:r>
+        <w:t xml:space="preserve">, </w:t>
+      </w:r>
+      <w:proofErr w:type="spellStart"/>
+      <w:r>
+        <w:t>consetetur</w:t>
+      </w:r>
+      <w:proofErr w:type="spellEnd"/>
+      <w:r>
+        <w:t xml:space="preserve"> </w:t>
+      </w:r>
+      <w:proofErr w:type="spellStart"/>
+      <w:r>
+        <w:t>sadipscing</w:t>
+      </w:r>
+      <w:proofErr w:type="spellEnd"/>
+      <w:r>
+        <w:t xml:space="preserve"> </w:t>
+      </w:r>
+      <w:proofErr w:type="spellStart"/>
+      <w:r>
+        <w:t>elitr</w:t>
+      </w:r>
+      <w:proofErr w:type="spellEnd"/>
+      <w:r>
+        <w:t xml:space="preserve">, </w:t>
+      </w:r>
+      <w:proofErr w:type="spellStart"/>
+      <w:r>
+        <w:t>sed</w:t>
+      </w:r>
+      <w:proofErr w:type="spellEnd"/>
+      <w:r>
+        <w:t xml:space="preserve"> </w:t>
+      </w:r>
+      <w:proofErr w:type="spellStart"/>
+      <w:r>
+        <w:t>diam</w:t>
+      </w:r>
+      <w:proofErr w:type="spellEnd"/>
+      <w:r>
+        <w:t xml:space="preserve"> </w:t>
+      </w:r>
+      <w:proofErr w:type="spellStart"/>
+      <w:r>
+        <w:t>nonumy</w:t>
+      </w:r>
+      <w:proofErr w:type="spellEnd"/>
+      <w:r>
+        <w:t xml:space="preserve"> </w:t>
+      </w:r>
+      <w:proofErr w:type="spellStart"/>
+      <w:r>
+        <w:t>eirmod</w:t>
+      </w:r>
+      <w:proofErr w:type="spellEnd"/>
+      <w:r>
+        <w:t xml:space="preserve"> </w:t>
+      </w:r>
+      <w:proofErr w:type="spellStart"/>
+      <w:r>
+        <w:t>tempor</w:t>
+      </w:r>
+      <w:proofErr w:type="spellEnd"/>
+      <w:r>
+        <w:t xml:space="preserve"> </w:t>
+      </w:r>
+      <w:proofErr w:type="spellStart"/>
+      <w:r>
+        <w:t>invidunt</w:t>
+      </w:r>
+      <w:proofErr w:type="spellEnd"/>
+      <w:r>
+        <w:t xml:space="preserve"> </w:t>
+      </w:r>
+      <w:proofErr w:type="spellStart"/>
+      <w:r>
+        <w:t>ut</w:t>
+      </w:r>
+      <w:proofErr w:type="spellEnd"/>
+      <w:r>
+        <w:t xml:space="preserve"> </w:t>
+      </w:r>
+      <w:proofErr w:type="spellStart"/>
+      <w:r>
+        <w:t>labore</w:t>
+      </w:r>
+      <w:proofErr w:type="spellEnd"/>
+      <w:r>
+        <w:t xml:space="preserve"> </w:t>
+      </w:r>
+      <w:proofErr w:type="gramStart"/>
+      <w:r>
+        <w:t>et</w:t>
+      </w:r>
+      <w:proofErr w:type="gramEnd"/>
+      <w:r>
+        <w:t xml:space="preserve"> </w:t>
+      </w:r>
+      <w:proofErr w:type="spellStart"/>
+      <w:r>
+        <w:t>dolore</w:t>
+      </w:r>
+      <w:proofErr w:type="spellEnd"/>
+      <w:r>
+        <w:t xml:space="preserve"> magna </w:t>
+      </w:r>
+      <w:proofErr w:type="spellStart"/>
+      <w:r>
+        <w:t>aliquyam</w:t>
+      </w:r>
+      <w:proofErr w:type="spellEnd"/>
+      <w:r>
+        <w:t xml:space="preserve"> </w:t>
+      </w:r>
+      <w:proofErr w:type="spellStart"/>
+      <w:r>
+        <w:t>erat</w:t>
+      </w:r>
+      <w:proofErr w:type="spellEnd"/>
+      <w:r>
+        <w:t xml:space="preserve">, </w:t>
+      </w:r>
+      <w:proofErr w:type="spellStart"/>
+      <w:r>
+        <w:t>sed</w:t>
+      </w:r>
+      <w:proofErr w:type="spellEnd"/>
+      <w:r>
+        <w:t xml:space="preserve"> </w:t>
+      </w:r>
+      <w:proofErr w:type="spellStart"/>
+      <w:r>
+        <w:t>diam</w:t>
+      </w:r>
+      <w:proofErr w:type="spellEnd"/>
+      <w:r>
+        <w:t xml:space="preserve"> </w:t>
+      </w:r>
+      <w:proofErr w:type="spellStart"/>
+      <w:r>
+        <w:t>voluptua</w:t>
+      </w:r>
+      <w:proofErr w:type="spellEnd"/>
+      <w:r>
+        <w:t xml:space="preserve">. At </w:t>
+      </w:r>
+      <w:proofErr w:type="spellStart"/>
+      <w:r>
+        <w:t>vero</w:t>
+      </w:r>
+      <w:proofErr w:type="spellEnd"/>
+      <w:r>
+        <w:t xml:space="preserve"> </w:t>
+      </w:r>
+      <w:proofErr w:type="spellStart"/>
+      <w:proofErr w:type="gramStart"/>
+      <w:r>
+        <w:t>eos</w:t>
+      </w:r>
+      <w:proofErr w:type="spellEnd"/>
+      <w:proofErr w:type="gramEnd"/>
+      <w:r>
+        <w:t xml:space="preserve"> et </w:t>
+      </w:r>
+      <w:proofErr w:type="spellStart"/>
+      <w:r>
+        <w:t>accusam</w:t>
+      </w:r>
+      <w:proofErr w:type="spellEnd"/>
+      <w:r>
+        <w:t xml:space="preserve"> et </w:t>
+      </w:r>
+      <w:proofErr w:type="spellStart"/>
+      <w:r>
+        <w:t>justo</w:t>
+      </w:r>
+      <w:proofErr w:type="spellEnd"/>
+      <w:r>
+        <w:t xml:space="preserve"> duo </w:t>
+      </w:r>
+      <w:proofErr w:type="spellStart"/>
+      <w:r>
+        <w:t>dolores</w:t>
+      </w:r>
+      <w:proofErr w:type="spellEnd"/>
+      <w:r>
+        <w:t xml:space="preserve"> et </w:t>
+      </w:r>
+      <w:proofErr w:type="spellStart"/>
+      <w:r>
+        <w:t>ea</w:t>
+      </w:r>
+      <w:proofErr w:type="spellEnd"/>
+      <w:r>
+        <w:t xml:space="preserve"> </w:t>
+      </w:r>
+      <w:proofErr w:type="spellStart"/>
+      <w:r>
+        <w:t>rebum</w:t>
+      </w:r>
+      <w:proofErr w:type="spellEnd"/>
+      <w:r>
+        <w:t xml:space="preserve">. Stet </w:t>
+      </w:r>
+      <w:proofErr w:type="spellStart"/>
+      <w:r>
+        <w:t>clita</w:t>
+      </w:r>
+      <w:proofErr w:type="spellEnd"/>
+      <w:r>
+        <w:t xml:space="preserve"> </w:t>
+      </w:r>
+      <w:proofErr w:type="spellStart"/>
+      <w:r>
+        <w:t>kasd</w:t>
+      </w:r>
+      <w:proofErr w:type="spellEnd"/>
+      <w:r>
+        <w:t xml:space="preserve"> </w:t>
+      </w:r>
+      <w:proofErr w:type="spellStart"/>
+      <w:r>
+        <w:t>gubergren</w:t>
+      </w:r>
+      <w:proofErr w:type="spellEnd"/>
+      <w:r>
+        <w:t xml:space="preserve">, no sea </w:t>
+      </w:r>
+      <w:proofErr w:type="spellStart"/>
+      <w:r>
+        <w:t>takimata</w:t>
+      </w:r>
+      <w:proofErr w:type="spellEnd"/>
+      <w:r>
+        <w:t xml:space="preserve"> </w:t>
+      </w:r>
+      <w:proofErr w:type="spellStart"/>
+      <w:proofErr w:type="gramStart"/>
+      <w:r>
+        <w:t>sanctus</w:t>
+      </w:r>
+      <w:proofErr w:type="spellEnd"/>
+      <w:proofErr w:type="gramEnd"/>
+      <w:r>
+        <w:t xml:space="preserve"> </w:t>
+      </w:r>
+      <w:proofErr w:type="spellStart"/>
+      <w:r>
+        <w:t>est</w:t>
+      </w:r>
+      <w:proofErr w:type="spellEnd"/>
+      <w:r>
+        <w:t xml:space="preserve"> Lorem ipsum dolor sit </w:t>
+      </w:r>
+      <w:proofErr w:type="spellStart"/>
+      <w:r>
+        <w:t>amet</w:t>
+      </w:r>
+      <w:proofErr w:type="spellEnd"/>
+      <w:r>
+        <w:t>.</w:t>
       </w:r>
     </w:p>
     <w:p>
       <w:pPr>
-        <w:pStyle w:val="berschrift1"/>
-      </w:pPr>
-      <w:r>
-        <w:t>Another chapter with an abstract</w:t>
-      </w:r>
+        <w:pStyle w:val="Abstract"/>
+      </w:pPr>
     </w:p>
     <w:p>
-      <w:pPr>
-        <w:pStyle w:val="Epigram"/>
-      </w:pPr>
-    </w:p>
-    <w:p>
-      <w:pPr>
-        <w:pStyle w:val="Abstract"/>
-      </w:pPr>
-      <w:r>
-        <w:t>All chapters of edited volumes should have an abstract. These abstracts should give an overview of the topics covered but should remain concise. Do use the abstract style.</w:t>
-      </w:r>
-      <w:r>
-        <w:br/>
+      <w:r>
         <w:t xml:space="preserve">Lorem ipsum dolor sit </w:t>
       </w:r>
       <w:proofErr w:type="spellStart"/>
@@ -2631,8 +3106,266 @@
         <w:t xml:space="preserve"> </w:t>
       </w:r>
       <w:proofErr w:type="spellStart"/>
+      <w:r>
+        <w:t>sanctus</w:t>
+      </w:r>
+      <w:proofErr w:type="spellEnd"/>
+      <w:r>
+        <w:t xml:space="preserve"> </w:t>
+      </w:r>
+      <w:proofErr w:type="spellStart"/>
+      <w:r>
+        <w:t>est</w:t>
+      </w:r>
+      <w:proofErr w:type="spellEnd"/>
+      <w:r>
+        <w:t xml:space="preserve"> Lorem ipsum dolor sit </w:t>
+      </w:r>
+      <w:proofErr w:type="spellStart"/>
+      <w:r>
+        <w:t>amet.Lorem</w:t>
+      </w:r>
+      <w:proofErr w:type="spellEnd"/>
+      <w:r>
+        <w:t xml:space="preserve"> ipsum dolor sit </w:t>
+      </w:r>
+      <w:proofErr w:type="spellStart"/>
+      <w:r>
+        <w:t>amet</w:t>
+      </w:r>
+      <w:proofErr w:type="spellEnd"/>
+      <w:r>
+        <w:t xml:space="preserve">, </w:t>
+      </w:r>
+      <w:proofErr w:type="spellStart"/>
+      <w:r>
+        <w:t>consetetur</w:t>
+      </w:r>
+      <w:proofErr w:type="spellEnd"/>
+      <w:r>
+        <w:t xml:space="preserve"> </w:t>
+      </w:r>
+      <w:proofErr w:type="spellStart"/>
+      <w:r>
+        <w:t>sadipscing</w:t>
+      </w:r>
+      <w:proofErr w:type="spellEnd"/>
+      <w:r>
+        <w:t xml:space="preserve"> </w:t>
+      </w:r>
+      <w:proofErr w:type="spellStart"/>
+      <w:r>
+        <w:t>elitr</w:t>
+      </w:r>
+      <w:proofErr w:type="spellEnd"/>
+      <w:r>
+        <w:t xml:space="preserve">, </w:t>
+      </w:r>
+      <w:proofErr w:type="spellStart"/>
+      <w:r>
+        <w:t>sed</w:t>
+      </w:r>
+      <w:proofErr w:type="spellEnd"/>
+      <w:r>
+        <w:t xml:space="preserve"> </w:t>
+      </w:r>
+      <w:proofErr w:type="spellStart"/>
+      <w:r>
+        <w:t>diam</w:t>
+      </w:r>
+      <w:proofErr w:type="spellEnd"/>
+      <w:r>
+        <w:t xml:space="preserve"> </w:t>
+      </w:r>
+      <w:proofErr w:type="spellStart"/>
+      <w:r>
+        <w:t>nonumy</w:t>
+      </w:r>
+      <w:proofErr w:type="spellEnd"/>
+      <w:r>
+        <w:t xml:space="preserve"> </w:t>
+      </w:r>
+      <w:proofErr w:type="spellStart"/>
+      <w:r>
+        <w:t>eirmod</w:t>
+      </w:r>
+      <w:proofErr w:type="spellEnd"/>
+      <w:r>
+        <w:t xml:space="preserve"> </w:t>
+      </w:r>
+      <w:proofErr w:type="spellStart"/>
+      <w:r>
+        <w:t>tempor</w:t>
+      </w:r>
+      <w:proofErr w:type="spellEnd"/>
+      <w:r>
+        <w:t xml:space="preserve"> </w:t>
+      </w:r>
+      <w:proofErr w:type="spellStart"/>
+      <w:r>
+        <w:t>invidunt</w:t>
+      </w:r>
+      <w:proofErr w:type="spellEnd"/>
+      <w:r>
+        <w:t xml:space="preserve"> </w:t>
+      </w:r>
+      <w:proofErr w:type="spellStart"/>
+      <w:r>
+        <w:t>ut</w:t>
+      </w:r>
+      <w:proofErr w:type="spellEnd"/>
+      <w:r>
+        <w:t xml:space="preserve"> </w:t>
+      </w:r>
+      <w:proofErr w:type="spellStart"/>
+      <w:r>
+        <w:t>labore</w:t>
+      </w:r>
+      <w:proofErr w:type="spellEnd"/>
+      <w:r>
+        <w:t xml:space="preserve"> et </w:t>
+      </w:r>
+      <w:proofErr w:type="spellStart"/>
+      <w:r>
+        <w:t>dolore</w:t>
+      </w:r>
+      <w:proofErr w:type="spellEnd"/>
+      <w:r>
+        <w:t xml:space="preserve"> magna </w:t>
+      </w:r>
+      <w:proofErr w:type="spellStart"/>
+      <w:r>
+        <w:t>aliquyam</w:t>
+      </w:r>
+      <w:proofErr w:type="spellEnd"/>
+      <w:r>
+        <w:t xml:space="preserve"> </w:t>
+      </w:r>
+      <w:proofErr w:type="spellStart"/>
+      <w:r>
+        <w:t>erat</w:t>
+      </w:r>
+      <w:proofErr w:type="spellEnd"/>
+      <w:r>
+        <w:t xml:space="preserve">, </w:t>
+      </w:r>
+      <w:proofErr w:type="spellStart"/>
+      <w:r>
+        <w:t>sed</w:t>
+      </w:r>
+      <w:proofErr w:type="spellEnd"/>
+      <w:r>
+        <w:t xml:space="preserve"> </w:t>
+      </w:r>
+      <w:proofErr w:type="spellStart"/>
+      <w:r>
+        <w:t>diam</w:t>
+      </w:r>
+      <w:proofErr w:type="spellEnd"/>
+      <w:r>
+        <w:t xml:space="preserve"> </w:t>
+      </w:r>
+      <w:proofErr w:type="spellStart"/>
+      <w:r>
+        <w:t>voluptua</w:t>
+      </w:r>
+      <w:proofErr w:type="spellEnd"/>
+      <w:r>
+        <w:t xml:space="preserve">. At </w:t>
+      </w:r>
+      <w:proofErr w:type="spellStart"/>
+      <w:r>
+        <w:t>vero</w:t>
+      </w:r>
+      <w:proofErr w:type="spellEnd"/>
+      <w:r>
+        <w:t xml:space="preserve"> </w:t>
+      </w:r>
+      <w:proofErr w:type="spellStart"/>
       <w:proofErr w:type="gramStart"/>
       <w:r>
+        <w:t>eos</w:t>
+      </w:r>
+      <w:proofErr w:type="spellEnd"/>
+      <w:proofErr w:type="gramEnd"/>
+      <w:r>
+        <w:t xml:space="preserve"> et </w:t>
+      </w:r>
+      <w:proofErr w:type="spellStart"/>
+      <w:r>
+        <w:t>accusam</w:t>
+      </w:r>
+      <w:proofErr w:type="spellEnd"/>
+      <w:r>
+        <w:t xml:space="preserve"> et </w:t>
+      </w:r>
+      <w:proofErr w:type="spellStart"/>
+      <w:r>
+        <w:t>justo</w:t>
+      </w:r>
+      <w:proofErr w:type="spellEnd"/>
+      <w:r>
+        <w:t xml:space="preserve"> duo </w:t>
+      </w:r>
+      <w:proofErr w:type="spellStart"/>
+      <w:r>
+        <w:t>dolores</w:t>
+      </w:r>
+      <w:proofErr w:type="spellEnd"/>
+      <w:r>
+        <w:t xml:space="preserve"> et </w:t>
+      </w:r>
+      <w:proofErr w:type="spellStart"/>
+      <w:r>
+        <w:t>ea</w:t>
+      </w:r>
+      <w:proofErr w:type="spellEnd"/>
+      <w:r>
+        <w:t xml:space="preserve"> </w:t>
+      </w:r>
+      <w:proofErr w:type="spellStart"/>
+      <w:r>
+        <w:t>rebum</w:t>
+      </w:r>
+      <w:proofErr w:type="spellEnd"/>
+      <w:r>
+        <w:t xml:space="preserve">. Stet </w:t>
+      </w:r>
+      <w:proofErr w:type="spellStart"/>
+      <w:r>
+        <w:t>clita</w:t>
+      </w:r>
+      <w:proofErr w:type="spellEnd"/>
+      <w:r>
+        <w:t xml:space="preserve"> </w:t>
+      </w:r>
+      <w:proofErr w:type="spellStart"/>
+      <w:r>
+        <w:t>kasd</w:t>
+      </w:r>
+      <w:proofErr w:type="spellEnd"/>
+      <w:r>
+        <w:t xml:space="preserve"> </w:t>
+      </w:r>
+      <w:proofErr w:type="spellStart"/>
+      <w:r>
+        <w:t>gubergren</w:t>
+      </w:r>
+      <w:proofErr w:type="spellEnd"/>
+      <w:r>
+        <w:t xml:space="preserve">, no sea </w:t>
+      </w:r>
+      <w:proofErr w:type="spellStart"/>
+      <w:r>
+        <w:t>takimata</w:t>
+      </w:r>
+      <w:proofErr w:type="spellEnd"/>
+      <w:r>
+        <w:t xml:space="preserve"> </w:t>
+      </w:r>
+      <w:proofErr w:type="spellStart"/>
+      <w:proofErr w:type="gramStart"/>
+      <w:r>
         <w:t>sanctus</w:t>
       </w:r>
       <w:proofErr w:type="spellEnd"/>
@@ -2654,17 +3387,7 @@
       </w:r>
       <w:proofErr w:type="spellEnd"/>
       <w:r>
-        <w:t>.</w:t>
-      </w:r>
-    </w:p>
-    <w:p>
-      <w:pPr>
-        <w:pStyle w:val="Abstract"/>
-      </w:pPr>
-    </w:p>
-    <w:p>
-      <w:r>
-        <w:t xml:space="preserve">Lorem ipsum dolor sit </w:t>
+        <w:t xml:space="preserve">. Lorem ipsum dolor sit </w:t>
       </w:r>
       <w:proofErr w:type="spellStart"/>
       <w:r>
@@ -2842,802 +3565,11 @@
       </w:r>
       <w:proofErr w:type="spellEnd"/>
       <w:r>
-        <w:t xml:space="preserve"> et </w:t>
-      </w:r>
-      <w:proofErr w:type="spellStart"/>
-      <w:r>
-        <w:t>justo</w:t>
-      </w:r>
-      <w:proofErr w:type="spellEnd"/>
-      <w:r>
-        <w:t xml:space="preserve"> duo </w:t>
-      </w:r>
-      <w:proofErr w:type="spellStart"/>
-      <w:r>
-        <w:t>dolores</w:t>
-      </w:r>
-      <w:proofErr w:type="spellEnd"/>
-      <w:r>
-        <w:t xml:space="preserve"> et </w:t>
-      </w:r>
-      <w:proofErr w:type="spellStart"/>
-      <w:r>
-        <w:t>ea</w:t>
-      </w:r>
-      <w:proofErr w:type="spellEnd"/>
-      <w:r>
-        <w:t xml:space="preserve"> </w:t>
-      </w:r>
-      <w:proofErr w:type="spellStart"/>
-      <w:r>
-        <w:t>rebum</w:t>
-      </w:r>
-      <w:proofErr w:type="spellEnd"/>
-      <w:r>
-        <w:t xml:space="preserve">. Stet </w:t>
-      </w:r>
-      <w:proofErr w:type="spellStart"/>
-      <w:r>
-        <w:t>clita</w:t>
-      </w:r>
-      <w:proofErr w:type="spellEnd"/>
-      <w:r>
-        <w:t xml:space="preserve"> </w:t>
-      </w:r>
-      <w:proofErr w:type="spellStart"/>
-      <w:r>
-        <w:t>kasd</w:t>
-      </w:r>
-      <w:proofErr w:type="spellEnd"/>
-      <w:r>
-        <w:t xml:space="preserve"> </w:t>
-      </w:r>
-      <w:proofErr w:type="spellStart"/>
-      <w:r>
-        <w:t>gubergren</w:t>
-      </w:r>
-      <w:proofErr w:type="spellEnd"/>
-      <w:r>
-        <w:t xml:space="preserve">, no sea </w:t>
-      </w:r>
-      <w:proofErr w:type="spellStart"/>
-      <w:r>
-        <w:t>takimata</w:t>
-      </w:r>
-      <w:proofErr w:type="spellEnd"/>
-      <w:r>
-        <w:t xml:space="preserve"> </w:t>
-      </w:r>
-      <w:proofErr w:type="spellStart"/>
-      <w:proofErr w:type="gramStart"/>
-      <w:r>
-        <w:t>sanctus</w:t>
-      </w:r>
-      <w:proofErr w:type="spellEnd"/>
-      <w:proofErr w:type="gramEnd"/>
-      <w:r>
-        <w:t xml:space="preserve"> </w:t>
-      </w:r>
-      <w:proofErr w:type="spellStart"/>
-      <w:r>
-        <w:t>est</w:t>
-      </w:r>
-      <w:proofErr w:type="spellEnd"/>
-      <w:r>
-        <w:t xml:space="preserve"> Lorem ipsum dolor sit </w:t>
-      </w:r>
-      <w:proofErr w:type="spellStart"/>
-      <w:r>
-        <w:t>amet</w:t>
-      </w:r>
-      <w:proofErr w:type="spellEnd"/>
-      <w:r>
-        <w:t xml:space="preserve">. Lorem ipsum dolor sit </w:t>
-      </w:r>
-      <w:proofErr w:type="spellStart"/>
-      <w:r>
-        <w:t>amet</w:t>
-      </w:r>
-      <w:proofErr w:type="spellEnd"/>
-      <w:r>
-        <w:t xml:space="preserve">, </w:t>
-      </w:r>
-      <w:proofErr w:type="spellStart"/>
-      <w:r>
-        <w:t>consetetur</w:t>
-      </w:r>
-      <w:proofErr w:type="spellEnd"/>
-      <w:r>
-        <w:t xml:space="preserve"> </w:t>
-      </w:r>
-      <w:proofErr w:type="spellStart"/>
-      <w:r>
-        <w:t>sadipscing</w:t>
-      </w:r>
-      <w:proofErr w:type="spellEnd"/>
-      <w:r>
-        <w:t xml:space="preserve"> </w:t>
-      </w:r>
-      <w:proofErr w:type="spellStart"/>
-      <w:r>
-        <w:t>elitr</w:t>
-      </w:r>
-      <w:proofErr w:type="spellEnd"/>
-      <w:r>
-        <w:t xml:space="preserve">, </w:t>
-      </w:r>
-      <w:proofErr w:type="spellStart"/>
-      <w:r>
-        <w:t>sed</w:t>
-      </w:r>
-      <w:proofErr w:type="spellEnd"/>
-      <w:r>
-        <w:t xml:space="preserve"> </w:t>
-      </w:r>
-      <w:proofErr w:type="spellStart"/>
-      <w:r>
-        <w:t>diam</w:t>
-      </w:r>
-      <w:proofErr w:type="spellEnd"/>
-      <w:r>
-        <w:t xml:space="preserve"> </w:t>
-      </w:r>
-      <w:proofErr w:type="spellStart"/>
-      <w:r>
-        <w:t>nonumy</w:t>
-      </w:r>
-      <w:proofErr w:type="spellEnd"/>
-      <w:r>
-        <w:t xml:space="preserve"> </w:t>
-      </w:r>
-      <w:proofErr w:type="spellStart"/>
-      <w:r>
-        <w:t>eirmod</w:t>
-      </w:r>
-      <w:proofErr w:type="spellEnd"/>
-      <w:r>
-        <w:t xml:space="preserve"> </w:t>
-      </w:r>
-      <w:proofErr w:type="spellStart"/>
-      <w:r>
-        <w:t>tempor</w:t>
-      </w:r>
-      <w:proofErr w:type="spellEnd"/>
-      <w:r>
-        <w:t xml:space="preserve"> </w:t>
-      </w:r>
-      <w:proofErr w:type="spellStart"/>
-      <w:r>
-        <w:t>invidunt</w:t>
-      </w:r>
-      <w:proofErr w:type="spellEnd"/>
-      <w:r>
-        <w:t xml:space="preserve"> </w:t>
-      </w:r>
-      <w:proofErr w:type="spellStart"/>
-      <w:r>
-        <w:t>ut</w:t>
-      </w:r>
-      <w:proofErr w:type="spellEnd"/>
-      <w:r>
-        <w:t xml:space="preserve"> </w:t>
-      </w:r>
-      <w:proofErr w:type="spellStart"/>
-      <w:r>
-        <w:t>labore</w:t>
-      </w:r>
-      <w:proofErr w:type="spellEnd"/>
-      <w:r>
-        <w:t xml:space="preserve"> </w:t>
-      </w:r>
-      <w:proofErr w:type="gramStart"/>
-      <w:r>
-        <w:t>et</w:t>
-      </w:r>
-      <w:proofErr w:type="gramEnd"/>
-      <w:r>
-        <w:t xml:space="preserve"> </w:t>
-      </w:r>
-      <w:proofErr w:type="spellStart"/>
-      <w:r>
-        <w:t>dolore</w:t>
-      </w:r>
-      <w:proofErr w:type="spellEnd"/>
-      <w:r>
-        <w:t xml:space="preserve"> magna </w:t>
-      </w:r>
-      <w:proofErr w:type="spellStart"/>
-      <w:r>
-        <w:t>aliquyam</w:t>
-      </w:r>
-      <w:proofErr w:type="spellEnd"/>
-      <w:r>
-        <w:t xml:space="preserve"> </w:t>
-      </w:r>
-      <w:proofErr w:type="spellStart"/>
-      <w:r>
-        <w:t>erat</w:t>
-      </w:r>
-      <w:proofErr w:type="spellEnd"/>
-      <w:r>
-        <w:t xml:space="preserve">, </w:t>
-      </w:r>
-      <w:proofErr w:type="spellStart"/>
-      <w:r>
-        <w:t>sed</w:t>
-      </w:r>
-      <w:proofErr w:type="spellEnd"/>
-      <w:r>
-        <w:t xml:space="preserve"> </w:t>
-      </w:r>
-      <w:proofErr w:type="spellStart"/>
-      <w:r>
-        <w:t>diam</w:t>
-      </w:r>
-      <w:proofErr w:type="spellEnd"/>
-      <w:r>
-        <w:t xml:space="preserve"> </w:t>
-      </w:r>
-      <w:proofErr w:type="spellStart"/>
-      <w:r>
-        <w:t>voluptua</w:t>
-      </w:r>
-      <w:proofErr w:type="spellEnd"/>
-      <w:r>
-        <w:t xml:space="preserve">. At </w:t>
-      </w:r>
-      <w:proofErr w:type="spellStart"/>
-      <w:r>
-        <w:t>vero</w:t>
-      </w:r>
-      <w:proofErr w:type="spellEnd"/>
-      <w:r>
-        <w:t xml:space="preserve"> </w:t>
-      </w:r>
-      <w:proofErr w:type="spellStart"/>
-      <w:proofErr w:type="gramStart"/>
-      <w:r>
-        <w:t>eos</w:t>
-      </w:r>
-      <w:proofErr w:type="spellEnd"/>
-      <w:proofErr w:type="gramEnd"/>
-      <w:r>
-        <w:t xml:space="preserve"> et </w:t>
-      </w:r>
-      <w:proofErr w:type="spellStart"/>
-      <w:r>
-        <w:t>accusam</w:t>
-      </w:r>
-      <w:proofErr w:type="spellEnd"/>
-      <w:r>
-        <w:t xml:space="preserve"> et </w:t>
-      </w:r>
-      <w:proofErr w:type="spellStart"/>
+        <w:t xml:space="preserve"> </w:t>
+      </w:r>
       <w:r>
         <w:lastRenderedPageBreak/>
-        <w:t>justo</w:t>
-      </w:r>
-      <w:proofErr w:type="spellEnd"/>
-      <w:r>
-        <w:t xml:space="preserve"> duo </w:t>
-      </w:r>
-      <w:proofErr w:type="spellStart"/>
-      <w:r>
-        <w:t>dolores</w:t>
-      </w:r>
-      <w:proofErr w:type="spellEnd"/>
-      <w:r>
-        <w:t xml:space="preserve"> et </w:t>
-      </w:r>
-      <w:proofErr w:type="spellStart"/>
-      <w:r>
-        <w:t>ea</w:t>
-      </w:r>
-      <w:proofErr w:type="spellEnd"/>
-      <w:r>
-        <w:t xml:space="preserve"> </w:t>
-      </w:r>
-      <w:proofErr w:type="spellStart"/>
-      <w:r>
-        <w:t>rebum</w:t>
-      </w:r>
-      <w:proofErr w:type="spellEnd"/>
-      <w:r>
-        <w:t xml:space="preserve">. Stet </w:t>
-      </w:r>
-      <w:proofErr w:type="spellStart"/>
-      <w:r>
-        <w:t>clita</w:t>
-      </w:r>
-      <w:proofErr w:type="spellEnd"/>
-      <w:r>
-        <w:t xml:space="preserve"> </w:t>
-      </w:r>
-      <w:proofErr w:type="spellStart"/>
-      <w:r>
-        <w:t>kasd</w:t>
-      </w:r>
-      <w:proofErr w:type="spellEnd"/>
-      <w:r>
-        <w:t xml:space="preserve"> </w:t>
-      </w:r>
-      <w:proofErr w:type="spellStart"/>
-      <w:r>
-        <w:t>gubergren</w:t>
-      </w:r>
-      <w:proofErr w:type="spellEnd"/>
-      <w:r>
-        <w:t xml:space="preserve">, no sea </w:t>
-      </w:r>
-      <w:proofErr w:type="spellStart"/>
-      <w:r>
-        <w:t>takimata</w:t>
-      </w:r>
-      <w:proofErr w:type="spellEnd"/>
-      <w:r>
-        <w:t xml:space="preserve"> </w:t>
-      </w:r>
-      <w:proofErr w:type="spellStart"/>
-      <w:r>
-        <w:t>sanctus</w:t>
-      </w:r>
-      <w:proofErr w:type="spellEnd"/>
-      <w:r>
-        <w:t xml:space="preserve"> </w:t>
-      </w:r>
-      <w:proofErr w:type="spellStart"/>
-      <w:r>
-        <w:t>est</w:t>
-      </w:r>
-      <w:proofErr w:type="spellEnd"/>
-      <w:r>
-        <w:t xml:space="preserve"> Lorem ipsum dolor sit </w:t>
-      </w:r>
-      <w:proofErr w:type="spellStart"/>
-      <w:r>
-        <w:t>amet.Lorem</w:t>
-      </w:r>
-      <w:proofErr w:type="spellEnd"/>
-      <w:r>
-        <w:t xml:space="preserve"> ipsum dolor sit </w:t>
-      </w:r>
-      <w:proofErr w:type="spellStart"/>
-      <w:r>
-        <w:t>amet</w:t>
-      </w:r>
-      <w:proofErr w:type="spellEnd"/>
-      <w:r>
-        <w:t xml:space="preserve">, </w:t>
-      </w:r>
-      <w:proofErr w:type="spellStart"/>
-      <w:r>
-        <w:t>consetetur</w:t>
-      </w:r>
-      <w:proofErr w:type="spellEnd"/>
-      <w:r>
-        <w:t xml:space="preserve"> </w:t>
-      </w:r>
-      <w:proofErr w:type="spellStart"/>
-      <w:r>
-        <w:t>sadipscing</w:t>
-      </w:r>
-      <w:proofErr w:type="spellEnd"/>
-      <w:r>
-        <w:t xml:space="preserve"> </w:t>
-      </w:r>
-      <w:proofErr w:type="spellStart"/>
-      <w:r>
-        <w:t>elitr</w:t>
-      </w:r>
-      <w:proofErr w:type="spellEnd"/>
-      <w:r>
-        <w:t xml:space="preserve">, </w:t>
-      </w:r>
-      <w:proofErr w:type="spellStart"/>
-      <w:r>
-        <w:t>sed</w:t>
-      </w:r>
-      <w:proofErr w:type="spellEnd"/>
-      <w:r>
-        <w:t xml:space="preserve"> </w:t>
-      </w:r>
-      <w:proofErr w:type="spellStart"/>
-      <w:r>
-        <w:t>diam</w:t>
-      </w:r>
-      <w:proofErr w:type="spellEnd"/>
-      <w:r>
-        <w:t xml:space="preserve"> </w:t>
-      </w:r>
-      <w:proofErr w:type="spellStart"/>
-      <w:r>
-        <w:t>nonumy</w:t>
-      </w:r>
-      <w:proofErr w:type="spellEnd"/>
-      <w:r>
-        <w:t xml:space="preserve"> </w:t>
-      </w:r>
-      <w:proofErr w:type="spellStart"/>
-      <w:r>
-        <w:t>eirmod</w:t>
-      </w:r>
-      <w:proofErr w:type="spellEnd"/>
-      <w:r>
-        <w:t xml:space="preserve"> </w:t>
-      </w:r>
-      <w:proofErr w:type="spellStart"/>
-      <w:r>
-        <w:t>tempor</w:t>
-      </w:r>
-      <w:proofErr w:type="spellEnd"/>
-      <w:r>
-        <w:t xml:space="preserve"> </w:t>
-      </w:r>
-      <w:proofErr w:type="spellStart"/>
-      <w:r>
-        <w:t>invidunt</w:t>
-      </w:r>
-      <w:proofErr w:type="spellEnd"/>
-      <w:r>
-        <w:t xml:space="preserve"> </w:t>
-      </w:r>
-      <w:proofErr w:type="spellStart"/>
-      <w:r>
-        <w:t>ut</w:t>
-      </w:r>
-      <w:proofErr w:type="spellEnd"/>
-      <w:r>
-        <w:t xml:space="preserve"> </w:t>
-      </w:r>
-      <w:proofErr w:type="spellStart"/>
-      <w:r>
-        <w:t>labore</w:t>
-      </w:r>
-      <w:proofErr w:type="spellEnd"/>
-      <w:r>
-        <w:t xml:space="preserve"> et </w:t>
-      </w:r>
-      <w:proofErr w:type="spellStart"/>
-      <w:r>
-        <w:t>dolore</w:t>
-      </w:r>
-      <w:proofErr w:type="spellEnd"/>
-      <w:r>
-        <w:t xml:space="preserve"> magna </w:t>
-      </w:r>
-      <w:proofErr w:type="spellStart"/>
-      <w:r>
-        <w:t>aliquyam</w:t>
-      </w:r>
-      <w:proofErr w:type="spellEnd"/>
-      <w:r>
-        <w:t xml:space="preserve"> </w:t>
-      </w:r>
-      <w:proofErr w:type="spellStart"/>
-      <w:r>
-        <w:t>erat</w:t>
-      </w:r>
-      <w:proofErr w:type="spellEnd"/>
-      <w:r>
-        <w:t xml:space="preserve">, </w:t>
-      </w:r>
-      <w:proofErr w:type="spellStart"/>
-      <w:r>
-        <w:t>sed</w:t>
-      </w:r>
-      <w:proofErr w:type="spellEnd"/>
-      <w:r>
-        <w:t xml:space="preserve"> </w:t>
-      </w:r>
-      <w:proofErr w:type="spellStart"/>
-      <w:r>
-        <w:t>diam</w:t>
-      </w:r>
-      <w:proofErr w:type="spellEnd"/>
-      <w:r>
-        <w:t xml:space="preserve"> </w:t>
-      </w:r>
-      <w:proofErr w:type="spellStart"/>
-      <w:r>
-        <w:t>voluptua</w:t>
-      </w:r>
-      <w:proofErr w:type="spellEnd"/>
-      <w:r>
-        <w:t xml:space="preserve">. At </w:t>
-      </w:r>
-      <w:proofErr w:type="spellStart"/>
-      <w:r>
-        <w:t>vero</w:t>
-      </w:r>
-      <w:proofErr w:type="spellEnd"/>
-      <w:r>
-        <w:t xml:space="preserve"> </w:t>
-      </w:r>
-      <w:proofErr w:type="spellStart"/>
-      <w:proofErr w:type="gramStart"/>
-      <w:r>
-        <w:t>eos</w:t>
-      </w:r>
-      <w:proofErr w:type="spellEnd"/>
-      <w:proofErr w:type="gramEnd"/>
-      <w:r>
-        <w:t xml:space="preserve"> et </w:t>
-      </w:r>
-      <w:proofErr w:type="spellStart"/>
-      <w:r>
-        <w:t>accusam</w:t>
-      </w:r>
-      <w:proofErr w:type="spellEnd"/>
-      <w:r>
-        <w:t xml:space="preserve"> et </w:t>
-      </w:r>
-      <w:proofErr w:type="spellStart"/>
-      <w:r>
-        <w:t>justo</w:t>
-      </w:r>
-      <w:proofErr w:type="spellEnd"/>
-      <w:r>
-        <w:t xml:space="preserve"> duo </w:t>
-      </w:r>
-      <w:proofErr w:type="spellStart"/>
-      <w:r>
-        <w:t>dolores</w:t>
-      </w:r>
-      <w:proofErr w:type="spellEnd"/>
-      <w:r>
-        <w:t xml:space="preserve"> et </w:t>
-      </w:r>
-      <w:proofErr w:type="spellStart"/>
-      <w:r>
-        <w:t>ea</w:t>
-      </w:r>
-      <w:proofErr w:type="spellEnd"/>
-      <w:r>
-        <w:t xml:space="preserve"> </w:t>
-      </w:r>
-      <w:proofErr w:type="spellStart"/>
-      <w:r>
-        <w:t>rebum</w:t>
-      </w:r>
-      <w:proofErr w:type="spellEnd"/>
-      <w:r>
-        <w:t xml:space="preserve">. Stet </w:t>
-      </w:r>
-      <w:proofErr w:type="spellStart"/>
-      <w:r>
-        <w:t>clita</w:t>
-      </w:r>
-      <w:proofErr w:type="spellEnd"/>
-      <w:r>
-        <w:t xml:space="preserve"> </w:t>
-      </w:r>
-      <w:proofErr w:type="spellStart"/>
-      <w:r>
-        <w:t>kasd</w:t>
-      </w:r>
-      <w:proofErr w:type="spellEnd"/>
-      <w:r>
-        <w:t xml:space="preserve"> </w:t>
-      </w:r>
-      <w:proofErr w:type="spellStart"/>
-      <w:r>
-        <w:t>gubergren</w:t>
-      </w:r>
-      <w:proofErr w:type="spellEnd"/>
-      <w:r>
-        <w:t xml:space="preserve">, no sea </w:t>
-      </w:r>
-      <w:proofErr w:type="spellStart"/>
-      <w:r>
-        <w:t>takimata</w:t>
-      </w:r>
-      <w:proofErr w:type="spellEnd"/>
-      <w:r>
-        <w:t xml:space="preserve"> </w:t>
-      </w:r>
-      <w:proofErr w:type="spellStart"/>
-      <w:proofErr w:type="gramStart"/>
-      <w:r>
-        <w:t>sanctus</w:t>
-      </w:r>
-      <w:proofErr w:type="spellEnd"/>
-      <w:proofErr w:type="gramEnd"/>
-      <w:r>
-        <w:t xml:space="preserve"> </w:t>
-      </w:r>
-      <w:proofErr w:type="spellStart"/>
-      <w:r>
-        <w:t>est</w:t>
-      </w:r>
-      <w:proofErr w:type="spellEnd"/>
-      <w:r>
-        <w:t xml:space="preserve"> Lorem ipsum dolor sit </w:t>
-      </w:r>
-      <w:proofErr w:type="spellStart"/>
-      <w:r>
-        <w:t>amet</w:t>
-      </w:r>
-      <w:proofErr w:type="spellEnd"/>
-      <w:r>
-        <w:t xml:space="preserve">. Lorem ipsum dolor sit </w:t>
-      </w:r>
-      <w:proofErr w:type="spellStart"/>
-      <w:r>
-        <w:t>amet</w:t>
-      </w:r>
-      <w:proofErr w:type="spellEnd"/>
-      <w:r>
-        <w:t xml:space="preserve">, </w:t>
-      </w:r>
-      <w:proofErr w:type="spellStart"/>
-      <w:r>
-        <w:t>consetetur</w:t>
-      </w:r>
-      <w:proofErr w:type="spellEnd"/>
-      <w:r>
-        <w:t xml:space="preserve"> </w:t>
-      </w:r>
-      <w:proofErr w:type="spellStart"/>
-      <w:r>
-        <w:t>sadipscing</w:t>
-      </w:r>
-      <w:proofErr w:type="spellEnd"/>
-      <w:r>
-        <w:t xml:space="preserve"> </w:t>
-      </w:r>
-      <w:proofErr w:type="spellStart"/>
-      <w:r>
-        <w:t>elitr</w:t>
-      </w:r>
-      <w:proofErr w:type="spellEnd"/>
-      <w:r>
-        <w:t xml:space="preserve">, </w:t>
-      </w:r>
-      <w:proofErr w:type="spellStart"/>
-      <w:r>
-        <w:t>sed</w:t>
-      </w:r>
-      <w:proofErr w:type="spellEnd"/>
-      <w:r>
-        <w:t xml:space="preserve"> </w:t>
-      </w:r>
-      <w:proofErr w:type="spellStart"/>
-      <w:r>
-        <w:t>diam</w:t>
-      </w:r>
-      <w:proofErr w:type="spellEnd"/>
-      <w:r>
-        <w:t xml:space="preserve"> </w:t>
-      </w:r>
-      <w:proofErr w:type="spellStart"/>
-      <w:r>
-        <w:t>nonumy</w:t>
-      </w:r>
-      <w:proofErr w:type="spellEnd"/>
-      <w:r>
-        <w:t xml:space="preserve"> </w:t>
-      </w:r>
-      <w:proofErr w:type="spellStart"/>
-      <w:r>
-        <w:t>eirmod</w:t>
-      </w:r>
-      <w:proofErr w:type="spellEnd"/>
-      <w:r>
-        <w:t xml:space="preserve"> </w:t>
-      </w:r>
-      <w:proofErr w:type="spellStart"/>
-      <w:r>
-        <w:t>tempor</w:t>
-      </w:r>
-      <w:proofErr w:type="spellEnd"/>
-      <w:r>
-        <w:t xml:space="preserve"> </w:t>
-      </w:r>
-      <w:proofErr w:type="spellStart"/>
-      <w:r>
-        <w:t>invidunt</w:t>
-      </w:r>
-      <w:proofErr w:type="spellEnd"/>
-      <w:r>
-        <w:t xml:space="preserve"> </w:t>
-      </w:r>
-      <w:proofErr w:type="spellStart"/>
-      <w:r>
-        <w:t>ut</w:t>
-      </w:r>
-      <w:proofErr w:type="spellEnd"/>
-      <w:r>
-        <w:t xml:space="preserve"> </w:t>
-      </w:r>
-      <w:proofErr w:type="spellStart"/>
-      <w:r>
-        <w:t>labore</w:t>
-      </w:r>
-      <w:proofErr w:type="spellEnd"/>
-      <w:r>
-        <w:t xml:space="preserve"> </w:t>
-      </w:r>
-      <w:proofErr w:type="gramStart"/>
-      <w:r>
-        <w:t>et</w:t>
-      </w:r>
-      <w:proofErr w:type="gramEnd"/>
-      <w:r>
-        <w:t xml:space="preserve"> </w:t>
-      </w:r>
-      <w:proofErr w:type="spellStart"/>
-      <w:r>
-        <w:t>dolore</w:t>
-      </w:r>
-      <w:proofErr w:type="spellEnd"/>
-      <w:r>
-        <w:t xml:space="preserve"> magna </w:t>
-      </w:r>
-      <w:proofErr w:type="spellStart"/>
-      <w:r>
-        <w:t>aliquyam</w:t>
-      </w:r>
-      <w:proofErr w:type="spellEnd"/>
-      <w:r>
-        <w:t xml:space="preserve"> </w:t>
-      </w:r>
-      <w:proofErr w:type="spellStart"/>
-      <w:r>
-        <w:t>erat</w:t>
-      </w:r>
-      <w:proofErr w:type="spellEnd"/>
-      <w:r>
-        <w:t xml:space="preserve">, </w:t>
-      </w:r>
-      <w:proofErr w:type="spellStart"/>
-      <w:r>
-        <w:t>sed</w:t>
-      </w:r>
-      <w:proofErr w:type="spellEnd"/>
-      <w:r>
-        <w:t xml:space="preserve"> </w:t>
-      </w:r>
-      <w:proofErr w:type="spellStart"/>
-      <w:r>
-        <w:t>diam</w:t>
-      </w:r>
-      <w:proofErr w:type="spellEnd"/>
-      <w:r>
-        <w:t xml:space="preserve"> </w:t>
-      </w:r>
-      <w:proofErr w:type="spellStart"/>
-      <w:r>
-        <w:t>voluptua</w:t>
-      </w:r>
-      <w:proofErr w:type="spellEnd"/>
-      <w:r>
-        <w:t xml:space="preserve">. At </w:t>
-      </w:r>
-      <w:proofErr w:type="spellStart"/>
-      <w:r>
-        <w:t>vero</w:t>
-      </w:r>
-      <w:proofErr w:type="spellEnd"/>
-      <w:r>
-        <w:t xml:space="preserve"> </w:t>
-      </w:r>
-      <w:proofErr w:type="spellStart"/>
-      <w:proofErr w:type="gramStart"/>
-      <w:r>
-        <w:t>eos</w:t>
-      </w:r>
-      <w:proofErr w:type="spellEnd"/>
-      <w:proofErr w:type="gramEnd"/>
-      <w:r>
-        <w:t xml:space="preserve"> et </w:t>
-      </w:r>
-      <w:proofErr w:type="spellStart"/>
-      <w:r>
-        <w:t>accusam</w:t>
-      </w:r>
-      <w:proofErr w:type="spellEnd"/>
-      <w:r>
-        <w:t xml:space="preserve"> et </w:t>
+        <w:t xml:space="preserve">et </w:t>
       </w:r>
       <w:proofErr w:type="spellStart"/>
       <w:r>
@@ -7383,6 +7315,13 @@
       </w:numPr>
     </w:pPr>
   </w:style>
+  <w:style w:type="paragraph" w:customStyle="1" w:styleId="LangsciTranslationSubexample">
+    <w:name w:val="Langsci_Translation_Subexample"/>
+    <w:basedOn w:val="LangsciTranslation"/>
+    <w:next w:val="LangSciLanginfo"/>
+    <w:qFormat/>
+    <w:rsid w:val="00C46E4C"/>
+  </w:style>
 </w:styles>
 </file>
 

</xml_diff>

<commit_message>
MS word guidelines for tables and colour usage
</commit_message>
<xml_diff>
--- a/lsp-template-MS.docx
+++ b/lsp-template-MS.docx
@@ -89,6 +89,17 @@
         <w:pStyle w:val="Textkrper"/>
       </w:pPr>
       <w:r>
+        <w:t>P</w:t>
+      </w:r>
+      <w:r>
+        <w:t>lease do not use color as a sole means for conveying differences in meaning. This is problematic when the paper is printed as b/w, and it excludes colorblind people from appreciating your research</w:t>
+      </w:r>
+    </w:p>
+    <w:p>
+      <w:pPr>
+        <w:pStyle w:val="Textkrper"/>
+      </w:pPr>
+      <w:r>
         <w:t xml:space="preserve">References to the literature are given according to the Unified Style sheet for linguistics. If you use a bibliography manager like </w:t>
       </w:r>
       <w:proofErr w:type="spellStart"/>
@@ -175,6 +186,11 @@
       <w:r>
         <w:t>Enumerations</w:t>
       </w:r>
+      <w:r>
+        <w:t>,</w:t>
+      </w:r>
+      <w:bookmarkStart w:id="0" w:name="_GoBack"/>
+      <w:bookmarkEnd w:id="0"/>
     </w:p>
     <w:p>
       <w:pPr>
@@ -187,44 +203,63 @@
       <w:r>
         <w:t>also known as ordered lists</w:t>
       </w:r>
+      <w:r>
+        <w:t>, use numbers</w:t>
+      </w:r>
     </w:p>
     <w:p>
       <w:pPr>
-        <w:pStyle w:val="Textkrper"/>
-        <w:numPr>
-          <w:ilvl w:val="0"/>
-          <w:numId w:val="4"/>
-        </w:numPr>
-      </w:pPr>
-      <w:r>
-        <w:t>use numbers</w:t>
+        <w:pStyle w:val="berschrift1"/>
+      </w:pPr>
+      <w:r>
+        <w:lastRenderedPageBreak/>
+        <w:t>Floats</w:t>
       </w:r>
     </w:p>
     <w:p>
       <w:pPr>
-        <w:pStyle w:val="Textkrper"/>
-      </w:pPr>
+        <w:pStyle w:val="berschrift2"/>
+      </w:pPr>
+      <w:r>
+        <w:t xml:space="preserve">Tables </w:t>
+      </w:r>
     </w:p>
     <w:p>
-      <w:pPr>
-        <w:pStyle w:val="berschrift1"/>
-      </w:pPr>
-      <w:r>
-        <w:lastRenderedPageBreak/>
-        <w:t>Floats</w:t>
+      <w:r>
+        <w:t>Tables should be referenced from the text (See Table 1). Tables will be placed according to typographic criteria; do not assume that a table will appear exactly where you put it. Your text must be understandable even if the table is not directly adjacent. Final tables will be rendered with some additional lines above and below them to set them off from the general text. It is not necessary to replicate this while you write.</w:t>
       </w:r>
     </w:p>
     <w:p>
-      <w:pPr>
-        <w:pStyle w:val="berschrift2"/>
-      </w:pPr>
-      <w:r>
-        <w:t xml:space="preserve">Tables </w:t>
-      </w:r>
-    </w:p>
-    <w:p>
-      <w:r>
-        <w:t>Tables should be referenced from the text (See Table 1). Tables will be placed according to typographic criteria; do not assume that a table will appear exactly where you put it. Your text must be understandable even if the table is not directly adjacent. Final tables will be rendered with some additional lines above and below them to set them off from the general text. It is not necessary to replicate this while you write.</w:t>
+      <w:r>
+        <w:t>P</w:t>
+      </w:r>
+      <w:r>
+        <w:t xml:space="preserve">lease do </w:t>
+      </w:r>
+      <w:r>
+        <w:rPr>
+          <w:i/>
+        </w:rPr>
+        <w:t>not</w:t>
+      </w:r>
+      <w:r>
+        <w:t xml:space="preserve"> use tables which are larger than one page. Split large tables into several logical subparts. It is likely that your table will be re</w:t>
+      </w:r>
+      <w:r>
+        <w:t>-</w:t>
+      </w:r>
+      <w:r>
+        <w:t xml:space="preserve">typeset, hence do not spend </w:t>
+      </w:r>
+      <w:proofErr w:type="spellStart"/>
+      <w:proofErr w:type="gramStart"/>
+      <w:r>
+        <w:t>to</w:t>
+      </w:r>
+      <w:proofErr w:type="spellEnd"/>
+      <w:proofErr w:type="gramEnd"/>
+      <w:r>
+        <w:t xml:space="preserve"> much time on fancy formatting.</w:t>
       </w:r>
     </w:p>
     <w:p/>
@@ -761,7 +796,6 @@
         <w:pStyle w:val="berschrift1"/>
       </w:pPr>
       <w:r>
-        <w:lastRenderedPageBreak/>
         <w:t>Special Text</w:t>
       </w:r>
     </w:p>
@@ -1722,6 +1756,9 @@
       </w:r>
       <w:r>
         <w:br/>
+      </w:r>
+      <w:r>
+        <w:lastRenderedPageBreak/>
         <w:t xml:space="preserve">       </w:t>
       </w:r>
       <w:proofErr w:type="spellStart"/>
@@ -1780,30 +1817,37 @@
       </w:r>
       <w:proofErr w:type="spellEnd"/>
       <w:r>
-        <w:t xml:space="preserve"> 2</w:t>
-      </w:r>
-      <w:bookmarkStart w:id="0" w:name="_GoBack"/>
-      <w:bookmarkEnd w:id="0"/>
-      <w:r>
-        <w:t xml:space="preserve"> </w:t>
-      </w:r>
-      <w:proofErr w:type="spellStart"/>
+        <w:t xml:space="preserve"> 2 </w:t>
+      </w:r>
       <w:r>
         <w:rPr>
           <w:smallCaps/>
         </w:rPr>
-        <w:t>sg-foc</w:t>
+        <w:t>sg-</w:t>
+      </w:r>
+      <w:proofErr w:type="spellStart"/>
+      <w:r>
+        <w:rPr>
+          <w:smallCaps/>
+        </w:rPr>
+        <w:t>foc</w:t>
       </w:r>
       <w:proofErr w:type="spellEnd"/>
       <w:r>
         <w:t xml:space="preserve"> 1 </w:t>
       </w:r>
-      <w:proofErr w:type="spellStart"/>
       <w:r>
         <w:rPr>
           <w:smallCaps/>
         </w:rPr>
-        <w:t>sg-acc</w:t>
+        <w:t>sg-</w:t>
+      </w:r>
+      <w:proofErr w:type="spellStart"/>
+      <w:r>
+        <w:rPr>
+          <w:smallCaps/>
+        </w:rPr>
+        <w:t>acc</w:t>
       </w:r>
       <w:proofErr w:type="spellEnd"/>
       <w:r>
@@ -1828,9 +1872,6 @@
       </w:r>
       <w:r>
         <w:br/>
-      </w:r>
-      <w:r>
-        <w:lastRenderedPageBreak/>
         <w:t xml:space="preserve">       </w:t>
       </w:r>
       <w:proofErr w:type="spellStart"/>
@@ -3298,279 +3339,279 @@
       </w:r>
       <w:proofErr w:type="spellEnd"/>
       <w:r>
-        <w:t xml:space="preserve"> et </w:t>
-      </w:r>
-      <w:proofErr w:type="spellStart"/>
-      <w:r>
-        <w:t>justo</w:t>
-      </w:r>
-      <w:proofErr w:type="spellEnd"/>
-      <w:r>
-        <w:t xml:space="preserve"> duo </w:t>
-      </w:r>
-      <w:proofErr w:type="spellStart"/>
-      <w:r>
-        <w:t>dolores</w:t>
-      </w:r>
-      <w:proofErr w:type="spellEnd"/>
-      <w:r>
-        <w:t xml:space="preserve"> et </w:t>
-      </w:r>
-      <w:proofErr w:type="spellStart"/>
-      <w:r>
-        <w:t>ea</w:t>
-      </w:r>
-      <w:proofErr w:type="spellEnd"/>
-      <w:r>
-        <w:t xml:space="preserve"> </w:t>
-      </w:r>
-      <w:proofErr w:type="spellStart"/>
-      <w:r>
-        <w:t>rebum</w:t>
-      </w:r>
-      <w:proofErr w:type="spellEnd"/>
-      <w:r>
-        <w:t xml:space="preserve">. Stet </w:t>
-      </w:r>
-      <w:proofErr w:type="spellStart"/>
-      <w:r>
-        <w:t>clita</w:t>
-      </w:r>
-      <w:proofErr w:type="spellEnd"/>
-      <w:r>
-        <w:t xml:space="preserve"> </w:t>
-      </w:r>
-      <w:proofErr w:type="spellStart"/>
-      <w:r>
-        <w:t>kasd</w:t>
-      </w:r>
-      <w:proofErr w:type="spellEnd"/>
-      <w:r>
-        <w:t xml:space="preserve"> </w:t>
-      </w:r>
-      <w:proofErr w:type="spellStart"/>
-      <w:r>
-        <w:t>gubergren</w:t>
-      </w:r>
-      <w:proofErr w:type="spellEnd"/>
-      <w:r>
-        <w:t xml:space="preserve">, no sea </w:t>
-      </w:r>
-      <w:proofErr w:type="spellStart"/>
-      <w:r>
-        <w:t>takimata</w:t>
-      </w:r>
-      <w:proofErr w:type="spellEnd"/>
-      <w:r>
-        <w:t xml:space="preserve"> </w:t>
-      </w:r>
-      <w:proofErr w:type="spellStart"/>
-      <w:proofErr w:type="gramStart"/>
-      <w:r>
-        <w:t>sanctus</w:t>
-      </w:r>
-      <w:proofErr w:type="spellEnd"/>
-      <w:proofErr w:type="gramEnd"/>
-      <w:r>
-        <w:t xml:space="preserve"> </w:t>
-      </w:r>
-      <w:proofErr w:type="spellStart"/>
-      <w:r>
-        <w:t>est</w:t>
-      </w:r>
-      <w:proofErr w:type="spellEnd"/>
-      <w:r>
-        <w:t xml:space="preserve"> Lorem ipsum dolor sit </w:t>
-      </w:r>
-      <w:proofErr w:type="spellStart"/>
-      <w:r>
-        <w:t>amet</w:t>
-      </w:r>
-      <w:proofErr w:type="spellEnd"/>
-      <w:r>
-        <w:t xml:space="preserve">. Lorem ipsum dolor sit </w:t>
-      </w:r>
-      <w:proofErr w:type="spellStart"/>
-      <w:r>
-        <w:t>amet</w:t>
-      </w:r>
-      <w:proofErr w:type="spellEnd"/>
-      <w:r>
-        <w:t xml:space="preserve">, </w:t>
-      </w:r>
-      <w:proofErr w:type="spellStart"/>
-      <w:r>
-        <w:t>consetetur</w:t>
-      </w:r>
-      <w:proofErr w:type="spellEnd"/>
-      <w:r>
-        <w:t xml:space="preserve"> </w:t>
-      </w:r>
-      <w:proofErr w:type="spellStart"/>
-      <w:r>
-        <w:t>sadipscing</w:t>
-      </w:r>
-      <w:proofErr w:type="spellEnd"/>
-      <w:r>
-        <w:t xml:space="preserve"> </w:t>
-      </w:r>
-      <w:proofErr w:type="spellStart"/>
-      <w:r>
-        <w:t>elitr</w:t>
-      </w:r>
-      <w:proofErr w:type="spellEnd"/>
-      <w:r>
-        <w:t xml:space="preserve">, </w:t>
-      </w:r>
-      <w:proofErr w:type="spellStart"/>
-      <w:r>
-        <w:t>sed</w:t>
-      </w:r>
-      <w:proofErr w:type="spellEnd"/>
-      <w:r>
-        <w:t xml:space="preserve"> </w:t>
-      </w:r>
-      <w:proofErr w:type="spellStart"/>
-      <w:r>
-        <w:t>diam</w:t>
-      </w:r>
-      <w:proofErr w:type="spellEnd"/>
-      <w:r>
-        <w:t xml:space="preserve"> </w:t>
-      </w:r>
-      <w:proofErr w:type="spellStart"/>
-      <w:r>
-        <w:t>nonumy</w:t>
-      </w:r>
-      <w:proofErr w:type="spellEnd"/>
-      <w:r>
-        <w:t xml:space="preserve"> </w:t>
-      </w:r>
-      <w:proofErr w:type="spellStart"/>
-      <w:r>
-        <w:t>eirmod</w:t>
-      </w:r>
-      <w:proofErr w:type="spellEnd"/>
-      <w:r>
-        <w:t xml:space="preserve"> </w:t>
-      </w:r>
-      <w:proofErr w:type="spellStart"/>
-      <w:r>
-        <w:t>tempor</w:t>
-      </w:r>
-      <w:proofErr w:type="spellEnd"/>
-      <w:r>
-        <w:t xml:space="preserve"> </w:t>
-      </w:r>
-      <w:proofErr w:type="spellStart"/>
-      <w:r>
-        <w:t>invidunt</w:t>
-      </w:r>
-      <w:proofErr w:type="spellEnd"/>
-      <w:r>
-        <w:t xml:space="preserve"> </w:t>
-      </w:r>
-      <w:proofErr w:type="spellStart"/>
-      <w:r>
-        <w:t>ut</w:t>
-      </w:r>
-      <w:proofErr w:type="spellEnd"/>
-      <w:r>
-        <w:t xml:space="preserve"> </w:t>
-      </w:r>
-      <w:proofErr w:type="spellStart"/>
-      <w:r>
-        <w:t>labore</w:t>
-      </w:r>
-      <w:proofErr w:type="spellEnd"/>
-      <w:r>
-        <w:t xml:space="preserve"> </w:t>
-      </w:r>
-      <w:proofErr w:type="gramStart"/>
-      <w:r>
-        <w:t>et</w:t>
-      </w:r>
-      <w:proofErr w:type="gramEnd"/>
-      <w:r>
-        <w:t xml:space="preserve"> </w:t>
-      </w:r>
-      <w:proofErr w:type="spellStart"/>
-      <w:r>
-        <w:t>dolore</w:t>
-      </w:r>
-      <w:proofErr w:type="spellEnd"/>
-      <w:r>
-        <w:t xml:space="preserve"> magna </w:t>
-      </w:r>
-      <w:proofErr w:type="spellStart"/>
-      <w:r>
-        <w:t>aliquyam</w:t>
-      </w:r>
-      <w:proofErr w:type="spellEnd"/>
-      <w:r>
-        <w:t xml:space="preserve"> </w:t>
-      </w:r>
-      <w:proofErr w:type="spellStart"/>
-      <w:r>
-        <w:t>erat</w:t>
-      </w:r>
-      <w:proofErr w:type="spellEnd"/>
-      <w:r>
-        <w:t xml:space="preserve">, </w:t>
-      </w:r>
-      <w:proofErr w:type="spellStart"/>
-      <w:r>
-        <w:t>sed</w:t>
-      </w:r>
-      <w:proofErr w:type="spellEnd"/>
-      <w:r>
-        <w:t xml:space="preserve"> </w:t>
-      </w:r>
-      <w:proofErr w:type="spellStart"/>
-      <w:r>
-        <w:t>diam</w:t>
-      </w:r>
-      <w:proofErr w:type="spellEnd"/>
-      <w:r>
-        <w:t xml:space="preserve"> </w:t>
-      </w:r>
-      <w:proofErr w:type="spellStart"/>
-      <w:r>
-        <w:t>voluptua</w:t>
-      </w:r>
-      <w:proofErr w:type="spellEnd"/>
-      <w:r>
-        <w:t xml:space="preserve">. At </w:t>
-      </w:r>
-      <w:proofErr w:type="spellStart"/>
-      <w:r>
-        <w:t>vero</w:t>
-      </w:r>
-      <w:proofErr w:type="spellEnd"/>
-      <w:r>
-        <w:t xml:space="preserve"> </w:t>
-      </w:r>
-      <w:proofErr w:type="spellStart"/>
-      <w:proofErr w:type="gramStart"/>
-      <w:r>
-        <w:t>eos</w:t>
-      </w:r>
-      <w:proofErr w:type="spellEnd"/>
-      <w:proofErr w:type="gramEnd"/>
-      <w:r>
-        <w:t xml:space="preserve"> et </w:t>
-      </w:r>
-      <w:proofErr w:type="spellStart"/>
-      <w:r>
-        <w:t>accusam</w:t>
-      </w:r>
-      <w:proofErr w:type="spellEnd"/>
-      <w:r>
         <w:t xml:space="preserve"> </w:t>
       </w:r>
       <w:r>
         <w:lastRenderedPageBreak/>
         <w:t xml:space="preserve">et </w:t>
+      </w:r>
+      <w:proofErr w:type="spellStart"/>
+      <w:r>
+        <w:t>justo</w:t>
+      </w:r>
+      <w:proofErr w:type="spellEnd"/>
+      <w:r>
+        <w:t xml:space="preserve"> duo </w:t>
+      </w:r>
+      <w:proofErr w:type="spellStart"/>
+      <w:r>
+        <w:t>dolores</w:t>
+      </w:r>
+      <w:proofErr w:type="spellEnd"/>
+      <w:r>
+        <w:t xml:space="preserve"> et </w:t>
+      </w:r>
+      <w:proofErr w:type="spellStart"/>
+      <w:r>
+        <w:t>ea</w:t>
+      </w:r>
+      <w:proofErr w:type="spellEnd"/>
+      <w:r>
+        <w:t xml:space="preserve"> </w:t>
+      </w:r>
+      <w:proofErr w:type="spellStart"/>
+      <w:r>
+        <w:t>rebum</w:t>
+      </w:r>
+      <w:proofErr w:type="spellEnd"/>
+      <w:r>
+        <w:t xml:space="preserve">. Stet </w:t>
+      </w:r>
+      <w:proofErr w:type="spellStart"/>
+      <w:r>
+        <w:t>clita</w:t>
+      </w:r>
+      <w:proofErr w:type="spellEnd"/>
+      <w:r>
+        <w:t xml:space="preserve"> </w:t>
+      </w:r>
+      <w:proofErr w:type="spellStart"/>
+      <w:r>
+        <w:t>kasd</w:t>
+      </w:r>
+      <w:proofErr w:type="spellEnd"/>
+      <w:r>
+        <w:t xml:space="preserve"> </w:t>
+      </w:r>
+      <w:proofErr w:type="spellStart"/>
+      <w:r>
+        <w:t>gubergren</w:t>
+      </w:r>
+      <w:proofErr w:type="spellEnd"/>
+      <w:r>
+        <w:t xml:space="preserve">, no sea </w:t>
+      </w:r>
+      <w:proofErr w:type="spellStart"/>
+      <w:r>
+        <w:t>takimata</w:t>
+      </w:r>
+      <w:proofErr w:type="spellEnd"/>
+      <w:r>
+        <w:t xml:space="preserve"> </w:t>
+      </w:r>
+      <w:proofErr w:type="spellStart"/>
+      <w:proofErr w:type="gramStart"/>
+      <w:r>
+        <w:t>sanctus</w:t>
+      </w:r>
+      <w:proofErr w:type="spellEnd"/>
+      <w:proofErr w:type="gramEnd"/>
+      <w:r>
+        <w:t xml:space="preserve"> </w:t>
+      </w:r>
+      <w:proofErr w:type="spellStart"/>
+      <w:r>
+        <w:t>est</w:t>
+      </w:r>
+      <w:proofErr w:type="spellEnd"/>
+      <w:r>
+        <w:t xml:space="preserve"> Lorem ipsum dolor sit </w:t>
+      </w:r>
+      <w:proofErr w:type="spellStart"/>
+      <w:r>
+        <w:t>amet</w:t>
+      </w:r>
+      <w:proofErr w:type="spellEnd"/>
+      <w:r>
+        <w:t xml:space="preserve">. Lorem ipsum dolor sit </w:t>
+      </w:r>
+      <w:proofErr w:type="spellStart"/>
+      <w:r>
+        <w:t>amet</w:t>
+      </w:r>
+      <w:proofErr w:type="spellEnd"/>
+      <w:r>
+        <w:t xml:space="preserve">, </w:t>
+      </w:r>
+      <w:proofErr w:type="spellStart"/>
+      <w:r>
+        <w:t>consetetur</w:t>
+      </w:r>
+      <w:proofErr w:type="spellEnd"/>
+      <w:r>
+        <w:t xml:space="preserve"> </w:t>
+      </w:r>
+      <w:proofErr w:type="spellStart"/>
+      <w:r>
+        <w:t>sadipscing</w:t>
+      </w:r>
+      <w:proofErr w:type="spellEnd"/>
+      <w:r>
+        <w:t xml:space="preserve"> </w:t>
+      </w:r>
+      <w:proofErr w:type="spellStart"/>
+      <w:r>
+        <w:t>elitr</w:t>
+      </w:r>
+      <w:proofErr w:type="spellEnd"/>
+      <w:r>
+        <w:t xml:space="preserve">, </w:t>
+      </w:r>
+      <w:proofErr w:type="spellStart"/>
+      <w:r>
+        <w:t>sed</w:t>
+      </w:r>
+      <w:proofErr w:type="spellEnd"/>
+      <w:r>
+        <w:t xml:space="preserve"> </w:t>
+      </w:r>
+      <w:proofErr w:type="spellStart"/>
+      <w:r>
+        <w:t>diam</w:t>
+      </w:r>
+      <w:proofErr w:type="spellEnd"/>
+      <w:r>
+        <w:t xml:space="preserve"> </w:t>
+      </w:r>
+      <w:proofErr w:type="spellStart"/>
+      <w:r>
+        <w:t>nonumy</w:t>
+      </w:r>
+      <w:proofErr w:type="spellEnd"/>
+      <w:r>
+        <w:t xml:space="preserve"> </w:t>
+      </w:r>
+      <w:proofErr w:type="spellStart"/>
+      <w:r>
+        <w:t>eirmod</w:t>
+      </w:r>
+      <w:proofErr w:type="spellEnd"/>
+      <w:r>
+        <w:t xml:space="preserve"> </w:t>
+      </w:r>
+      <w:proofErr w:type="spellStart"/>
+      <w:r>
+        <w:t>tempor</w:t>
+      </w:r>
+      <w:proofErr w:type="spellEnd"/>
+      <w:r>
+        <w:t xml:space="preserve"> </w:t>
+      </w:r>
+      <w:proofErr w:type="spellStart"/>
+      <w:r>
+        <w:t>invidunt</w:t>
+      </w:r>
+      <w:proofErr w:type="spellEnd"/>
+      <w:r>
+        <w:t xml:space="preserve"> </w:t>
+      </w:r>
+      <w:proofErr w:type="spellStart"/>
+      <w:r>
+        <w:t>ut</w:t>
+      </w:r>
+      <w:proofErr w:type="spellEnd"/>
+      <w:r>
+        <w:t xml:space="preserve"> </w:t>
+      </w:r>
+      <w:proofErr w:type="spellStart"/>
+      <w:r>
+        <w:t>labore</w:t>
+      </w:r>
+      <w:proofErr w:type="spellEnd"/>
+      <w:r>
+        <w:t xml:space="preserve"> </w:t>
+      </w:r>
+      <w:proofErr w:type="gramStart"/>
+      <w:r>
+        <w:t>et</w:t>
+      </w:r>
+      <w:proofErr w:type="gramEnd"/>
+      <w:r>
+        <w:t xml:space="preserve"> </w:t>
+      </w:r>
+      <w:proofErr w:type="spellStart"/>
+      <w:r>
+        <w:t>dolore</w:t>
+      </w:r>
+      <w:proofErr w:type="spellEnd"/>
+      <w:r>
+        <w:t xml:space="preserve"> magna </w:t>
+      </w:r>
+      <w:proofErr w:type="spellStart"/>
+      <w:r>
+        <w:t>aliquyam</w:t>
+      </w:r>
+      <w:proofErr w:type="spellEnd"/>
+      <w:r>
+        <w:t xml:space="preserve"> </w:t>
+      </w:r>
+      <w:proofErr w:type="spellStart"/>
+      <w:r>
+        <w:t>erat</w:t>
+      </w:r>
+      <w:proofErr w:type="spellEnd"/>
+      <w:r>
+        <w:t xml:space="preserve">, </w:t>
+      </w:r>
+      <w:proofErr w:type="spellStart"/>
+      <w:r>
+        <w:t>sed</w:t>
+      </w:r>
+      <w:proofErr w:type="spellEnd"/>
+      <w:r>
+        <w:t xml:space="preserve"> </w:t>
+      </w:r>
+      <w:proofErr w:type="spellStart"/>
+      <w:r>
+        <w:t>diam</w:t>
+      </w:r>
+      <w:proofErr w:type="spellEnd"/>
+      <w:r>
+        <w:t xml:space="preserve"> </w:t>
+      </w:r>
+      <w:proofErr w:type="spellStart"/>
+      <w:r>
+        <w:t>voluptua</w:t>
+      </w:r>
+      <w:proofErr w:type="spellEnd"/>
+      <w:r>
+        <w:t xml:space="preserve">. At </w:t>
+      </w:r>
+      <w:proofErr w:type="spellStart"/>
+      <w:r>
+        <w:t>vero</w:t>
+      </w:r>
+      <w:proofErr w:type="spellEnd"/>
+      <w:r>
+        <w:t xml:space="preserve"> </w:t>
+      </w:r>
+      <w:proofErr w:type="spellStart"/>
+      <w:proofErr w:type="gramStart"/>
+      <w:r>
+        <w:t>eos</w:t>
+      </w:r>
+      <w:proofErr w:type="spellEnd"/>
+      <w:proofErr w:type="gramEnd"/>
+      <w:r>
+        <w:t xml:space="preserve"> et </w:t>
+      </w:r>
+      <w:proofErr w:type="spellStart"/>
+      <w:r>
+        <w:t>accusam</w:t>
+      </w:r>
+      <w:proofErr w:type="spellEnd"/>
+      <w:r>
+        <w:t xml:space="preserve"> et </w:t>
       </w:r>
       <w:proofErr w:type="spellStart"/>
       <w:r>
@@ -4305,7 +4346,7 @@
 
 <file path=word/numbering.xml><?xml version="1.0" encoding="utf-8"?>
 <w:numbering xmlns:wpc="http://schemas.microsoft.com/office/word/2010/wordprocessingCanvas" xmlns:mc="http://schemas.openxmlformats.org/markup-compatibility/2006" xmlns:o="urn:schemas-microsoft-com:office:office" xmlns:r="http://schemas.openxmlformats.org/officeDocument/2006/relationships" xmlns:m="http://schemas.openxmlformats.org/officeDocument/2006/math" xmlns:v="urn:schemas-microsoft-com:vml" xmlns:wp14="http://schemas.microsoft.com/office/word/2010/wordprocessingDrawing" xmlns:wp="http://schemas.openxmlformats.org/drawingml/2006/wordprocessingDrawing" xmlns:w10="urn:schemas-microsoft-com:office:word" xmlns:w="http://schemas.openxmlformats.org/wordprocessingml/2006/main" xmlns:w14="http://schemas.microsoft.com/office/word/2010/wordml" xmlns:w15="http://schemas.microsoft.com/office/word/2012/wordml" xmlns:wpg="http://schemas.microsoft.com/office/word/2010/wordprocessingGroup" xmlns:wpi="http://schemas.microsoft.com/office/word/2010/wordprocessingInk" xmlns:wne="http://schemas.microsoft.com/office/word/2006/wordml" xmlns:wps="http://schemas.microsoft.com/office/word/2010/wordprocessingShape" mc:Ignorable="w14 w15 wp14">
-  <w:abstractNum w:abstractNumId="0">
+  <w:abstractNum w:abstractNumId="0" w15:restartNumberingAfterBreak="0">
     <w:nsid w:val="00000001"/>
     <w:multiLevelType w:val="multilevel"/>
     <w:tmpl w:val="00000001"/>
@@ -4422,7 +4463,7 @@
       </w:pPr>
     </w:lvl>
   </w:abstractNum>
-  <w:abstractNum w:abstractNumId="1">
+  <w:abstractNum w:abstractNumId="1" w15:restartNumberingAfterBreak="0">
     <w:nsid w:val="00000002"/>
     <w:multiLevelType w:val="multilevel"/>
     <w:tmpl w:val="00000002"/>
@@ -4537,7 +4578,7 @@
       </w:pPr>
     </w:lvl>
   </w:abstractNum>
-  <w:abstractNum w:abstractNumId="2">
+  <w:abstractNum w:abstractNumId="2" w15:restartNumberingAfterBreak="0">
     <w:nsid w:val="00000003"/>
     <w:multiLevelType w:val="multilevel"/>
     <w:tmpl w:val="00000003"/>
@@ -4677,7 +4718,7 @@
       </w:rPr>
     </w:lvl>
   </w:abstractNum>
-  <w:abstractNum w:abstractNumId="3">
+  <w:abstractNum w:abstractNumId="3" w15:restartNumberingAfterBreak="0">
     <w:nsid w:val="00000004"/>
     <w:multiLevelType w:val="multilevel"/>
     <w:tmpl w:val="00000004"/>
@@ -4790,7 +4831,7 @@
       </w:pPr>
     </w:lvl>
   </w:abstractNum>
-  <w:abstractNum w:abstractNumId="4">
+  <w:abstractNum w:abstractNumId="4" w15:restartNumberingAfterBreak="0">
     <w:nsid w:val="156F734E"/>
     <w:multiLevelType w:val="multilevel"/>
     <w:tmpl w:val="0407001D"/>
@@ -4876,7 +4917,7 @@
       </w:pPr>
     </w:lvl>
   </w:abstractNum>
-  <w:abstractNum w:abstractNumId="5">
+  <w:abstractNum w:abstractNumId="5" w15:restartNumberingAfterBreak="0">
     <w:nsid w:val="16C3739F"/>
     <w:multiLevelType w:val="hybridMultilevel"/>
     <w:tmpl w:val="F6D03416"/>
@@ -4962,7 +5003,7 @@
       </w:pPr>
     </w:lvl>
   </w:abstractNum>
-  <w:abstractNum w:abstractNumId="6">
+  <w:abstractNum w:abstractNumId="6" w15:restartNumberingAfterBreak="0">
     <w:nsid w:val="1F0E1B5D"/>
     <w:multiLevelType w:val="hybridMultilevel"/>
     <w:tmpl w:val="D114A474"/>
@@ -5048,7 +5089,7 @@
       </w:pPr>
     </w:lvl>
   </w:abstractNum>
-  <w:abstractNum w:abstractNumId="7">
+  <w:abstractNum w:abstractNumId="7" w15:restartNumberingAfterBreak="0">
     <w:nsid w:val="202C67D3"/>
     <w:multiLevelType w:val="hybridMultilevel"/>
     <w:tmpl w:val="ACD01504"/>
@@ -5134,7 +5175,7 @@
       </w:pPr>
     </w:lvl>
   </w:abstractNum>
-  <w:abstractNum w:abstractNumId="8">
+  <w:abstractNum w:abstractNumId="8" w15:restartNumberingAfterBreak="0">
     <w:nsid w:val="21B26843"/>
     <w:multiLevelType w:val="hybridMultilevel"/>
     <w:tmpl w:val="657CE184"/>
@@ -5227,7 +5268,7 @@
       </w:pPr>
     </w:lvl>
   </w:abstractNum>
-  <w:abstractNum w:abstractNumId="9">
+  <w:abstractNum w:abstractNumId="9" w15:restartNumberingAfterBreak="0">
     <w:nsid w:val="26524EFD"/>
     <w:multiLevelType w:val="multilevel"/>
     <w:tmpl w:val="735879F8"/>
@@ -5341,13 +5382,13 @@
       </w:rPr>
     </w:lvl>
   </w:abstractNum>
-  <w:abstractNum w:abstractNumId="10">
+  <w:abstractNum w:abstractNumId="10" w15:restartNumberingAfterBreak="0">
     <w:nsid w:val="26610E9D"/>
     <w:multiLevelType w:val="multilevel"/>
     <w:tmpl w:val="0407001D"/>
     <w:numStyleLink w:val="LangSciListe3"/>
   </w:abstractNum>
-  <w:abstractNum w:abstractNumId="11">
+  <w:abstractNum w:abstractNumId="11" w15:restartNumberingAfterBreak="0">
     <w:nsid w:val="2920794B"/>
     <w:multiLevelType w:val="hybridMultilevel"/>
     <w:tmpl w:val="A7B2D450"/>
@@ -5436,13 +5477,13 @@
       </w:pPr>
     </w:lvl>
   </w:abstractNum>
-  <w:abstractNum w:abstractNumId="12">
+  <w:abstractNum w:abstractNumId="12" w15:restartNumberingAfterBreak="0">
     <w:nsid w:val="29DA48A0"/>
     <w:multiLevelType w:val="multilevel"/>
     <w:tmpl w:val="0407001D"/>
     <w:numStyleLink w:val="LangSciListe3"/>
   </w:abstractNum>
-  <w:abstractNum w:abstractNumId="13">
+  <w:abstractNum w:abstractNumId="13" w15:restartNumberingAfterBreak="0">
     <w:nsid w:val="2FDD7483"/>
     <w:multiLevelType w:val="multilevel"/>
     <w:tmpl w:val="0407001D"/>
@@ -5529,7 +5570,7 @@
       </w:pPr>
     </w:lvl>
   </w:abstractNum>
-  <w:abstractNum w:abstractNumId="14">
+  <w:abstractNum w:abstractNumId="14" w15:restartNumberingAfterBreak="0">
     <w:nsid w:val="30BF5F4F"/>
     <w:multiLevelType w:val="multilevel"/>
     <w:tmpl w:val="0407001D"/>
@@ -5615,7 +5656,7 @@
       </w:pPr>
     </w:lvl>
   </w:abstractNum>
-  <w:abstractNum w:abstractNumId="15">
+  <w:abstractNum w:abstractNumId="15" w15:restartNumberingAfterBreak="0">
     <w:nsid w:val="346D7DEE"/>
     <w:multiLevelType w:val="hybridMultilevel"/>
     <w:tmpl w:val="F5369B1C"/>
@@ -5701,7 +5742,7 @@
       </w:pPr>
     </w:lvl>
   </w:abstractNum>
-  <w:abstractNum w:abstractNumId="16">
+  <w:abstractNum w:abstractNumId="16" w15:restartNumberingAfterBreak="0">
     <w:nsid w:val="516B4665"/>
     <w:multiLevelType w:val="multilevel"/>
     <w:tmpl w:val="0407001D"/>
@@ -5787,7 +5828,7 @@
       </w:pPr>
     </w:lvl>
   </w:abstractNum>
-  <w:abstractNum w:abstractNumId="17">
+  <w:abstractNum w:abstractNumId="17" w15:restartNumberingAfterBreak="0">
     <w:nsid w:val="52141DE7"/>
     <w:multiLevelType w:val="multilevel"/>
     <w:tmpl w:val="0407001D"/>
@@ -5873,7 +5914,7 @@
       </w:pPr>
     </w:lvl>
   </w:abstractNum>
-  <w:abstractNum w:abstractNumId="18">
+  <w:abstractNum w:abstractNumId="18" w15:restartNumberingAfterBreak="0">
     <w:nsid w:val="54D77291"/>
     <w:multiLevelType w:val="multilevel"/>
     <w:tmpl w:val="0407001D"/>
@@ -5959,7 +6000,7 @@
       </w:pPr>
     </w:lvl>
   </w:abstractNum>
-  <w:abstractNum w:abstractNumId="19">
+  <w:abstractNum w:abstractNumId="19" w15:restartNumberingAfterBreak="0">
     <w:nsid w:val="6191321D"/>
     <w:multiLevelType w:val="multilevel"/>
     <w:tmpl w:val="0407001D"/>
@@ -6045,7 +6086,7 @@
       </w:pPr>
     </w:lvl>
   </w:abstractNum>
-  <w:abstractNum w:abstractNumId="20">
+  <w:abstractNum w:abstractNumId="20" w15:restartNumberingAfterBreak="0">
     <w:nsid w:val="7B360D61"/>
     <w:multiLevelType w:val="multilevel"/>
     <w:tmpl w:val="735879F8"/>

</xml_diff>